<commit_message>
Some new content about NodeJS, including Fundamentals, Core Modelsand one bank account project
</commit_message>
<xml_diff>
--- a/Apostila Node/Node.docx
+++ b/Apostila Node/Node.docx
@@ -45,21 +45,24 @@
       </w:r>
     </w:p>
     <w:p>
-      <w:proofErr w:type="spellStart"/>
-      <w:r>
-        <w:t>Os</w:t>
-      </w:r>
-      <w:proofErr w:type="spellEnd"/>
-      <w:r>
-        <w:t xml:space="preserve"> </w:t>
-      </w:r>
-      <w:proofErr w:type="spellStart"/>
-      <w:r>
-        <w:t>parametros</w:t>
-      </w:r>
-      <w:proofErr w:type="spellEnd"/>
-    </w:p>
-    <w:p>
+      <w:pPr>
+        <w:rPr>
+          <w:lang w:val="pt-BR"/>
+        </w:rPr>
+      </w:pPr>
+      <w:r>
+        <w:rPr>
+          <w:lang w:val="pt-BR"/>
+        </w:rPr>
+        <w:t>Os parametros</w:t>
+      </w:r>
+    </w:p>
+    <w:p>
+      <w:pPr>
+        <w:rPr>
+          <w:lang w:val="pt-BR"/>
+        </w:rPr>
+      </w:pPr>
       <w:r>
         <w:rPr>
           <w:noProof/>
@@ -101,6 +104,9 @@
         </w:drawing>
       </w:r>
       <w:r>
+        <w:rPr>
+          <w:lang w:val="pt-BR"/>
+        </w:rPr>
         <w:t xml:space="preserve"> </w:t>
       </w:r>
     </w:p>
@@ -181,35 +187,7 @@
         <w:rPr>
           <w:lang w:val="pt-BR"/>
         </w:rPr>
-        <w:t xml:space="preserve">Nesse caso </w:t>
-      </w:r>
-      <w:proofErr w:type="gramStart"/>
-      <w:r>
-        <w:rPr>
-          <w:lang w:val="pt-BR"/>
-        </w:rPr>
-        <w:t>essa msg</w:t>
-      </w:r>
-      <w:proofErr w:type="gramEnd"/>
-      <w:r>
-        <w:rPr>
-          <w:lang w:val="pt-BR"/>
-        </w:rPr>
-        <w:t xml:space="preserve"> vai aparecer no console dessa forma, </w:t>
-      </w:r>
-      <w:proofErr w:type="spellStart"/>
-      <w:r>
-        <w:rPr>
-          <w:lang w:val="pt-BR"/>
-        </w:rPr>
-        <w:t>pq</w:t>
-      </w:r>
-      <w:proofErr w:type="spellEnd"/>
-      <w:r>
-        <w:rPr>
-          <w:lang w:val="pt-BR"/>
-        </w:rPr>
-        <w:t xml:space="preserve"> foi editado no index 1</w:t>
+        <w:t>Nesse caso essa msg vai aparecer no console dessa forma, pq foi editado no index 1</w:t>
       </w:r>
     </w:p>
     <w:p>
@@ -276,35 +254,7 @@
         <w:rPr>
           <w:lang w:val="pt-BR"/>
         </w:rPr>
-        <w:t xml:space="preserve">Modelo MVC, é a criação das pastas Model, </w:t>
-      </w:r>
-      <w:proofErr w:type="spellStart"/>
-      <w:r>
-        <w:rPr>
-          <w:lang w:val="pt-BR"/>
-        </w:rPr>
-        <w:t>View</w:t>
-      </w:r>
-      <w:proofErr w:type="spellEnd"/>
-      <w:r>
-        <w:rPr>
-          <w:lang w:val="pt-BR"/>
-        </w:rPr>
-        <w:t xml:space="preserve"> e </w:t>
-      </w:r>
-      <w:proofErr w:type="spellStart"/>
-      <w:r>
-        <w:rPr>
-          <w:lang w:val="pt-BR"/>
-        </w:rPr>
-        <w:t>Controller</w:t>
-      </w:r>
-      <w:proofErr w:type="spellEnd"/>
-      <w:r>
-        <w:rPr>
-          <w:lang w:val="pt-BR"/>
-        </w:rPr>
-        <w:t>.</w:t>
+        <w:t>Modelo MVC, é a criação das pastas Model, View e Controller.</w:t>
       </w:r>
     </w:p>
     <w:p>
@@ -325,164 +275,87 @@
         <w:rPr>
           <w:lang w:val="pt-BR"/>
         </w:rPr>
-        <w:t xml:space="preserve">Representa uma tabela no banco de dados, ou seja, o </w:t>
-      </w:r>
-      <w:proofErr w:type="spellStart"/>
-      <w:r>
-        <w:rPr>
-          <w:lang w:val="pt-BR"/>
-        </w:rPr>
-        <w:t>schema</w:t>
-      </w:r>
-      <w:proofErr w:type="spellEnd"/>
-      <w:r>
-        <w:rPr>
-          <w:lang w:val="pt-BR"/>
-        </w:rPr>
-        <w:t xml:space="preserve"> da aplicação (criação do file sempre o nome com letra maiúscula).</w:t>
-      </w:r>
-    </w:p>
-    <w:p>
-      <w:pPr>
-        <w:rPr>
-          <w:lang w:val="pt-BR"/>
-        </w:rPr>
-      </w:pPr>
-      <w:proofErr w:type="spellStart"/>
+        <w:t>Representa uma tabela no banco de dados, ou seja, o schema da aplicação (criação do file sempre o nome com letra maiúscula).</w:t>
+      </w:r>
+    </w:p>
+    <w:p>
+      <w:pPr>
+        <w:rPr>
+          <w:lang w:val="pt-BR"/>
+        </w:rPr>
+      </w:pPr>
       <w:r>
         <w:rPr>
           <w:b/>
           <w:bCs/>
           <w:lang w:val="pt-BR"/>
         </w:rPr>
-        <w:t>View</w:t>
-      </w:r>
-      <w:proofErr w:type="spellEnd"/>
+        <w:t xml:space="preserve">View – </w:t>
+      </w:r>
+      <w:r>
+        <w:rPr>
+          <w:lang w:val="pt-BR"/>
+        </w:rPr>
+        <w:t>representa o front-end</w:t>
+      </w:r>
+    </w:p>
+    <w:p>
+      <w:pPr>
+        <w:rPr>
+          <w:lang w:val="pt-BR"/>
+        </w:rPr>
+      </w:pPr>
       <w:r>
         <w:rPr>
           <w:b/>
           <w:bCs/>
           <w:lang w:val="pt-BR"/>
         </w:rPr>
-        <w:t xml:space="preserve"> – </w:t>
-      </w:r>
-      <w:r>
-        <w:rPr>
-          <w:lang w:val="pt-BR"/>
-        </w:rPr>
-        <w:t>representa o front-</w:t>
-      </w:r>
-      <w:proofErr w:type="spellStart"/>
-      <w:r>
-        <w:rPr>
-          <w:lang w:val="pt-BR"/>
-        </w:rPr>
-        <w:t>end</w:t>
-      </w:r>
-      <w:proofErr w:type="spellEnd"/>
-    </w:p>
-    <w:p>
-      <w:pPr>
-        <w:rPr>
-          <w:lang w:val="pt-BR"/>
-        </w:rPr>
-      </w:pPr>
-      <w:proofErr w:type="spellStart"/>
-      <w:r>
-        <w:rPr>
-          <w:b/>
-          <w:bCs/>
-          <w:lang w:val="pt-BR"/>
-        </w:rPr>
-        <w:t>Controller</w:t>
-      </w:r>
-      <w:proofErr w:type="spellEnd"/>
-      <w:r>
-        <w:rPr>
-          <w:b/>
-          <w:bCs/>
-          <w:lang w:val="pt-BR"/>
-        </w:rPr>
-        <w:t xml:space="preserve"> – </w:t>
-      </w:r>
-      <w:r>
-        <w:rPr>
-          <w:lang w:val="pt-BR"/>
-        </w:rPr>
-        <w:t xml:space="preserve">Tem como objetivo tratar a requisição e devolver </w:t>
-      </w:r>
-      <w:proofErr w:type="gramStart"/>
-      <w:r>
-        <w:rPr>
-          <w:lang w:val="pt-BR"/>
-        </w:rPr>
-        <w:t>um resposta</w:t>
-      </w:r>
-      <w:proofErr w:type="gramEnd"/>
-      <w:r>
-        <w:rPr>
-          <w:lang w:val="pt-BR"/>
-        </w:rPr>
-        <w:t xml:space="preserve"> para a rota</w:t>
-      </w:r>
-    </w:p>
-    <w:p>
-      <w:pPr>
-        <w:rPr>
-          <w:lang w:val="pt-BR"/>
-        </w:rPr>
-      </w:pPr>
-    </w:p>
-    <w:p>
-      <w:pPr>
-        <w:rPr>
-          <w:lang w:val="pt-BR"/>
-        </w:rPr>
-      </w:pPr>
-      <w:proofErr w:type="spellStart"/>
-      <w:r>
-        <w:rPr>
-          <w:lang w:val="pt-BR"/>
-        </w:rPr>
-        <w:t>Metodos</w:t>
-      </w:r>
-      <w:proofErr w:type="spellEnd"/>
-      <w:r>
-        <w:rPr>
-          <w:lang w:val="pt-BR"/>
-        </w:rPr>
-        <w:t xml:space="preserve"> </w:t>
-      </w:r>
-      <w:proofErr w:type="spellStart"/>
-      <w:r>
-        <w:rPr>
-          <w:lang w:val="pt-BR"/>
-        </w:rPr>
-        <w:t>controllers</w:t>
-      </w:r>
-      <w:proofErr w:type="spellEnd"/>
-      <w:r>
-        <w:rPr>
-          <w:lang w:val="pt-BR"/>
-        </w:rPr>
-        <w:t>.</w:t>
-      </w:r>
-    </w:p>
-    <w:p>
-      <w:pPr>
-        <w:rPr>
-          <w:lang w:val="pt-BR"/>
-        </w:rPr>
-      </w:pPr>
-    </w:p>
-    <w:p>
-      <w:pPr>
-        <w:rPr>
-          <w:lang w:val="pt-BR"/>
-        </w:rPr>
-      </w:pPr>
-      <w:r>
-        <w:rPr>
+        <w:t xml:space="preserve">Controller – </w:t>
+      </w:r>
+      <w:r>
+        <w:rPr>
+          <w:lang w:val="pt-BR"/>
+        </w:rPr>
+        <w:t>Tem como objetivo tratar a requisição e devolver um resposta para a rota</w:t>
+      </w:r>
+    </w:p>
+    <w:p>
+      <w:pPr>
+        <w:rPr>
+          <w:lang w:val="pt-BR"/>
+        </w:rPr>
+      </w:pPr>
+    </w:p>
+    <w:p>
+      <w:pPr>
+        <w:rPr>
+          <w:lang w:val="pt-BR"/>
+        </w:rPr>
+      </w:pPr>
+      <w:r>
+        <w:rPr>
+          <w:lang w:val="pt-BR"/>
+        </w:rPr>
+        <w:t>Metodos controllers.</w:t>
+      </w:r>
+    </w:p>
+    <w:p>
+      <w:pPr>
+        <w:rPr>
+          <w:lang w:val="pt-BR"/>
+        </w:rPr>
+      </w:pPr>
+    </w:p>
+    <w:p>
+      <w:pPr>
+        <w:rPr>
+          <w:lang w:val="pt-BR"/>
+        </w:rPr>
+      </w:pPr>
+      <w:r>
+        <w:rPr>
+          <w:noProof/>
           <w:lang w:val="pt-BR"/>
         </w:rPr>
         <w:lastRenderedPageBreak/>
@@ -540,45 +413,18 @@
         <w:rPr>
           <w:lang w:val="pt-BR"/>
         </w:rPr>
-        <w:t xml:space="preserve">Na foto abaixo o que está sendo mandado e recebido é um </w:t>
-      </w:r>
-      <w:proofErr w:type="spellStart"/>
-      <w:r>
-        <w:rPr>
-          <w:lang w:val="pt-BR"/>
-        </w:rPr>
-        <w:t>email</w:t>
-      </w:r>
-      <w:proofErr w:type="spellEnd"/>
-      <w:r>
-        <w:rPr>
-          <w:lang w:val="pt-BR"/>
-        </w:rPr>
-        <w:t xml:space="preserve"> então pode colocar com vai estar no repositório desse projeto (olhar o repositório) caso for algo diferente tem que colocar </w:t>
-      </w:r>
-      <w:proofErr w:type="gramStart"/>
-      <w:r>
-        <w:rPr>
-          <w:lang w:val="pt-BR"/>
-        </w:rPr>
-        <w:t>2 nome</w:t>
-      </w:r>
-      <w:proofErr w:type="gramEnd"/>
-      <w:r>
-        <w:rPr>
-          <w:lang w:val="pt-BR"/>
-        </w:rPr>
-        <w:t xml:space="preserve"> </w:t>
-      </w:r>
-    </w:p>
-    <w:p>
-      <w:pPr>
-        <w:rPr>
-          <w:lang w:val="pt-BR"/>
-        </w:rPr>
-      </w:pPr>
-      <w:r>
-        <w:rPr>
+        <w:t xml:space="preserve">Na foto abaixo o que está sendo mandado e recebido é um email então pode colocar com vai estar no repositório desse projeto (olhar o repositório) caso for algo diferente tem que colocar 2 nome </w:t>
+      </w:r>
+    </w:p>
+    <w:p>
+      <w:pPr>
+        <w:rPr>
+          <w:lang w:val="pt-BR"/>
+        </w:rPr>
+      </w:pPr>
+      <w:r>
+        <w:rPr>
+          <w:noProof/>
           <w:lang w:val="pt-BR"/>
         </w:rPr>
         <w:drawing>
@@ -631,198 +477,291 @@
           <w:lang w:val="pt-BR"/>
         </w:rPr>
       </w:pPr>
-    </w:p>
-    <w:p>
-      <w:pPr>
-        <w:rPr>
-          <w:rFonts w:ascii="Segoe UI" w:hAnsi="Segoe UI" w:cs="Segoe UI"/>
-          <w:sz w:val="21"/>
-          <w:szCs w:val="21"/>
-          <w:shd w:val="clear" w:color="auto" w:fill="F2F2F2"/>
-          <w:lang w:val="pt-BR"/>
-        </w:rPr>
-      </w:pPr>
-    </w:p>
-    <w:p>
-      <w:pPr>
-        <w:rPr>
-          <w:rFonts w:ascii="Segoe UI" w:hAnsi="Segoe UI" w:cs="Segoe UI"/>
-          <w:sz w:val="21"/>
-          <w:szCs w:val="21"/>
-          <w:shd w:val="clear" w:color="auto" w:fill="F2F2F2"/>
-          <w:lang w:val="pt-BR"/>
-        </w:rPr>
-      </w:pPr>
-    </w:p>
-    <w:p>
-      <w:pPr>
-        <w:rPr>
-          <w:rFonts w:ascii="Segoe UI" w:hAnsi="Segoe UI" w:cs="Segoe UI"/>
-          <w:sz w:val="21"/>
-          <w:szCs w:val="21"/>
-          <w:shd w:val="clear" w:color="auto" w:fill="F2F2F2"/>
-          <w:lang w:val="pt-BR"/>
-        </w:rPr>
-      </w:pPr>
-    </w:p>
-    <w:p>
-      <w:pPr>
-        <w:rPr>
-          <w:rFonts w:ascii="Segoe UI" w:hAnsi="Segoe UI" w:cs="Segoe UI"/>
-          <w:sz w:val="21"/>
-          <w:szCs w:val="21"/>
-          <w:shd w:val="clear" w:color="auto" w:fill="F2F2F2"/>
-          <w:lang w:val="pt-BR"/>
-        </w:rPr>
-      </w:pPr>
-    </w:p>
-    <w:p>
-      <w:pPr>
-        <w:rPr>
-          <w:rFonts w:ascii="Segoe UI" w:hAnsi="Segoe UI" w:cs="Segoe UI"/>
-          <w:sz w:val="21"/>
-          <w:szCs w:val="21"/>
-          <w:shd w:val="clear" w:color="auto" w:fill="F2F2F2"/>
-          <w:lang w:val="pt-BR"/>
-        </w:rPr>
-      </w:pPr>
-    </w:p>
-    <w:p>
-      <w:pPr>
-        <w:rPr>
-          <w:rFonts w:ascii="Segoe UI" w:hAnsi="Segoe UI" w:cs="Segoe UI"/>
-          <w:sz w:val="21"/>
-          <w:szCs w:val="21"/>
-          <w:shd w:val="clear" w:color="auto" w:fill="F2F2F2"/>
-          <w:lang w:val="pt-BR"/>
-        </w:rPr>
-      </w:pPr>
-    </w:p>
-    <w:p>
-      <w:pPr>
-        <w:rPr>
-          <w:rFonts w:ascii="Segoe UI" w:hAnsi="Segoe UI" w:cs="Segoe UI"/>
-          <w:sz w:val="21"/>
-          <w:szCs w:val="21"/>
-          <w:shd w:val="clear" w:color="auto" w:fill="F2F2F2"/>
-          <w:lang w:val="pt-BR"/>
-        </w:rPr>
-      </w:pPr>
-    </w:p>
-    <w:p>
-      <w:pPr>
-        <w:rPr>
-          <w:rFonts w:ascii="Segoe UI" w:hAnsi="Segoe UI" w:cs="Segoe UI"/>
-          <w:sz w:val="21"/>
-          <w:szCs w:val="21"/>
-          <w:shd w:val="clear" w:color="auto" w:fill="F2F2F2"/>
-          <w:lang w:val="pt-BR"/>
-        </w:rPr>
-      </w:pPr>
-    </w:p>
-    <w:p>
-      <w:pPr>
-        <w:rPr>
-          <w:rFonts w:ascii="Segoe UI" w:hAnsi="Segoe UI" w:cs="Segoe UI"/>
-          <w:sz w:val="21"/>
-          <w:szCs w:val="21"/>
-          <w:shd w:val="clear" w:color="auto" w:fill="F2F2F2"/>
-          <w:lang w:val="pt-BR"/>
-        </w:rPr>
-      </w:pPr>
-    </w:p>
-    <w:p>
-      <w:pPr>
-        <w:rPr>
-          <w:rFonts w:ascii="Segoe UI" w:hAnsi="Segoe UI" w:cs="Segoe UI"/>
-          <w:sz w:val="21"/>
-          <w:szCs w:val="21"/>
-          <w:shd w:val="clear" w:color="auto" w:fill="F2F2F2"/>
-          <w:lang w:val="pt-BR"/>
-        </w:rPr>
-      </w:pPr>
-    </w:p>
-    <w:p>
-      <w:pPr>
-        <w:rPr>
-          <w:rFonts w:ascii="Segoe UI" w:hAnsi="Segoe UI" w:cs="Segoe UI"/>
-          <w:sz w:val="21"/>
-          <w:szCs w:val="21"/>
-          <w:shd w:val="clear" w:color="auto" w:fill="F2F2F2"/>
-          <w:lang w:val="pt-BR"/>
-        </w:rPr>
-      </w:pPr>
-    </w:p>
-    <w:p>
-      <w:pPr>
-        <w:rPr>
-          <w:rFonts w:ascii="Segoe UI" w:hAnsi="Segoe UI" w:cs="Segoe UI"/>
-          <w:sz w:val="21"/>
-          <w:szCs w:val="21"/>
-          <w:shd w:val="clear" w:color="auto" w:fill="F2F2F2"/>
-          <w:lang w:val="pt-BR"/>
-        </w:rPr>
-      </w:pPr>
-    </w:p>
-    <w:p>
-      <w:pPr>
-        <w:rPr>
-          <w:rFonts w:ascii="Segoe UI" w:hAnsi="Segoe UI" w:cs="Segoe UI"/>
-          <w:sz w:val="21"/>
-          <w:szCs w:val="21"/>
-          <w:shd w:val="clear" w:color="auto" w:fill="F2F2F2"/>
-          <w:lang w:val="pt-BR"/>
-        </w:rPr>
-      </w:pPr>
-    </w:p>
-    <w:p>
-      <w:pPr>
-        <w:rPr>
-          <w:rFonts w:ascii="Segoe UI" w:hAnsi="Segoe UI" w:cs="Segoe UI"/>
-          <w:sz w:val="21"/>
-          <w:szCs w:val="21"/>
-          <w:shd w:val="clear" w:color="auto" w:fill="F2F2F2"/>
-          <w:lang w:val="pt-BR"/>
-        </w:rPr>
-      </w:pPr>
-    </w:p>
-    <w:p>
-      <w:pPr>
-        <w:rPr>
-          <w:rFonts w:ascii="Segoe UI" w:hAnsi="Segoe UI" w:cs="Segoe UI"/>
-          <w:sz w:val="21"/>
-          <w:szCs w:val="21"/>
-          <w:shd w:val="clear" w:color="auto" w:fill="F2F2F2"/>
-          <w:lang w:val="pt-BR"/>
-        </w:rPr>
-      </w:pPr>
-    </w:p>
-    <w:p>
-      <w:pPr>
-        <w:rPr>
-          <w:rFonts w:ascii="Segoe UI" w:hAnsi="Segoe UI" w:cs="Segoe UI"/>
-          <w:sz w:val="21"/>
-          <w:szCs w:val="21"/>
-          <w:shd w:val="clear" w:color="auto" w:fill="F2F2F2"/>
-          <w:lang w:val="pt-BR"/>
-        </w:rPr>
-      </w:pPr>
-    </w:p>
-    <w:p>
-      <w:pPr>
-        <w:rPr>
-          <w:lang w:val="pt-BR"/>
-        </w:rPr>
-      </w:pPr>
-      <w:r>
-        <w:rPr>
-          <w:rFonts w:ascii="Segoe UI" w:hAnsi="Segoe UI" w:cs="Segoe UI"/>
-          <w:sz w:val="21"/>
-          <w:szCs w:val="21"/>
-          <w:shd w:val="clear" w:color="auto" w:fill="F2F2F2"/>
-          <w:lang w:val="pt-BR"/>
-        </w:rPr>
-        <w:lastRenderedPageBreak/>
+      <w:r>
+        <w:rPr>
+          <w:lang w:val="pt-BR"/>
+        </w:rPr>
+        <w:t>Para conseguir usar o chalk com o require é neessario instalar a versão 4.1.2 da seguinte maneira.</w:t>
+      </w:r>
+    </w:p>
+    <w:p>
+      <w:pPr>
+        <w:rPr>
+          <w:lang w:val="pt-BR"/>
+        </w:rPr>
+      </w:pPr>
+    </w:p>
+    <w:p>
+      <w:pPr>
+        <w:pStyle w:val="NormalWeb"/>
+        <w:rPr>
+          <w:lang w:val="pt-BR"/>
+        </w:rPr>
+      </w:pPr>
+      <w:r>
+        <w:rPr>
+          <w:lang w:val="pt-BR"/>
+        </w:rPr>
+        <w:t xml:space="preserve">1. Desinstale localmente a versão atual do Chalk usando </w:t>
+      </w:r>
+      <w:r>
+        <w:rPr>
+          <w:rStyle w:val="CdigoHTML"/>
+          <w:lang w:val="pt-BR"/>
+        </w:rPr>
+        <w:t>npm uninstall chalk</w:t>
+      </w:r>
+      <w:r>
+        <w:rPr>
+          <w:lang w:val="pt-BR"/>
+        </w:rPr>
+        <w:t xml:space="preserve"> ;</w:t>
+      </w:r>
+    </w:p>
+    <w:p>
+      <w:pPr>
+        <w:pStyle w:val="NormalWeb"/>
+        <w:rPr>
+          <w:lang w:val="pt-BR"/>
+        </w:rPr>
+      </w:pPr>
+      <w:r>
+        <w:rPr>
+          <w:lang w:val="pt-BR"/>
+        </w:rPr>
+        <w:t xml:space="preserve">2. Instale localmente a versão anterior à 5 usando </w:t>
+      </w:r>
+      <w:r>
+        <w:rPr>
+          <w:rStyle w:val="CdigoHTML"/>
+          <w:lang w:val="pt-BR"/>
+        </w:rPr>
+        <w:t>npm install chalk@4.1.2</w:t>
+      </w:r>
+      <w:r>
+        <w:rPr>
+          <w:lang w:val="pt-BR"/>
+        </w:rPr>
+        <w:t xml:space="preserve"> .</w:t>
+      </w:r>
+    </w:p>
+    <w:p>
+      <w:pPr>
+        <w:rPr>
+          <w:lang w:val="pt-BR"/>
+        </w:rPr>
+      </w:pPr>
+      <w:r>
+        <w:rPr>
+          <w:lang w:val="pt-BR"/>
+        </w:rPr>
+        <w:t>Nem sempre é necessário desistalar para instalar</w:t>
+      </w:r>
+    </w:p>
+    <w:p>
+      <w:pPr>
+        <w:rPr>
+          <w:lang w:val="pt-BR"/>
+        </w:rPr>
+      </w:pPr>
+    </w:p>
+    <w:p>
+      <w:pPr>
+        <w:rPr>
+          <w:lang w:val="pt-BR"/>
+        </w:rPr>
+      </w:pPr>
+    </w:p>
+    <w:p>
+      <w:pPr>
+        <w:rPr>
+          <w:rFonts w:ascii="Segoe UI" w:hAnsi="Segoe UI" w:cs="Segoe UI"/>
+          <w:sz w:val="21"/>
+          <w:szCs w:val="21"/>
+          <w:shd w:val="clear" w:color="auto" w:fill="F2F2F2"/>
+          <w:lang w:val="pt-BR"/>
+        </w:rPr>
+      </w:pPr>
+    </w:p>
+    <w:p>
+      <w:pPr>
+        <w:rPr>
+          <w:rFonts w:ascii="Segoe UI" w:hAnsi="Segoe UI" w:cs="Segoe UI"/>
+          <w:sz w:val="21"/>
+          <w:szCs w:val="21"/>
+          <w:shd w:val="clear" w:color="auto" w:fill="F2F2F2"/>
+          <w:lang w:val="pt-BR"/>
+        </w:rPr>
+      </w:pPr>
+    </w:p>
+    <w:p>
+      <w:pPr>
+        <w:rPr>
+          <w:rFonts w:ascii="Segoe UI" w:hAnsi="Segoe UI" w:cs="Segoe UI"/>
+          <w:sz w:val="21"/>
+          <w:szCs w:val="21"/>
+          <w:shd w:val="clear" w:color="auto" w:fill="F2F2F2"/>
+          <w:lang w:val="pt-BR"/>
+        </w:rPr>
+      </w:pPr>
+    </w:p>
+    <w:p>
+      <w:pPr>
+        <w:rPr>
+          <w:rFonts w:ascii="Segoe UI" w:hAnsi="Segoe UI" w:cs="Segoe UI"/>
+          <w:sz w:val="21"/>
+          <w:szCs w:val="21"/>
+          <w:shd w:val="clear" w:color="auto" w:fill="F2F2F2"/>
+          <w:lang w:val="pt-BR"/>
+        </w:rPr>
+      </w:pPr>
+    </w:p>
+    <w:p>
+      <w:pPr>
+        <w:rPr>
+          <w:rFonts w:ascii="Segoe UI" w:hAnsi="Segoe UI" w:cs="Segoe UI"/>
+          <w:sz w:val="21"/>
+          <w:szCs w:val="21"/>
+          <w:shd w:val="clear" w:color="auto" w:fill="F2F2F2"/>
+          <w:lang w:val="pt-BR"/>
+        </w:rPr>
+      </w:pPr>
+    </w:p>
+    <w:p>
+      <w:pPr>
+        <w:rPr>
+          <w:rFonts w:ascii="Segoe UI" w:hAnsi="Segoe UI" w:cs="Segoe UI"/>
+          <w:sz w:val="21"/>
+          <w:szCs w:val="21"/>
+          <w:shd w:val="clear" w:color="auto" w:fill="F2F2F2"/>
+          <w:lang w:val="pt-BR"/>
+        </w:rPr>
+      </w:pPr>
+    </w:p>
+    <w:p>
+      <w:pPr>
+        <w:rPr>
+          <w:rFonts w:ascii="Segoe UI" w:hAnsi="Segoe UI" w:cs="Segoe UI"/>
+          <w:sz w:val="21"/>
+          <w:szCs w:val="21"/>
+          <w:shd w:val="clear" w:color="auto" w:fill="F2F2F2"/>
+          <w:lang w:val="pt-BR"/>
+        </w:rPr>
+      </w:pPr>
+    </w:p>
+    <w:p>
+      <w:pPr>
+        <w:rPr>
+          <w:rFonts w:ascii="Segoe UI" w:hAnsi="Segoe UI" w:cs="Segoe UI"/>
+          <w:sz w:val="21"/>
+          <w:szCs w:val="21"/>
+          <w:shd w:val="clear" w:color="auto" w:fill="F2F2F2"/>
+          <w:lang w:val="pt-BR"/>
+        </w:rPr>
+      </w:pPr>
+    </w:p>
+    <w:p>
+      <w:pPr>
+        <w:rPr>
+          <w:rFonts w:ascii="Segoe UI" w:hAnsi="Segoe UI" w:cs="Segoe UI"/>
+          <w:sz w:val="21"/>
+          <w:szCs w:val="21"/>
+          <w:shd w:val="clear" w:color="auto" w:fill="F2F2F2"/>
+          <w:lang w:val="pt-BR"/>
+        </w:rPr>
+      </w:pPr>
+    </w:p>
+    <w:p>
+      <w:pPr>
+        <w:rPr>
+          <w:rFonts w:ascii="Segoe UI" w:hAnsi="Segoe UI" w:cs="Segoe UI"/>
+          <w:sz w:val="21"/>
+          <w:szCs w:val="21"/>
+          <w:shd w:val="clear" w:color="auto" w:fill="F2F2F2"/>
+          <w:lang w:val="pt-BR"/>
+        </w:rPr>
+      </w:pPr>
+    </w:p>
+    <w:p>
+      <w:pPr>
+        <w:rPr>
+          <w:rFonts w:ascii="Segoe UI" w:hAnsi="Segoe UI" w:cs="Segoe UI"/>
+          <w:sz w:val="21"/>
+          <w:szCs w:val="21"/>
+          <w:shd w:val="clear" w:color="auto" w:fill="F2F2F2"/>
+          <w:lang w:val="pt-BR"/>
+        </w:rPr>
+      </w:pPr>
+    </w:p>
+    <w:p>
+      <w:pPr>
+        <w:rPr>
+          <w:rFonts w:ascii="Segoe UI" w:hAnsi="Segoe UI" w:cs="Segoe UI"/>
+          <w:sz w:val="21"/>
+          <w:szCs w:val="21"/>
+          <w:shd w:val="clear" w:color="auto" w:fill="F2F2F2"/>
+          <w:lang w:val="pt-BR"/>
+        </w:rPr>
+      </w:pPr>
+    </w:p>
+    <w:p>
+      <w:pPr>
+        <w:rPr>
+          <w:rFonts w:ascii="Segoe UI" w:hAnsi="Segoe UI" w:cs="Segoe UI"/>
+          <w:sz w:val="21"/>
+          <w:szCs w:val="21"/>
+          <w:shd w:val="clear" w:color="auto" w:fill="F2F2F2"/>
+          <w:lang w:val="pt-BR"/>
+        </w:rPr>
+      </w:pPr>
+    </w:p>
+    <w:p>
+      <w:pPr>
+        <w:rPr>
+          <w:rFonts w:ascii="Segoe UI" w:hAnsi="Segoe UI" w:cs="Segoe UI"/>
+          <w:sz w:val="21"/>
+          <w:szCs w:val="21"/>
+          <w:shd w:val="clear" w:color="auto" w:fill="F2F2F2"/>
+          <w:lang w:val="pt-BR"/>
+        </w:rPr>
+      </w:pPr>
+    </w:p>
+    <w:p>
+      <w:pPr>
+        <w:rPr>
+          <w:rFonts w:ascii="Segoe UI" w:hAnsi="Segoe UI" w:cs="Segoe UI"/>
+          <w:sz w:val="21"/>
+          <w:szCs w:val="21"/>
+          <w:shd w:val="clear" w:color="auto" w:fill="F2F2F2"/>
+          <w:lang w:val="pt-BR"/>
+        </w:rPr>
+      </w:pPr>
+    </w:p>
+    <w:p>
+      <w:pPr>
+        <w:rPr>
+          <w:rFonts w:ascii="Segoe UI" w:hAnsi="Segoe UI" w:cs="Segoe UI"/>
+          <w:sz w:val="21"/>
+          <w:szCs w:val="21"/>
+          <w:shd w:val="clear" w:color="auto" w:fill="F2F2F2"/>
+          <w:lang w:val="pt-BR"/>
+        </w:rPr>
+      </w:pPr>
+    </w:p>
+    <w:p>
+      <w:pPr>
+        <w:rPr>
+          <w:lang w:val="pt-BR"/>
+        </w:rPr>
+      </w:pPr>
+      <w:r>
+        <w:rPr>
+          <w:rFonts w:ascii="Segoe UI" w:hAnsi="Segoe UI" w:cs="Segoe UI"/>
+          <w:sz w:val="21"/>
+          <w:szCs w:val="21"/>
+          <w:shd w:val="clear" w:color="auto" w:fill="F2F2F2"/>
+          <w:lang w:val="pt-BR"/>
+        </w:rPr>
         <w:br/>
         <w:t>Vagas 1 -</w:t>
       </w:r>
@@ -2154,6 +2093,35 @@
       <w:u w:val="single"/>
     </w:rPr>
   </w:style>
+  <w:style w:type="paragraph" w:styleId="NormalWeb">
+    <w:name w:val="Normal (Web)"/>
+    <w:basedOn w:val="Normal"/>
+    <w:uiPriority w:val="99"/>
+    <w:semiHidden/>
+    <w:unhideWhenUsed/>
+    <w:rsid w:val="00FD4B16"/>
+    <w:pPr>
+      <w:spacing w:before="100" w:beforeAutospacing="1" w:after="100" w:afterAutospacing="1" w:line="240" w:lineRule="auto"/>
+    </w:pPr>
+    <w:rPr>
+      <w:rFonts w:ascii="Times New Roman" w:eastAsia="Times New Roman" w:hAnsi="Times New Roman" w:cs="Times New Roman"/>
+      <w:sz w:val="24"/>
+      <w:szCs w:val="24"/>
+    </w:rPr>
+  </w:style>
+  <w:style w:type="character" w:styleId="CdigoHTML">
+    <w:name w:val="HTML Code"/>
+    <w:basedOn w:val="Fontepargpadro"/>
+    <w:uiPriority w:val="99"/>
+    <w:semiHidden/>
+    <w:unhideWhenUsed/>
+    <w:rsid w:val="00FD4B16"/>
+    <w:rPr>
+      <w:rFonts w:ascii="Courier New" w:eastAsia="Times New Roman" w:hAnsi="Courier New" w:cs="Courier New"/>
+      <w:sz w:val="20"/>
+      <w:szCs w:val="20"/>
+    </w:rPr>
+  </w:style>
 </w:styles>
 </file>
 

</xml_diff>

<commit_message>
Atualização incluindo o prjeto do wbsite de pets
</commit_message>
<xml_diff>
--- a/Apostila Node/Node.docx
+++ b/Apostila Node/Node.docx
@@ -867,6 +867,654 @@
           <w:lang w:val="pt-BR"/>
         </w:rPr>
       </w:pPr>
+      <w:r>
+        <w:rPr>
+          <w:noProof/>
+          <w:lang w:val="pt-BR"/>
+        </w:rPr>
+        <w:drawing>
+          <wp:inline distT="0" distB="0" distL="0" distR="0" wp14:anchorId="376E078E" wp14:editId="1324AAB4">
+            <wp:extent cx="4438878" cy="3029106"/>
+            <wp:effectExtent l="0" t="0" r="0" b="0"/>
+            <wp:docPr id="7" name="Imagem 7"/>
+            <wp:cNvGraphicFramePr>
+              <a:graphicFrameLocks xmlns:a="http://schemas.openxmlformats.org/drawingml/2006/main" noChangeAspect="1"/>
+            </wp:cNvGraphicFramePr>
+            <a:graphic xmlns:a="http://schemas.openxmlformats.org/drawingml/2006/main">
+              <a:graphicData uri="http://schemas.openxmlformats.org/drawingml/2006/picture">
+                <pic:pic xmlns:pic="http://schemas.openxmlformats.org/drawingml/2006/picture">
+                  <pic:nvPicPr>
+                    <pic:cNvPr id="1" name=""/>
+                    <pic:cNvPicPr/>
+                  </pic:nvPicPr>
+                  <pic:blipFill>
+                    <a:blip r:embed="rId10"/>
+                    <a:stretch>
+                      <a:fillRect/>
+                    </a:stretch>
+                  </pic:blipFill>
+                  <pic:spPr>
+                    <a:xfrm>
+                      <a:off x="0" y="0"/>
+                      <a:ext cx="4438878" cy="3029106"/>
+                    </a:xfrm>
+                    <a:prstGeom prst="rect">
+                      <a:avLst/>
+                    </a:prstGeom>
+                  </pic:spPr>
+                </pic:pic>
+              </a:graphicData>
+            </a:graphic>
+          </wp:inline>
+        </w:drawing>
+      </w:r>
+    </w:p>
+    <w:p>
+      <w:pPr>
+        <w:rPr>
+          <w:lang w:val="pt-BR"/>
+        </w:rPr>
+      </w:pPr>
+      <w:r>
+        <w:rPr>
+          <w:noProof/>
+          <w:lang w:val="pt-BR"/>
+        </w:rPr>
+        <w:lastRenderedPageBreak/>
+        <w:drawing>
+          <wp:inline distT="0" distB="0" distL="0" distR="0" wp14:anchorId="080D510C" wp14:editId="01EAE57F">
+            <wp:extent cx="5366026" cy="698536"/>
+            <wp:effectExtent l="0" t="0" r="6350" b="6350"/>
+            <wp:docPr id="8" name="Imagem 8"/>
+            <wp:cNvGraphicFramePr>
+              <a:graphicFrameLocks xmlns:a="http://schemas.openxmlformats.org/drawingml/2006/main" noChangeAspect="1"/>
+            </wp:cNvGraphicFramePr>
+            <a:graphic xmlns:a="http://schemas.openxmlformats.org/drawingml/2006/main">
+              <a:graphicData uri="http://schemas.openxmlformats.org/drawingml/2006/picture">
+                <pic:pic xmlns:pic="http://schemas.openxmlformats.org/drawingml/2006/picture">
+                  <pic:nvPicPr>
+                    <pic:cNvPr id="1" name=""/>
+                    <pic:cNvPicPr/>
+                  </pic:nvPicPr>
+                  <pic:blipFill>
+                    <a:blip r:embed="rId11"/>
+                    <a:stretch>
+                      <a:fillRect/>
+                    </a:stretch>
+                  </pic:blipFill>
+                  <pic:spPr>
+                    <a:xfrm>
+                      <a:off x="0" y="0"/>
+                      <a:ext cx="5366026" cy="698536"/>
+                    </a:xfrm>
+                    <a:prstGeom prst="rect">
+                      <a:avLst/>
+                    </a:prstGeom>
+                  </pic:spPr>
+                </pic:pic>
+              </a:graphicData>
+            </a:graphic>
+          </wp:inline>
+        </w:drawing>
+      </w:r>
+    </w:p>
+    <w:p>
+      <w:pPr>
+        <w:rPr>
+          <w:lang w:val="pt-BR"/>
+        </w:rPr>
+      </w:pPr>
+    </w:p>
+    <w:p>
+      <w:pPr>
+        <w:jc w:val="center"/>
+        <w:rPr>
+          <w:b/>
+          <w:bCs/>
+          <w:lang w:val="pt-BR"/>
+        </w:rPr>
+      </w:pPr>
+      <w:r>
+        <w:rPr>
+          <w:b/>
+          <w:bCs/>
+          <w:lang w:val="pt-BR"/>
+        </w:rPr>
+        <w:t>CONFIGURAÇÃO BACKEND PARA PROJETO</w:t>
+      </w:r>
+    </w:p>
+    <w:p>
+      <w:pPr>
+        <w:rPr>
+          <w:lang w:val="pt-BR"/>
+        </w:rPr>
+      </w:pPr>
+      <w:r>
+        <w:rPr>
+          <w:lang w:val="pt-BR"/>
+        </w:rPr>
+        <w:drawing>
+          <wp:inline distT="0" distB="0" distL="0" distR="0" wp14:anchorId="41787550" wp14:editId="453960E5">
+            <wp:extent cx="5092962" cy="260363"/>
+            <wp:effectExtent l="0" t="0" r="0" b="6350"/>
+            <wp:docPr id="9" name="Imagem 9"/>
+            <wp:cNvGraphicFramePr>
+              <a:graphicFrameLocks xmlns:a="http://schemas.openxmlformats.org/drawingml/2006/main" noChangeAspect="1"/>
+            </wp:cNvGraphicFramePr>
+            <a:graphic xmlns:a="http://schemas.openxmlformats.org/drawingml/2006/main">
+              <a:graphicData uri="http://schemas.openxmlformats.org/drawingml/2006/picture">
+                <pic:pic xmlns:pic="http://schemas.openxmlformats.org/drawingml/2006/picture">
+                  <pic:nvPicPr>
+                    <pic:cNvPr id="1" name=""/>
+                    <pic:cNvPicPr/>
+                  </pic:nvPicPr>
+                  <pic:blipFill>
+                    <a:blip r:embed="rId12"/>
+                    <a:stretch>
+                      <a:fillRect/>
+                    </a:stretch>
+                  </pic:blipFill>
+                  <pic:spPr>
+                    <a:xfrm>
+                      <a:off x="0" y="0"/>
+                      <a:ext cx="5092962" cy="260363"/>
+                    </a:xfrm>
+                    <a:prstGeom prst="rect">
+                      <a:avLst/>
+                    </a:prstGeom>
+                  </pic:spPr>
+                </pic:pic>
+              </a:graphicData>
+            </a:graphic>
+          </wp:inline>
+        </w:drawing>
+      </w:r>
+    </w:p>
+    <w:p>
+      <w:pPr>
+        <w:rPr>
+          <w:lang w:val="pt-BR"/>
+        </w:rPr>
+      </w:pPr>
+      <w:proofErr w:type="spellStart"/>
+      <w:r>
+        <w:rPr>
+          <w:b/>
+          <w:bCs/>
+          <w:lang w:val="pt-BR"/>
+        </w:rPr>
+        <w:t>Bcrypt</w:t>
+      </w:r>
+      <w:proofErr w:type="spellEnd"/>
+      <w:r>
+        <w:rPr>
+          <w:b/>
+          <w:bCs/>
+          <w:lang w:val="pt-BR"/>
+        </w:rPr>
+        <w:t xml:space="preserve"> – </w:t>
+      </w:r>
+      <w:r>
+        <w:rPr>
+          <w:lang w:val="pt-BR"/>
+        </w:rPr>
+        <w:t>Fazer algo</w:t>
+      </w:r>
+      <w:r>
+        <w:rPr>
+          <w:lang w:val="pt-BR"/>
+        </w:rPr>
+        <w:t>ritmo de senha, criptografar a senha</w:t>
+      </w:r>
+    </w:p>
+    <w:p>
+      <w:pPr>
+        <w:rPr>
+          <w:b/>
+          <w:bCs/>
+          <w:lang w:val="pt-BR"/>
+        </w:rPr>
+      </w:pPr>
+      <w:r>
+        <w:rPr>
+          <w:b/>
+          <w:bCs/>
+          <w:lang w:val="pt-BR"/>
+        </w:rPr>
+        <w:t xml:space="preserve">Cookie parser – </w:t>
+      </w:r>
+    </w:p>
+    <w:p>
+      <w:pPr>
+        <w:rPr>
+          <w:lang w:val="pt-BR"/>
+        </w:rPr>
+      </w:pPr>
+      <w:proofErr w:type="spellStart"/>
+      <w:r>
+        <w:rPr>
+          <w:b/>
+          <w:bCs/>
+          <w:lang w:val="pt-BR"/>
+        </w:rPr>
+        <w:t>Cors</w:t>
+      </w:r>
+      <w:proofErr w:type="spellEnd"/>
+      <w:r>
+        <w:rPr>
+          <w:b/>
+          <w:bCs/>
+          <w:lang w:val="pt-BR"/>
+        </w:rPr>
+        <w:t xml:space="preserve"> –</w:t>
+      </w:r>
+      <w:r>
+        <w:rPr>
+          <w:b/>
+          <w:bCs/>
+          <w:lang w:val="pt-BR"/>
+        </w:rPr>
+        <w:t xml:space="preserve"> </w:t>
+      </w:r>
+      <w:r>
+        <w:rPr>
+          <w:lang w:val="pt-BR"/>
+        </w:rPr>
+        <w:t>Mandar requisição p</w:t>
+      </w:r>
+      <w:r>
+        <w:rPr>
+          <w:lang w:val="pt-BR"/>
+        </w:rPr>
+        <w:t xml:space="preserve">ara o nosso mesmo domínio. Isso é para quando com a API e </w:t>
+      </w:r>
+      <w:proofErr w:type="spellStart"/>
+      <w:r>
+        <w:rPr>
+          <w:lang w:val="pt-BR"/>
+        </w:rPr>
+        <w:t>frot-end</w:t>
+      </w:r>
+      <w:proofErr w:type="spellEnd"/>
+      <w:r>
+        <w:rPr>
+          <w:lang w:val="pt-BR"/>
+        </w:rPr>
+        <w:t xml:space="preserve"> no </w:t>
+      </w:r>
+      <w:proofErr w:type="spellStart"/>
+      <w:r>
+        <w:rPr>
+          <w:lang w:val="pt-BR"/>
+        </w:rPr>
+        <w:t>memso</w:t>
+      </w:r>
+      <w:proofErr w:type="spellEnd"/>
+      <w:r>
+        <w:rPr>
+          <w:lang w:val="pt-BR"/>
+        </w:rPr>
+        <w:t xml:space="preserve"> servidor</w:t>
+      </w:r>
+    </w:p>
+    <w:p>
+      <w:pPr>
+        <w:rPr>
+          <w:b/>
+          <w:bCs/>
+          <w:lang w:val="pt-BR"/>
+        </w:rPr>
+      </w:pPr>
+      <w:r>
+        <w:rPr>
+          <w:b/>
+          <w:bCs/>
+          <w:lang w:val="pt-BR"/>
+        </w:rPr>
+        <w:t xml:space="preserve">Express – </w:t>
+      </w:r>
+    </w:p>
+    <w:p>
+      <w:pPr>
+        <w:rPr>
+          <w:lang w:val="pt-BR"/>
+        </w:rPr>
+      </w:pPr>
+      <w:proofErr w:type="spellStart"/>
+      <w:r>
+        <w:rPr>
+          <w:b/>
+          <w:bCs/>
+          <w:lang w:val="pt-BR"/>
+        </w:rPr>
+        <w:t>Jsonqebtoken</w:t>
+      </w:r>
+      <w:proofErr w:type="spellEnd"/>
+      <w:r>
+        <w:rPr>
+          <w:b/>
+          <w:bCs/>
+          <w:lang w:val="pt-BR"/>
+        </w:rPr>
+        <w:t xml:space="preserve"> – </w:t>
+      </w:r>
+      <w:r>
+        <w:rPr>
+          <w:lang w:val="pt-BR"/>
+        </w:rPr>
+        <w:t>Método de a</w:t>
+      </w:r>
+      <w:r>
+        <w:rPr>
+          <w:lang w:val="pt-BR"/>
+        </w:rPr>
+        <w:t>utenticação</w:t>
+      </w:r>
+    </w:p>
+    <w:p>
+      <w:pPr>
+        <w:rPr>
+          <w:lang w:val="pt-BR"/>
+        </w:rPr>
+      </w:pPr>
+      <w:proofErr w:type="spellStart"/>
+      <w:r>
+        <w:rPr>
+          <w:b/>
+          <w:bCs/>
+          <w:lang w:val="pt-BR"/>
+        </w:rPr>
+        <w:t>Mongoose</w:t>
+      </w:r>
+      <w:proofErr w:type="spellEnd"/>
+      <w:r>
+        <w:rPr>
+          <w:b/>
+          <w:bCs/>
+          <w:lang w:val="pt-BR"/>
+        </w:rPr>
+        <w:t xml:space="preserve"> – </w:t>
+      </w:r>
+      <w:r>
+        <w:rPr>
+          <w:lang w:val="pt-BR"/>
+        </w:rPr>
+        <w:t>Banco de dados</w:t>
+      </w:r>
+    </w:p>
+    <w:p>
+      <w:pPr>
+        <w:rPr>
+          <w:lang w:val="pt-BR"/>
+        </w:rPr>
+      </w:pPr>
+      <w:proofErr w:type="spellStart"/>
+      <w:r>
+        <w:rPr>
+          <w:b/>
+          <w:bCs/>
+          <w:lang w:val="pt-BR"/>
+        </w:rPr>
+        <w:t>Multer</w:t>
+      </w:r>
+      <w:proofErr w:type="spellEnd"/>
+      <w:r>
+        <w:rPr>
+          <w:b/>
+          <w:bCs/>
+          <w:lang w:val="pt-BR"/>
+        </w:rPr>
+        <w:t xml:space="preserve"> – </w:t>
+      </w:r>
+      <w:r>
+        <w:rPr>
+          <w:lang w:val="pt-BR"/>
+        </w:rPr>
+        <w:t>Upload de fotos</w:t>
+      </w:r>
+    </w:p>
+    <w:p>
+      <w:pPr>
+        <w:rPr>
+          <w:b/>
+          <w:bCs/>
+          <w:lang w:val="pt-BR"/>
+        </w:rPr>
+      </w:pPr>
+      <w:proofErr w:type="spellStart"/>
+      <w:r>
+        <w:rPr>
+          <w:b/>
+          <w:bCs/>
+          <w:lang w:val="pt-BR"/>
+        </w:rPr>
+        <w:t>Nodemon</w:t>
+      </w:r>
+      <w:proofErr w:type="spellEnd"/>
+      <w:r>
+        <w:rPr>
+          <w:b/>
+          <w:bCs/>
+          <w:lang w:val="pt-BR"/>
+        </w:rPr>
+        <w:t xml:space="preserve"> – </w:t>
+      </w:r>
+    </w:p>
+    <w:p>
+      <w:pPr>
+        <w:rPr>
+          <w:b/>
+          <w:bCs/>
+          <w:lang w:val="pt-BR"/>
+        </w:rPr>
+      </w:pPr>
+    </w:p>
+    <w:p>
+      <w:pPr>
+        <w:jc w:val="center"/>
+        <w:rPr>
+          <w:b/>
+          <w:bCs/>
+          <w:lang w:val="pt-BR"/>
+        </w:rPr>
+      </w:pPr>
+    </w:p>
+    <w:p>
+      <w:pPr>
+        <w:jc w:val="center"/>
+        <w:rPr>
+          <w:b/>
+          <w:bCs/>
+          <w:lang w:val="pt-BR"/>
+        </w:rPr>
+      </w:pPr>
+    </w:p>
+    <w:p>
+      <w:pPr>
+        <w:jc w:val="center"/>
+        <w:rPr>
+          <w:b/>
+          <w:bCs/>
+          <w:lang w:val="pt-BR"/>
+        </w:rPr>
+      </w:pPr>
+    </w:p>
+    <w:p>
+      <w:pPr>
+        <w:jc w:val="center"/>
+        <w:rPr>
+          <w:b/>
+          <w:bCs/>
+          <w:lang w:val="pt-BR"/>
+        </w:rPr>
+      </w:pPr>
+    </w:p>
+    <w:p>
+      <w:pPr>
+        <w:jc w:val="center"/>
+        <w:rPr>
+          <w:b/>
+          <w:bCs/>
+          <w:lang w:val="pt-BR"/>
+        </w:rPr>
+      </w:pPr>
+    </w:p>
+    <w:p>
+      <w:pPr>
+        <w:jc w:val="center"/>
+        <w:rPr>
+          <w:b/>
+          <w:bCs/>
+          <w:lang w:val="pt-BR"/>
+        </w:rPr>
+      </w:pPr>
+    </w:p>
+    <w:p>
+      <w:pPr>
+        <w:jc w:val="center"/>
+        <w:rPr>
+          <w:b/>
+          <w:bCs/>
+          <w:lang w:val="pt-BR"/>
+        </w:rPr>
+      </w:pPr>
+    </w:p>
+    <w:p>
+      <w:pPr>
+        <w:jc w:val="center"/>
+        <w:rPr>
+          <w:b/>
+          <w:bCs/>
+          <w:lang w:val="pt-BR"/>
+        </w:rPr>
+      </w:pPr>
+    </w:p>
+    <w:p>
+      <w:pPr>
+        <w:jc w:val="center"/>
+        <w:rPr>
+          <w:b/>
+          <w:bCs/>
+          <w:lang w:val="pt-BR"/>
+        </w:rPr>
+      </w:pPr>
+    </w:p>
+    <w:p>
+      <w:pPr>
+        <w:jc w:val="center"/>
+        <w:rPr>
+          <w:b/>
+          <w:bCs/>
+          <w:lang w:val="pt-BR"/>
+        </w:rPr>
+      </w:pPr>
+    </w:p>
+    <w:p>
+      <w:pPr>
+        <w:jc w:val="center"/>
+        <w:rPr>
+          <w:b/>
+          <w:bCs/>
+          <w:lang w:val="pt-BR"/>
+        </w:rPr>
+      </w:pPr>
+    </w:p>
+    <w:p>
+      <w:pPr>
+        <w:jc w:val="center"/>
+        <w:rPr>
+          <w:b/>
+          <w:bCs/>
+          <w:lang w:val="pt-BR"/>
+        </w:rPr>
+      </w:pPr>
+    </w:p>
+    <w:p>
+      <w:pPr>
+        <w:jc w:val="center"/>
+        <w:rPr>
+          <w:b/>
+          <w:bCs/>
+          <w:lang w:val="pt-BR"/>
+        </w:rPr>
+      </w:pPr>
+    </w:p>
+    <w:p>
+      <w:pPr>
+        <w:jc w:val="center"/>
+        <w:rPr>
+          <w:b/>
+          <w:bCs/>
+          <w:lang w:val="pt-BR"/>
+        </w:rPr>
+      </w:pPr>
+      <w:r>
+        <w:rPr>
+          <w:b/>
+          <w:bCs/>
+          <w:lang w:val="pt-BR"/>
+        </w:rPr>
+        <w:lastRenderedPageBreak/>
+        <w:t>PATH DE INSTALAÇÃO DO MONGODB</w:t>
+      </w:r>
+    </w:p>
+    <w:p>
+      <w:pPr>
+        <w:rPr>
+          <w:b/>
+          <w:bCs/>
+          <w:lang w:val="pt-BR"/>
+        </w:rPr>
+      </w:pPr>
+      <w:r>
+        <w:rPr>
+          <w:b/>
+          <w:bCs/>
+          <w:lang w:val="pt-BR"/>
+        </w:rPr>
+        <w:drawing>
+          <wp:inline distT="0" distB="0" distL="0" distR="0" wp14:anchorId="36877957" wp14:editId="0646CD5C">
+            <wp:extent cx="4927853" cy="3810196"/>
+            <wp:effectExtent l="0" t="0" r="6350" b="0"/>
+            <wp:docPr id="10" name="Imagem 10"/>
+            <wp:cNvGraphicFramePr>
+              <a:graphicFrameLocks xmlns:a="http://schemas.openxmlformats.org/drawingml/2006/main" noChangeAspect="1"/>
+            </wp:cNvGraphicFramePr>
+            <a:graphic xmlns:a="http://schemas.openxmlformats.org/drawingml/2006/main">
+              <a:graphicData uri="http://schemas.openxmlformats.org/drawingml/2006/picture">
+                <pic:pic xmlns:pic="http://schemas.openxmlformats.org/drawingml/2006/picture">
+                  <pic:nvPicPr>
+                    <pic:cNvPr id="1" name=""/>
+                    <pic:cNvPicPr/>
+                  </pic:nvPicPr>
+                  <pic:blipFill>
+                    <a:blip r:embed="rId13"/>
+                    <a:stretch>
+                      <a:fillRect/>
+                    </a:stretch>
+                  </pic:blipFill>
+                  <pic:spPr>
+                    <a:xfrm>
+                      <a:off x="0" y="0"/>
+                      <a:ext cx="4927853" cy="3810196"/>
+                    </a:xfrm>
+                    <a:prstGeom prst="rect">
+                      <a:avLst/>
+                    </a:prstGeom>
+                  </pic:spPr>
+                </pic:pic>
+              </a:graphicData>
+            </a:graphic>
+          </wp:inline>
+        </w:drawing>
+      </w:r>
+    </w:p>
+    <w:p>
+      <w:pPr>
+        <w:rPr>
+          <w:lang w:val="pt-BR"/>
+        </w:rPr>
+      </w:pPr>
     </w:p>
     <w:p>
       <w:pPr>
@@ -889,9 +1537,7 @@
           <w:lang w:val="pt-BR"/>
         </w:rPr>
       </w:pPr>
-    </w:p>
-    <w:p>
-      <w:pPr>
+      <w:r>
         <w:rPr>
           <w:rFonts w:ascii="Segoe UI" w:hAnsi="Segoe UI" w:cs="Segoe UI"/>
           <w:sz w:val="21"/>
@@ -899,7 +1545,8 @@
           <w:shd w:val="clear" w:color="auto" w:fill="F2F2F2"/>
           <w:lang w:val="pt-BR"/>
         </w:rPr>
-      </w:pPr>
+        <w:t>mwkKyOE1sH8zxDrY</w:t>
+      </w:r>
     </w:p>
     <w:p>
       <w:pPr>
@@ -925,6 +1572,3302 @@
     </w:p>
     <w:p>
       <w:pPr>
+        <w:shd w:val="clear" w:color="auto" w:fill="282A36"/>
+        <w:spacing w:after="0" w:line="285" w:lineRule="atLeast"/>
+        <w:rPr>
+          <w:rFonts w:ascii="Consolas" w:eastAsia="Times New Roman" w:hAnsi="Consolas" w:cs="Times New Roman"/>
+          <w:color w:val="F8F8F2"/>
+          <w:sz w:val="21"/>
+          <w:szCs w:val="21"/>
+        </w:rPr>
+      </w:pPr>
+      <w:r>
+        <w:rPr>
+          <w:rFonts w:ascii="Consolas" w:eastAsia="Times New Roman" w:hAnsi="Consolas" w:cs="Times New Roman"/>
+          <w:color w:val="FF79C6"/>
+          <w:sz w:val="21"/>
+          <w:szCs w:val="21"/>
+        </w:rPr>
+        <w:t>const</w:t>
+      </w:r>
+      <w:r>
+        <w:rPr>
+          <w:rFonts w:ascii="Consolas" w:eastAsia="Times New Roman" w:hAnsi="Consolas" w:cs="Times New Roman"/>
+          <w:color w:val="F8F8F2"/>
+          <w:sz w:val="21"/>
+          <w:szCs w:val="21"/>
+        </w:rPr>
+        <w:t xml:space="preserve"> </w:t>
+      </w:r>
+      <w:proofErr w:type="spellStart"/>
+      <w:r>
+        <w:rPr>
+          <w:rFonts w:ascii="Consolas" w:eastAsia="Times New Roman" w:hAnsi="Consolas" w:cs="Times New Roman"/>
+          <w:color w:val="BD93F9"/>
+          <w:sz w:val="21"/>
+          <w:szCs w:val="21"/>
+        </w:rPr>
+        <w:t>supabase</w:t>
+      </w:r>
+      <w:proofErr w:type="spellEnd"/>
+      <w:r>
+        <w:rPr>
+          <w:rFonts w:ascii="Consolas" w:eastAsia="Times New Roman" w:hAnsi="Consolas" w:cs="Times New Roman"/>
+          <w:color w:val="F8F8F2"/>
+          <w:sz w:val="21"/>
+          <w:szCs w:val="21"/>
+        </w:rPr>
+        <w:t xml:space="preserve"> </w:t>
+      </w:r>
+      <w:r>
+        <w:rPr>
+          <w:rFonts w:ascii="Consolas" w:eastAsia="Times New Roman" w:hAnsi="Consolas" w:cs="Times New Roman"/>
+          <w:color w:val="FF79C6"/>
+          <w:sz w:val="21"/>
+          <w:szCs w:val="21"/>
+        </w:rPr>
+        <w:t>=</w:t>
+      </w:r>
+      <w:r>
+        <w:rPr>
+          <w:rFonts w:ascii="Consolas" w:eastAsia="Times New Roman" w:hAnsi="Consolas" w:cs="Times New Roman"/>
+          <w:color w:val="F8F8F2"/>
+          <w:sz w:val="21"/>
+          <w:szCs w:val="21"/>
+        </w:rPr>
+        <w:t xml:space="preserve"> </w:t>
+      </w:r>
+      <w:proofErr w:type="gramStart"/>
+      <w:r>
+        <w:rPr>
+          <w:rFonts w:ascii="Consolas" w:eastAsia="Times New Roman" w:hAnsi="Consolas" w:cs="Times New Roman"/>
+          <w:color w:val="50FA7B"/>
+          <w:sz w:val="21"/>
+          <w:szCs w:val="21"/>
+        </w:rPr>
+        <w:t>require</w:t>
+      </w:r>
+      <w:r>
+        <w:rPr>
+          <w:rFonts w:ascii="Consolas" w:eastAsia="Times New Roman" w:hAnsi="Consolas" w:cs="Times New Roman"/>
+          <w:color w:val="F8F8F2"/>
+          <w:sz w:val="21"/>
+          <w:szCs w:val="21"/>
+        </w:rPr>
+        <w:t>(</w:t>
+      </w:r>
+      <w:proofErr w:type="gramEnd"/>
+      <w:r>
+        <w:rPr>
+          <w:rFonts w:ascii="Consolas" w:eastAsia="Times New Roman" w:hAnsi="Consolas" w:cs="Times New Roman"/>
+          <w:color w:val="E9F284"/>
+          <w:sz w:val="21"/>
+          <w:szCs w:val="21"/>
+        </w:rPr>
+        <w:t>'</w:t>
+      </w:r>
+      <w:r>
+        <w:rPr>
+          <w:rFonts w:ascii="Consolas" w:eastAsia="Times New Roman" w:hAnsi="Consolas" w:cs="Times New Roman"/>
+          <w:color w:val="F1FA8C"/>
+          <w:sz w:val="21"/>
+          <w:szCs w:val="21"/>
+        </w:rPr>
+        <w:t>../</w:t>
+      </w:r>
+      <w:proofErr w:type="spellStart"/>
+      <w:r>
+        <w:rPr>
+          <w:rFonts w:ascii="Consolas" w:eastAsia="Times New Roman" w:hAnsi="Consolas" w:cs="Times New Roman"/>
+          <w:color w:val="F1FA8C"/>
+          <w:sz w:val="21"/>
+          <w:szCs w:val="21"/>
+        </w:rPr>
+        <w:t>db</w:t>
+      </w:r>
+      <w:proofErr w:type="spellEnd"/>
+      <w:r>
+        <w:rPr>
+          <w:rFonts w:ascii="Consolas" w:eastAsia="Times New Roman" w:hAnsi="Consolas" w:cs="Times New Roman"/>
+          <w:color w:val="F1FA8C"/>
+          <w:sz w:val="21"/>
+          <w:szCs w:val="21"/>
+        </w:rPr>
+        <w:t>/conn</w:t>
+      </w:r>
+      <w:r>
+        <w:rPr>
+          <w:rFonts w:ascii="Consolas" w:eastAsia="Times New Roman" w:hAnsi="Consolas" w:cs="Times New Roman"/>
+          <w:color w:val="E9F284"/>
+          <w:sz w:val="21"/>
+          <w:szCs w:val="21"/>
+        </w:rPr>
+        <w:t>'</w:t>
+      </w:r>
+      <w:r>
+        <w:rPr>
+          <w:rFonts w:ascii="Consolas" w:eastAsia="Times New Roman" w:hAnsi="Consolas" w:cs="Times New Roman"/>
+          <w:color w:val="F8F8F2"/>
+          <w:sz w:val="21"/>
+          <w:szCs w:val="21"/>
+        </w:rPr>
+        <w:t>)</w:t>
+      </w:r>
+    </w:p>
+    <w:p>
+      <w:pPr>
+        <w:shd w:val="clear" w:color="auto" w:fill="282A36"/>
+        <w:spacing w:after="0" w:line="285" w:lineRule="atLeast"/>
+        <w:rPr>
+          <w:rFonts w:ascii="Consolas" w:eastAsia="Times New Roman" w:hAnsi="Consolas" w:cs="Times New Roman"/>
+          <w:color w:val="F8F8F2"/>
+          <w:sz w:val="21"/>
+          <w:szCs w:val="21"/>
+        </w:rPr>
+      </w:pPr>
+    </w:p>
+    <w:p>
+      <w:pPr>
+        <w:shd w:val="clear" w:color="auto" w:fill="282A36"/>
+        <w:spacing w:after="0" w:line="285" w:lineRule="atLeast"/>
+        <w:rPr>
+          <w:rFonts w:ascii="Consolas" w:eastAsia="Times New Roman" w:hAnsi="Consolas" w:cs="Times New Roman"/>
+          <w:color w:val="F8F8F2"/>
+          <w:sz w:val="21"/>
+          <w:szCs w:val="21"/>
+          <w:lang w:val="pt-BR"/>
+        </w:rPr>
+      </w:pPr>
+      <w:r>
+        <w:rPr>
+          <w:rFonts w:ascii="Consolas" w:eastAsia="Times New Roman" w:hAnsi="Consolas" w:cs="Times New Roman"/>
+          <w:color w:val="6272A4"/>
+          <w:sz w:val="21"/>
+          <w:szCs w:val="21"/>
+          <w:lang w:val="pt-BR"/>
+        </w:rPr>
+        <w:t>// Função para inserir um novo Usuário</w:t>
+      </w:r>
+    </w:p>
+    <w:p>
+      <w:pPr>
+        <w:shd w:val="clear" w:color="auto" w:fill="282A36"/>
+        <w:spacing w:after="0" w:line="285" w:lineRule="atLeast"/>
+        <w:rPr>
+          <w:rFonts w:ascii="Consolas" w:eastAsia="Times New Roman" w:hAnsi="Consolas" w:cs="Times New Roman"/>
+          <w:color w:val="F8F8F2"/>
+          <w:sz w:val="21"/>
+          <w:szCs w:val="21"/>
+        </w:rPr>
+      </w:pPr>
+      <w:r>
+        <w:rPr>
+          <w:rFonts w:ascii="Consolas" w:eastAsia="Times New Roman" w:hAnsi="Consolas" w:cs="Times New Roman"/>
+          <w:color w:val="FF79C6"/>
+          <w:sz w:val="21"/>
+          <w:szCs w:val="21"/>
+        </w:rPr>
+        <w:t>async</w:t>
+      </w:r>
+      <w:r>
+        <w:rPr>
+          <w:rFonts w:ascii="Consolas" w:eastAsia="Times New Roman" w:hAnsi="Consolas" w:cs="Times New Roman"/>
+          <w:color w:val="F8F8F2"/>
+          <w:sz w:val="21"/>
+          <w:szCs w:val="21"/>
+        </w:rPr>
+        <w:t xml:space="preserve"> </w:t>
+      </w:r>
+      <w:r>
+        <w:rPr>
+          <w:rFonts w:ascii="Consolas" w:eastAsia="Times New Roman" w:hAnsi="Consolas" w:cs="Times New Roman"/>
+          <w:color w:val="FF79C6"/>
+          <w:sz w:val="21"/>
+          <w:szCs w:val="21"/>
+        </w:rPr>
+        <w:t>function</w:t>
+      </w:r>
+      <w:r>
+        <w:rPr>
+          <w:rFonts w:ascii="Consolas" w:eastAsia="Times New Roman" w:hAnsi="Consolas" w:cs="Times New Roman"/>
+          <w:color w:val="F8F8F2"/>
+          <w:sz w:val="21"/>
+          <w:szCs w:val="21"/>
+        </w:rPr>
+        <w:t xml:space="preserve"> </w:t>
+      </w:r>
+      <w:proofErr w:type="spellStart"/>
+      <w:r>
+        <w:rPr>
+          <w:rFonts w:ascii="Consolas" w:eastAsia="Times New Roman" w:hAnsi="Consolas" w:cs="Times New Roman"/>
+          <w:color w:val="50FA7B"/>
+          <w:sz w:val="21"/>
+          <w:szCs w:val="21"/>
+        </w:rPr>
+        <w:t>createUser</w:t>
+      </w:r>
+      <w:proofErr w:type="spellEnd"/>
+      <w:r>
+        <w:rPr>
+          <w:rFonts w:ascii="Consolas" w:eastAsia="Times New Roman" w:hAnsi="Consolas" w:cs="Times New Roman"/>
+          <w:color w:val="F8F8F2"/>
+          <w:sz w:val="21"/>
+          <w:szCs w:val="21"/>
+        </w:rPr>
+        <w:t>(</w:t>
+      </w:r>
+      <w:proofErr w:type="spellStart"/>
+      <w:r>
+        <w:rPr>
+          <w:rFonts w:ascii="Consolas" w:eastAsia="Times New Roman" w:hAnsi="Consolas" w:cs="Times New Roman"/>
+          <w:i/>
+          <w:iCs/>
+          <w:color w:val="FFB86C"/>
+          <w:sz w:val="21"/>
+          <w:szCs w:val="21"/>
+        </w:rPr>
+        <w:t>userData</w:t>
+      </w:r>
+      <w:proofErr w:type="spellEnd"/>
+      <w:r>
+        <w:rPr>
+          <w:rFonts w:ascii="Consolas" w:eastAsia="Times New Roman" w:hAnsi="Consolas" w:cs="Times New Roman"/>
+          <w:color w:val="F8F8F2"/>
+          <w:sz w:val="21"/>
+          <w:szCs w:val="21"/>
+        </w:rPr>
+        <w:t>) {</w:t>
+      </w:r>
+    </w:p>
+    <w:p>
+      <w:pPr>
+        <w:shd w:val="clear" w:color="auto" w:fill="282A36"/>
+        <w:spacing w:after="0" w:line="285" w:lineRule="atLeast"/>
+        <w:rPr>
+          <w:rFonts w:ascii="Consolas" w:eastAsia="Times New Roman" w:hAnsi="Consolas" w:cs="Times New Roman"/>
+          <w:color w:val="F8F8F2"/>
+          <w:sz w:val="21"/>
+          <w:szCs w:val="21"/>
+        </w:rPr>
+      </w:pPr>
+      <w:r>
+        <w:rPr>
+          <w:rFonts w:ascii="Consolas" w:eastAsia="Times New Roman" w:hAnsi="Consolas" w:cs="Times New Roman"/>
+          <w:color w:val="F8F8F2"/>
+          <w:sz w:val="21"/>
+          <w:szCs w:val="21"/>
+        </w:rPr>
+        <w:t xml:space="preserve">    </w:t>
+      </w:r>
+      <w:r>
+        <w:rPr>
+          <w:rFonts w:ascii="Consolas" w:eastAsia="Times New Roman" w:hAnsi="Consolas" w:cs="Times New Roman"/>
+          <w:color w:val="FF79C6"/>
+          <w:sz w:val="21"/>
+          <w:szCs w:val="21"/>
+        </w:rPr>
+        <w:t>const</w:t>
+      </w:r>
+      <w:r>
+        <w:rPr>
+          <w:rFonts w:ascii="Consolas" w:eastAsia="Times New Roman" w:hAnsi="Consolas" w:cs="Times New Roman"/>
+          <w:color w:val="F8F8F2"/>
+          <w:sz w:val="21"/>
+          <w:szCs w:val="21"/>
+        </w:rPr>
+        <w:t xml:space="preserve"> </w:t>
+      </w:r>
+      <w:proofErr w:type="gramStart"/>
+      <w:r>
+        <w:rPr>
+          <w:rFonts w:ascii="Consolas" w:eastAsia="Times New Roman" w:hAnsi="Consolas" w:cs="Times New Roman"/>
+          <w:color w:val="F8F8F2"/>
+          <w:sz w:val="21"/>
+          <w:szCs w:val="21"/>
+        </w:rPr>
+        <w:t xml:space="preserve">{ </w:t>
+      </w:r>
+      <w:r>
+        <w:rPr>
+          <w:rFonts w:ascii="Consolas" w:eastAsia="Times New Roman" w:hAnsi="Consolas" w:cs="Times New Roman"/>
+          <w:color w:val="BD93F9"/>
+          <w:sz w:val="21"/>
+          <w:szCs w:val="21"/>
+        </w:rPr>
+        <w:t>data</w:t>
+      </w:r>
+      <w:proofErr w:type="gramEnd"/>
+      <w:r>
+        <w:rPr>
+          <w:rFonts w:ascii="Consolas" w:eastAsia="Times New Roman" w:hAnsi="Consolas" w:cs="Times New Roman"/>
+          <w:color w:val="F8F8F2"/>
+          <w:sz w:val="21"/>
+          <w:szCs w:val="21"/>
+        </w:rPr>
+        <w:t xml:space="preserve">, </w:t>
+      </w:r>
+      <w:r>
+        <w:rPr>
+          <w:rFonts w:ascii="Consolas" w:eastAsia="Times New Roman" w:hAnsi="Consolas" w:cs="Times New Roman"/>
+          <w:color w:val="BD93F9"/>
+          <w:sz w:val="21"/>
+          <w:szCs w:val="21"/>
+        </w:rPr>
+        <w:t>error</w:t>
+      </w:r>
+      <w:r>
+        <w:rPr>
+          <w:rFonts w:ascii="Consolas" w:eastAsia="Times New Roman" w:hAnsi="Consolas" w:cs="Times New Roman"/>
+          <w:color w:val="F8F8F2"/>
+          <w:sz w:val="21"/>
+          <w:szCs w:val="21"/>
+        </w:rPr>
+        <w:t xml:space="preserve"> } </w:t>
+      </w:r>
+      <w:r>
+        <w:rPr>
+          <w:rFonts w:ascii="Consolas" w:eastAsia="Times New Roman" w:hAnsi="Consolas" w:cs="Times New Roman"/>
+          <w:color w:val="FF79C6"/>
+          <w:sz w:val="21"/>
+          <w:szCs w:val="21"/>
+        </w:rPr>
+        <w:t>=</w:t>
+      </w:r>
+      <w:r>
+        <w:rPr>
+          <w:rFonts w:ascii="Consolas" w:eastAsia="Times New Roman" w:hAnsi="Consolas" w:cs="Times New Roman"/>
+          <w:color w:val="F8F8F2"/>
+          <w:sz w:val="21"/>
+          <w:szCs w:val="21"/>
+        </w:rPr>
+        <w:t xml:space="preserve"> </w:t>
+      </w:r>
+      <w:r>
+        <w:rPr>
+          <w:rFonts w:ascii="Consolas" w:eastAsia="Times New Roman" w:hAnsi="Consolas" w:cs="Times New Roman"/>
+          <w:color w:val="FF79C6"/>
+          <w:sz w:val="21"/>
+          <w:szCs w:val="21"/>
+        </w:rPr>
+        <w:t>await</w:t>
+      </w:r>
+      <w:r>
+        <w:rPr>
+          <w:rFonts w:ascii="Consolas" w:eastAsia="Times New Roman" w:hAnsi="Consolas" w:cs="Times New Roman"/>
+          <w:color w:val="F8F8F2"/>
+          <w:sz w:val="21"/>
+          <w:szCs w:val="21"/>
+        </w:rPr>
+        <w:t xml:space="preserve"> </w:t>
+      </w:r>
+      <w:proofErr w:type="spellStart"/>
+      <w:r>
+        <w:rPr>
+          <w:rFonts w:ascii="Consolas" w:eastAsia="Times New Roman" w:hAnsi="Consolas" w:cs="Times New Roman"/>
+          <w:color w:val="BD93F9"/>
+          <w:sz w:val="21"/>
+          <w:szCs w:val="21"/>
+        </w:rPr>
+        <w:t>supabase</w:t>
+      </w:r>
+      <w:r>
+        <w:rPr>
+          <w:rFonts w:ascii="Consolas" w:eastAsia="Times New Roman" w:hAnsi="Consolas" w:cs="Times New Roman"/>
+          <w:color w:val="F8F8F2"/>
+          <w:sz w:val="21"/>
+          <w:szCs w:val="21"/>
+        </w:rPr>
+        <w:t>.</w:t>
+      </w:r>
+      <w:r>
+        <w:rPr>
+          <w:rFonts w:ascii="Consolas" w:eastAsia="Times New Roman" w:hAnsi="Consolas" w:cs="Times New Roman"/>
+          <w:color w:val="50FA7B"/>
+          <w:sz w:val="21"/>
+          <w:szCs w:val="21"/>
+        </w:rPr>
+        <w:t>from</w:t>
+      </w:r>
+      <w:proofErr w:type="spellEnd"/>
+      <w:r>
+        <w:rPr>
+          <w:rFonts w:ascii="Consolas" w:eastAsia="Times New Roman" w:hAnsi="Consolas" w:cs="Times New Roman"/>
+          <w:color w:val="F8F8F2"/>
+          <w:sz w:val="21"/>
+          <w:szCs w:val="21"/>
+        </w:rPr>
+        <w:t>(</w:t>
+      </w:r>
+      <w:r>
+        <w:rPr>
+          <w:rFonts w:ascii="Consolas" w:eastAsia="Times New Roman" w:hAnsi="Consolas" w:cs="Times New Roman"/>
+          <w:color w:val="E9F284"/>
+          <w:sz w:val="21"/>
+          <w:szCs w:val="21"/>
+        </w:rPr>
+        <w:t>'</w:t>
+      </w:r>
+      <w:r>
+        <w:rPr>
+          <w:rFonts w:ascii="Consolas" w:eastAsia="Times New Roman" w:hAnsi="Consolas" w:cs="Times New Roman"/>
+          <w:color w:val="F1FA8C"/>
+          <w:sz w:val="21"/>
+          <w:szCs w:val="21"/>
+        </w:rPr>
+        <w:t>users</w:t>
+      </w:r>
+      <w:r>
+        <w:rPr>
+          <w:rFonts w:ascii="Consolas" w:eastAsia="Times New Roman" w:hAnsi="Consolas" w:cs="Times New Roman"/>
+          <w:color w:val="E9F284"/>
+          <w:sz w:val="21"/>
+          <w:szCs w:val="21"/>
+        </w:rPr>
+        <w:t>'</w:t>
+      </w:r>
+      <w:r>
+        <w:rPr>
+          <w:rFonts w:ascii="Consolas" w:eastAsia="Times New Roman" w:hAnsi="Consolas" w:cs="Times New Roman"/>
+          <w:color w:val="F8F8F2"/>
+          <w:sz w:val="21"/>
+          <w:szCs w:val="21"/>
+        </w:rPr>
+        <w:t>).</w:t>
+      </w:r>
+      <w:r>
+        <w:rPr>
+          <w:rFonts w:ascii="Consolas" w:eastAsia="Times New Roman" w:hAnsi="Consolas" w:cs="Times New Roman"/>
+          <w:color w:val="50FA7B"/>
+          <w:sz w:val="21"/>
+          <w:szCs w:val="21"/>
+        </w:rPr>
+        <w:t>insert</w:t>
+      </w:r>
+      <w:r>
+        <w:rPr>
+          <w:rFonts w:ascii="Consolas" w:eastAsia="Times New Roman" w:hAnsi="Consolas" w:cs="Times New Roman"/>
+          <w:color w:val="F8F8F2"/>
+          <w:sz w:val="21"/>
+          <w:szCs w:val="21"/>
+        </w:rPr>
+        <w:t>([</w:t>
+      </w:r>
+      <w:proofErr w:type="spellStart"/>
+      <w:r>
+        <w:rPr>
+          <w:rFonts w:ascii="Consolas" w:eastAsia="Times New Roman" w:hAnsi="Consolas" w:cs="Times New Roman"/>
+          <w:i/>
+          <w:iCs/>
+          <w:color w:val="FFB86C"/>
+          <w:sz w:val="21"/>
+          <w:szCs w:val="21"/>
+        </w:rPr>
+        <w:t>userData</w:t>
+      </w:r>
+      <w:proofErr w:type="spellEnd"/>
+      <w:r>
+        <w:rPr>
+          <w:rFonts w:ascii="Consolas" w:eastAsia="Times New Roman" w:hAnsi="Consolas" w:cs="Times New Roman"/>
+          <w:color w:val="F8F8F2"/>
+          <w:sz w:val="21"/>
+          <w:szCs w:val="21"/>
+        </w:rPr>
+        <w:t>]);</w:t>
+      </w:r>
+    </w:p>
+    <w:p>
+      <w:pPr>
+        <w:shd w:val="clear" w:color="auto" w:fill="282A36"/>
+        <w:spacing w:after="0" w:line="285" w:lineRule="atLeast"/>
+        <w:rPr>
+          <w:rFonts w:ascii="Consolas" w:eastAsia="Times New Roman" w:hAnsi="Consolas" w:cs="Times New Roman"/>
+          <w:color w:val="F8F8F2"/>
+          <w:sz w:val="21"/>
+          <w:szCs w:val="21"/>
+        </w:rPr>
+      </w:pPr>
+      <w:r>
+        <w:rPr>
+          <w:rFonts w:ascii="Consolas" w:eastAsia="Times New Roman" w:hAnsi="Consolas" w:cs="Times New Roman"/>
+          <w:color w:val="F8F8F2"/>
+          <w:sz w:val="21"/>
+          <w:szCs w:val="21"/>
+        </w:rPr>
+        <w:t xml:space="preserve">  </w:t>
+      </w:r>
+    </w:p>
+    <w:p>
+      <w:pPr>
+        <w:shd w:val="clear" w:color="auto" w:fill="282A36"/>
+        <w:spacing w:after="0" w:line="285" w:lineRule="atLeast"/>
+        <w:rPr>
+          <w:rFonts w:ascii="Consolas" w:eastAsia="Times New Roman" w:hAnsi="Consolas" w:cs="Times New Roman"/>
+          <w:color w:val="F8F8F2"/>
+          <w:sz w:val="21"/>
+          <w:szCs w:val="21"/>
+          <w:lang w:val="pt-BR"/>
+        </w:rPr>
+      </w:pPr>
+      <w:r>
+        <w:rPr>
+          <w:rFonts w:ascii="Consolas" w:eastAsia="Times New Roman" w:hAnsi="Consolas" w:cs="Times New Roman"/>
+          <w:color w:val="F8F8F2"/>
+          <w:sz w:val="21"/>
+          <w:szCs w:val="21"/>
+        </w:rPr>
+        <w:t xml:space="preserve">    </w:t>
+      </w:r>
+      <w:r>
+        <w:rPr>
+          <w:rFonts w:ascii="Consolas" w:eastAsia="Times New Roman" w:hAnsi="Consolas" w:cs="Times New Roman"/>
+          <w:color w:val="FF79C6"/>
+          <w:sz w:val="21"/>
+          <w:szCs w:val="21"/>
+          <w:lang w:val="pt-BR"/>
+        </w:rPr>
+        <w:t>if</w:t>
+      </w:r>
+      <w:r>
+        <w:rPr>
+          <w:rFonts w:ascii="Consolas" w:eastAsia="Times New Roman" w:hAnsi="Consolas" w:cs="Times New Roman"/>
+          <w:color w:val="F8F8F2"/>
+          <w:sz w:val="21"/>
+          <w:szCs w:val="21"/>
+          <w:lang w:val="pt-BR"/>
+        </w:rPr>
+        <w:t xml:space="preserve"> (</w:t>
+      </w:r>
+      <w:r>
+        <w:rPr>
+          <w:rFonts w:ascii="Consolas" w:eastAsia="Times New Roman" w:hAnsi="Consolas" w:cs="Times New Roman"/>
+          <w:color w:val="BD93F9"/>
+          <w:sz w:val="21"/>
+          <w:szCs w:val="21"/>
+          <w:lang w:val="pt-BR"/>
+        </w:rPr>
+        <w:t>error</w:t>
+      </w:r>
+      <w:r>
+        <w:rPr>
+          <w:rFonts w:ascii="Consolas" w:eastAsia="Times New Roman" w:hAnsi="Consolas" w:cs="Times New Roman"/>
+          <w:color w:val="F8F8F2"/>
+          <w:sz w:val="21"/>
+          <w:szCs w:val="21"/>
+          <w:lang w:val="pt-BR"/>
+        </w:rPr>
+        <w:t>) {</w:t>
+      </w:r>
+    </w:p>
+    <w:p>
+      <w:pPr>
+        <w:shd w:val="clear" w:color="auto" w:fill="282A36"/>
+        <w:spacing w:after="0" w:line="285" w:lineRule="atLeast"/>
+        <w:rPr>
+          <w:rFonts w:ascii="Consolas" w:eastAsia="Times New Roman" w:hAnsi="Consolas" w:cs="Times New Roman"/>
+          <w:color w:val="F8F8F2"/>
+          <w:sz w:val="21"/>
+          <w:szCs w:val="21"/>
+          <w:lang w:val="pt-BR"/>
+        </w:rPr>
+      </w:pPr>
+      <w:r>
+        <w:rPr>
+          <w:rFonts w:ascii="Consolas" w:eastAsia="Times New Roman" w:hAnsi="Consolas" w:cs="Times New Roman"/>
+          <w:color w:val="F8F8F2"/>
+          <w:sz w:val="21"/>
+          <w:szCs w:val="21"/>
+          <w:lang w:val="pt-BR"/>
+        </w:rPr>
+        <w:t xml:space="preserve">      </w:t>
+      </w:r>
+      <w:r>
+        <w:rPr>
+          <w:rFonts w:ascii="Consolas" w:eastAsia="Times New Roman" w:hAnsi="Consolas" w:cs="Times New Roman"/>
+          <w:color w:val="BD93F9"/>
+          <w:sz w:val="21"/>
+          <w:szCs w:val="21"/>
+          <w:lang w:val="pt-BR"/>
+        </w:rPr>
+        <w:t>console</w:t>
+      </w:r>
+      <w:r>
+        <w:rPr>
+          <w:rFonts w:ascii="Consolas" w:eastAsia="Times New Roman" w:hAnsi="Consolas" w:cs="Times New Roman"/>
+          <w:color w:val="F8F8F2"/>
+          <w:sz w:val="21"/>
+          <w:szCs w:val="21"/>
+          <w:lang w:val="pt-BR"/>
+        </w:rPr>
+        <w:t>.</w:t>
+      </w:r>
+      <w:r>
+        <w:rPr>
+          <w:rFonts w:ascii="Consolas" w:eastAsia="Times New Roman" w:hAnsi="Consolas" w:cs="Times New Roman"/>
+          <w:color w:val="50FA7B"/>
+          <w:sz w:val="21"/>
+          <w:szCs w:val="21"/>
+          <w:lang w:val="pt-BR"/>
+        </w:rPr>
+        <w:t>error</w:t>
+      </w:r>
+      <w:r>
+        <w:rPr>
+          <w:rFonts w:ascii="Consolas" w:eastAsia="Times New Roman" w:hAnsi="Consolas" w:cs="Times New Roman"/>
+          <w:color w:val="F8F8F2"/>
+          <w:sz w:val="21"/>
+          <w:szCs w:val="21"/>
+          <w:lang w:val="pt-BR"/>
+        </w:rPr>
+        <w:t>(</w:t>
+      </w:r>
+      <w:r>
+        <w:rPr>
+          <w:rFonts w:ascii="Consolas" w:eastAsia="Times New Roman" w:hAnsi="Consolas" w:cs="Times New Roman"/>
+          <w:color w:val="E9F284"/>
+          <w:sz w:val="21"/>
+          <w:szCs w:val="21"/>
+          <w:lang w:val="pt-BR"/>
+        </w:rPr>
+        <w:t>'</w:t>
+      </w:r>
+      <w:r>
+        <w:rPr>
+          <w:rFonts w:ascii="Consolas" w:eastAsia="Times New Roman" w:hAnsi="Consolas" w:cs="Times New Roman"/>
+          <w:color w:val="F1FA8C"/>
+          <w:sz w:val="21"/>
+          <w:szCs w:val="21"/>
+          <w:lang w:val="pt-BR"/>
+        </w:rPr>
+        <w:t>Erro ao inserir usuário:</w:t>
+      </w:r>
+      <w:r>
+        <w:rPr>
+          <w:rFonts w:ascii="Consolas" w:eastAsia="Times New Roman" w:hAnsi="Consolas" w:cs="Times New Roman"/>
+          <w:color w:val="E9F284"/>
+          <w:sz w:val="21"/>
+          <w:szCs w:val="21"/>
+          <w:lang w:val="pt-BR"/>
+        </w:rPr>
+        <w:t>'</w:t>
+      </w:r>
+      <w:r>
+        <w:rPr>
+          <w:rFonts w:ascii="Consolas" w:eastAsia="Times New Roman" w:hAnsi="Consolas" w:cs="Times New Roman"/>
+          <w:color w:val="F8F8F2"/>
+          <w:sz w:val="21"/>
+          <w:szCs w:val="21"/>
+          <w:lang w:val="pt-BR"/>
+        </w:rPr>
+        <w:t xml:space="preserve">, </w:t>
+      </w:r>
+      <w:r>
+        <w:rPr>
+          <w:rFonts w:ascii="Consolas" w:eastAsia="Times New Roman" w:hAnsi="Consolas" w:cs="Times New Roman"/>
+          <w:color w:val="BD93F9"/>
+          <w:sz w:val="21"/>
+          <w:szCs w:val="21"/>
+          <w:lang w:val="pt-BR"/>
+        </w:rPr>
+        <w:t>error</w:t>
+      </w:r>
+      <w:r>
+        <w:rPr>
+          <w:rFonts w:ascii="Consolas" w:eastAsia="Times New Roman" w:hAnsi="Consolas" w:cs="Times New Roman"/>
+          <w:color w:val="F8F8F2"/>
+          <w:sz w:val="21"/>
+          <w:szCs w:val="21"/>
+          <w:lang w:val="pt-BR"/>
+        </w:rPr>
+        <w:t>);</w:t>
+      </w:r>
+    </w:p>
+    <w:p>
+      <w:pPr>
+        <w:shd w:val="clear" w:color="auto" w:fill="282A36"/>
+        <w:spacing w:after="0" w:line="285" w:lineRule="atLeast"/>
+        <w:rPr>
+          <w:rFonts w:ascii="Consolas" w:eastAsia="Times New Roman" w:hAnsi="Consolas" w:cs="Times New Roman"/>
+          <w:color w:val="F8F8F2"/>
+          <w:sz w:val="21"/>
+          <w:szCs w:val="21"/>
+          <w:lang w:val="pt-BR"/>
+        </w:rPr>
+      </w:pPr>
+      <w:r>
+        <w:rPr>
+          <w:rFonts w:ascii="Consolas" w:eastAsia="Times New Roman" w:hAnsi="Consolas" w:cs="Times New Roman"/>
+          <w:color w:val="F8F8F2"/>
+          <w:sz w:val="21"/>
+          <w:szCs w:val="21"/>
+          <w:lang w:val="pt-BR"/>
+        </w:rPr>
+        <w:t xml:space="preserve">      </w:t>
+      </w:r>
+      <w:r>
+        <w:rPr>
+          <w:rFonts w:ascii="Consolas" w:eastAsia="Times New Roman" w:hAnsi="Consolas" w:cs="Times New Roman"/>
+          <w:color w:val="FF79C6"/>
+          <w:sz w:val="21"/>
+          <w:szCs w:val="21"/>
+          <w:lang w:val="pt-BR"/>
+        </w:rPr>
+        <w:t>return</w:t>
+      </w:r>
+      <w:r>
+        <w:rPr>
+          <w:rFonts w:ascii="Consolas" w:eastAsia="Times New Roman" w:hAnsi="Consolas" w:cs="Times New Roman"/>
+          <w:color w:val="F8F8F2"/>
+          <w:sz w:val="21"/>
+          <w:szCs w:val="21"/>
+          <w:lang w:val="pt-BR"/>
+        </w:rPr>
+        <w:t xml:space="preserve"> </w:t>
+      </w:r>
+      <w:r>
+        <w:rPr>
+          <w:rFonts w:ascii="Consolas" w:eastAsia="Times New Roman" w:hAnsi="Consolas" w:cs="Times New Roman"/>
+          <w:color w:val="BD93F9"/>
+          <w:sz w:val="21"/>
+          <w:szCs w:val="21"/>
+          <w:lang w:val="pt-BR"/>
+        </w:rPr>
+        <w:t>null</w:t>
+      </w:r>
+      <w:r>
+        <w:rPr>
+          <w:rFonts w:ascii="Consolas" w:eastAsia="Times New Roman" w:hAnsi="Consolas" w:cs="Times New Roman"/>
+          <w:color w:val="F8F8F2"/>
+          <w:sz w:val="21"/>
+          <w:szCs w:val="21"/>
+          <w:lang w:val="pt-BR"/>
+        </w:rPr>
+        <w:t>;</w:t>
+      </w:r>
+    </w:p>
+    <w:p>
+      <w:pPr>
+        <w:shd w:val="clear" w:color="auto" w:fill="282A36"/>
+        <w:spacing w:after="0" w:line="285" w:lineRule="atLeast"/>
+        <w:rPr>
+          <w:rFonts w:ascii="Consolas" w:eastAsia="Times New Roman" w:hAnsi="Consolas" w:cs="Times New Roman"/>
+          <w:color w:val="F8F8F2"/>
+          <w:sz w:val="21"/>
+          <w:szCs w:val="21"/>
+          <w:lang w:val="pt-BR"/>
+        </w:rPr>
+      </w:pPr>
+      <w:r>
+        <w:rPr>
+          <w:rFonts w:ascii="Consolas" w:eastAsia="Times New Roman" w:hAnsi="Consolas" w:cs="Times New Roman"/>
+          <w:color w:val="F8F8F2"/>
+          <w:sz w:val="21"/>
+          <w:szCs w:val="21"/>
+          <w:lang w:val="pt-BR"/>
+        </w:rPr>
+        <w:t>    }</w:t>
+      </w:r>
+    </w:p>
+    <w:p>
+      <w:pPr>
+        <w:shd w:val="clear" w:color="auto" w:fill="282A36"/>
+        <w:spacing w:after="0" w:line="285" w:lineRule="atLeast"/>
+        <w:rPr>
+          <w:rFonts w:ascii="Consolas" w:eastAsia="Times New Roman" w:hAnsi="Consolas" w:cs="Times New Roman"/>
+          <w:color w:val="F8F8F2"/>
+          <w:sz w:val="21"/>
+          <w:szCs w:val="21"/>
+          <w:lang w:val="pt-BR"/>
+        </w:rPr>
+      </w:pPr>
+      <w:r>
+        <w:rPr>
+          <w:rFonts w:ascii="Consolas" w:eastAsia="Times New Roman" w:hAnsi="Consolas" w:cs="Times New Roman"/>
+          <w:color w:val="F8F8F2"/>
+          <w:sz w:val="21"/>
+          <w:szCs w:val="21"/>
+          <w:lang w:val="pt-BR"/>
+        </w:rPr>
+        <w:t xml:space="preserve">  </w:t>
+      </w:r>
+    </w:p>
+    <w:p>
+      <w:pPr>
+        <w:shd w:val="clear" w:color="auto" w:fill="282A36"/>
+        <w:spacing w:after="0" w:line="285" w:lineRule="atLeast"/>
+        <w:rPr>
+          <w:rFonts w:ascii="Consolas" w:eastAsia="Times New Roman" w:hAnsi="Consolas" w:cs="Times New Roman"/>
+          <w:color w:val="F8F8F2"/>
+          <w:sz w:val="21"/>
+          <w:szCs w:val="21"/>
+          <w:lang w:val="pt-BR"/>
+        </w:rPr>
+      </w:pPr>
+      <w:r>
+        <w:rPr>
+          <w:rFonts w:ascii="Consolas" w:eastAsia="Times New Roman" w:hAnsi="Consolas" w:cs="Times New Roman"/>
+          <w:color w:val="F8F8F2"/>
+          <w:sz w:val="21"/>
+          <w:szCs w:val="21"/>
+          <w:lang w:val="pt-BR"/>
+        </w:rPr>
+        <w:t xml:space="preserve">    </w:t>
+      </w:r>
+      <w:r>
+        <w:rPr>
+          <w:rFonts w:ascii="Consolas" w:eastAsia="Times New Roman" w:hAnsi="Consolas" w:cs="Times New Roman"/>
+          <w:color w:val="BD93F9"/>
+          <w:sz w:val="21"/>
+          <w:szCs w:val="21"/>
+          <w:lang w:val="pt-BR"/>
+        </w:rPr>
+        <w:t>console</w:t>
+      </w:r>
+      <w:r>
+        <w:rPr>
+          <w:rFonts w:ascii="Consolas" w:eastAsia="Times New Roman" w:hAnsi="Consolas" w:cs="Times New Roman"/>
+          <w:color w:val="F8F8F2"/>
+          <w:sz w:val="21"/>
+          <w:szCs w:val="21"/>
+          <w:lang w:val="pt-BR"/>
+        </w:rPr>
+        <w:t>.</w:t>
+      </w:r>
+      <w:r>
+        <w:rPr>
+          <w:rFonts w:ascii="Consolas" w:eastAsia="Times New Roman" w:hAnsi="Consolas" w:cs="Times New Roman"/>
+          <w:color w:val="50FA7B"/>
+          <w:sz w:val="21"/>
+          <w:szCs w:val="21"/>
+          <w:lang w:val="pt-BR"/>
+        </w:rPr>
+        <w:t>log</w:t>
+      </w:r>
+      <w:r>
+        <w:rPr>
+          <w:rFonts w:ascii="Consolas" w:eastAsia="Times New Roman" w:hAnsi="Consolas" w:cs="Times New Roman"/>
+          <w:color w:val="F8F8F2"/>
+          <w:sz w:val="21"/>
+          <w:szCs w:val="21"/>
+          <w:lang w:val="pt-BR"/>
+        </w:rPr>
+        <w:t>(</w:t>
+      </w:r>
+      <w:r>
+        <w:rPr>
+          <w:rFonts w:ascii="Consolas" w:eastAsia="Times New Roman" w:hAnsi="Consolas" w:cs="Times New Roman"/>
+          <w:color w:val="E9F284"/>
+          <w:sz w:val="21"/>
+          <w:szCs w:val="21"/>
+          <w:lang w:val="pt-BR"/>
+        </w:rPr>
+        <w:t>'</w:t>
+      </w:r>
+      <w:r>
+        <w:rPr>
+          <w:rFonts w:ascii="Consolas" w:eastAsia="Times New Roman" w:hAnsi="Consolas" w:cs="Times New Roman"/>
+          <w:color w:val="F1FA8C"/>
+          <w:sz w:val="21"/>
+          <w:szCs w:val="21"/>
+          <w:lang w:val="pt-BR"/>
+        </w:rPr>
+        <w:t>Usuário inserido com sucesso!</w:t>
+      </w:r>
+      <w:r>
+        <w:rPr>
+          <w:rFonts w:ascii="Consolas" w:eastAsia="Times New Roman" w:hAnsi="Consolas" w:cs="Times New Roman"/>
+          <w:color w:val="E9F284"/>
+          <w:sz w:val="21"/>
+          <w:szCs w:val="21"/>
+          <w:lang w:val="pt-BR"/>
+        </w:rPr>
+        <w:t>'</w:t>
+      </w:r>
+      <w:r>
+        <w:rPr>
+          <w:rFonts w:ascii="Consolas" w:eastAsia="Times New Roman" w:hAnsi="Consolas" w:cs="Times New Roman"/>
+          <w:color w:val="F8F8F2"/>
+          <w:sz w:val="21"/>
+          <w:szCs w:val="21"/>
+          <w:lang w:val="pt-BR"/>
+        </w:rPr>
+        <w:t>);</w:t>
+      </w:r>
+    </w:p>
+    <w:p>
+      <w:pPr>
+        <w:shd w:val="clear" w:color="auto" w:fill="282A36"/>
+        <w:spacing w:after="0" w:line="285" w:lineRule="atLeast"/>
+        <w:rPr>
+          <w:rFonts w:ascii="Consolas" w:eastAsia="Times New Roman" w:hAnsi="Consolas" w:cs="Times New Roman"/>
+          <w:color w:val="F8F8F2"/>
+          <w:sz w:val="21"/>
+          <w:szCs w:val="21"/>
+          <w:lang w:val="pt-BR"/>
+        </w:rPr>
+      </w:pPr>
+      <w:r>
+        <w:rPr>
+          <w:rFonts w:ascii="Consolas" w:eastAsia="Times New Roman" w:hAnsi="Consolas" w:cs="Times New Roman"/>
+          <w:color w:val="F8F8F2"/>
+          <w:sz w:val="21"/>
+          <w:szCs w:val="21"/>
+          <w:lang w:val="pt-BR"/>
+        </w:rPr>
+        <w:t xml:space="preserve">    </w:t>
+      </w:r>
+      <w:r>
+        <w:rPr>
+          <w:rFonts w:ascii="Consolas" w:eastAsia="Times New Roman" w:hAnsi="Consolas" w:cs="Times New Roman"/>
+          <w:color w:val="FF79C6"/>
+          <w:sz w:val="21"/>
+          <w:szCs w:val="21"/>
+          <w:lang w:val="pt-BR"/>
+        </w:rPr>
+        <w:t>return</w:t>
+      </w:r>
+      <w:r>
+        <w:rPr>
+          <w:rFonts w:ascii="Consolas" w:eastAsia="Times New Roman" w:hAnsi="Consolas" w:cs="Times New Roman"/>
+          <w:color w:val="F8F8F2"/>
+          <w:sz w:val="21"/>
+          <w:szCs w:val="21"/>
+          <w:lang w:val="pt-BR"/>
+        </w:rPr>
+        <w:t xml:space="preserve"> </w:t>
+      </w:r>
+      <w:r>
+        <w:rPr>
+          <w:rFonts w:ascii="Consolas" w:eastAsia="Times New Roman" w:hAnsi="Consolas" w:cs="Times New Roman"/>
+          <w:color w:val="BD93F9"/>
+          <w:sz w:val="21"/>
+          <w:szCs w:val="21"/>
+          <w:lang w:val="pt-BR"/>
+        </w:rPr>
+        <w:t>data</w:t>
+      </w:r>
+      <w:r>
+        <w:rPr>
+          <w:rFonts w:ascii="Consolas" w:eastAsia="Times New Roman" w:hAnsi="Consolas" w:cs="Times New Roman"/>
+          <w:color w:val="F8F8F2"/>
+          <w:sz w:val="21"/>
+          <w:szCs w:val="21"/>
+          <w:lang w:val="pt-BR"/>
+        </w:rPr>
+        <w:t>[</w:t>
+      </w:r>
+      <w:r>
+        <w:rPr>
+          <w:rFonts w:ascii="Consolas" w:eastAsia="Times New Roman" w:hAnsi="Consolas" w:cs="Times New Roman"/>
+          <w:color w:val="BD93F9"/>
+          <w:sz w:val="21"/>
+          <w:szCs w:val="21"/>
+          <w:lang w:val="pt-BR"/>
+        </w:rPr>
+        <w:t>0</w:t>
+      </w:r>
+      <w:r>
+        <w:rPr>
+          <w:rFonts w:ascii="Consolas" w:eastAsia="Times New Roman" w:hAnsi="Consolas" w:cs="Times New Roman"/>
+          <w:color w:val="F8F8F2"/>
+          <w:sz w:val="21"/>
+          <w:szCs w:val="21"/>
+          <w:lang w:val="pt-BR"/>
+        </w:rPr>
+        <w:t>];</w:t>
+      </w:r>
+    </w:p>
+    <w:p>
+      <w:pPr>
+        <w:shd w:val="clear" w:color="auto" w:fill="282A36"/>
+        <w:spacing w:after="0" w:line="285" w:lineRule="atLeast"/>
+        <w:rPr>
+          <w:rFonts w:ascii="Consolas" w:eastAsia="Times New Roman" w:hAnsi="Consolas" w:cs="Times New Roman"/>
+          <w:color w:val="F8F8F2"/>
+          <w:sz w:val="21"/>
+          <w:szCs w:val="21"/>
+          <w:lang w:val="pt-BR"/>
+        </w:rPr>
+      </w:pPr>
+      <w:r>
+        <w:rPr>
+          <w:rFonts w:ascii="Consolas" w:eastAsia="Times New Roman" w:hAnsi="Consolas" w:cs="Times New Roman"/>
+          <w:color w:val="F8F8F2"/>
+          <w:sz w:val="21"/>
+          <w:szCs w:val="21"/>
+          <w:lang w:val="pt-BR"/>
+        </w:rPr>
+        <w:t>  }</w:t>
+      </w:r>
+    </w:p>
+    <w:p>
+      <w:pPr>
+        <w:shd w:val="clear" w:color="auto" w:fill="282A36"/>
+        <w:spacing w:after="0" w:line="285" w:lineRule="atLeast"/>
+        <w:rPr>
+          <w:rFonts w:ascii="Consolas" w:eastAsia="Times New Roman" w:hAnsi="Consolas" w:cs="Times New Roman"/>
+          <w:color w:val="F8F8F2"/>
+          <w:sz w:val="21"/>
+          <w:szCs w:val="21"/>
+          <w:lang w:val="pt-BR"/>
+        </w:rPr>
+      </w:pPr>
+      <w:r>
+        <w:rPr>
+          <w:rFonts w:ascii="Consolas" w:eastAsia="Times New Roman" w:hAnsi="Consolas" w:cs="Times New Roman"/>
+          <w:color w:val="F8F8F2"/>
+          <w:sz w:val="21"/>
+          <w:szCs w:val="21"/>
+          <w:lang w:val="pt-BR"/>
+        </w:rPr>
+        <w:lastRenderedPageBreak/>
+        <w:t xml:space="preserve">  </w:t>
+      </w:r>
+    </w:p>
+    <w:p>
+      <w:pPr>
+        <w:shd w:val="clear" w:color="auto" w:fill="282A36"/>
+        <w:spacing w:after="0" w:line="285" w:lineRule="atLeast"/>
+        <w:rPr>
+          <w:rFonts w:ascii="Consolas" w:eastAsia="Times New Roman" w:hAnsi="Consolas" w:cs="Times New Roman"/>
+          <w:color w:val="F8F8F2"/>
+          <w:sz w:val="21"/>
+          <w:szCs w:val="21"/>
+          <w:lang w:val="pt-BR"/>
+        </w:rPr>
+      </w:pPr>
+      <w:r>
+        <w:rPr>
+          <w:rFonts w:ascii="Consolas" w:eastAsia="Times New Roman" w:hAnsi="Consolas" w:cs="Times New Roman"/>
+          <w:color w:val="F8F8F2"/>
+          <w:sz w:val="21"/>
+          <w:szCs w:val="21"/>
+          <w:lang w:val="pt-BR"/>
+        </w:rPr>
+        <w:t xml:space="preserve">  </w:t>
+      </w:r>
+      <w:r>
+        <w:rPr>
+          <w:rFonts w:ascii="Consolas" w:eastAsia="Times New Roman" w:hAnsi="Consolas" w:cs="Times New Roman"/>
+          <w:color w:val="6272A4"/>
+          <w:sz w:val="21"/>
+          <w:szCs w:val="21"/>
+          <w:lang w:val="pt-BR"/>
+        </w:rPr>
+        <w:t>// Função para atualizar um Usuário existente</w:t>
+      </w:r>
+    </w:p>
+    <w:p>
+      <w:pPr>
+        <w:shd w:val="clear" w:color="auto" w:fill="282A36"/>
+        <w:spacing w:after="0" w:line="285" w:lineRule="atLeast"/>
+        <w:rPr>
+          <w:rFonts w:ascii="Consolas" w:eastAsia="Times New Roman" w:hAnsi="Consolas" w:cs="Times New Roman"/>
+          <w:color w:val="F8F8F2"/>
+          <w:sz w:val="21"/>
+          <w:szCs w:val="21"/>
+        </w:rPr>
+      </w:pPr>
+      <w:r>
+        <w:rPr>
+          <w:rFonts w:ascii="Consolas" w:eastAsia="Times New Roman" w:hAnsi="Consolas" w:cs="Times New Roman"/>
+          <w:color w:val="F8F8F2"/>
+          <w:sz w:val="21"/>
+          <w:szCs w:val="21"/>
+          <w:lang w:val="pt-BR"/>
+        </w:rPr>
+        <w:t xml:space="preserve">  </w:t>
+      </w:r>
+      <w:r>
+        <w:rPr>
+          <w:rFonts w:ascii="Consolas" w:eastAsia="Times New Roman" w:hAnsi="Consolas" w:cs="Times New Roman"/>
+          <w:color w:val="FF79C6"/>
+          <w:sz w:val="21"/>
+          <w:szCs w:val="21"/>
+        </w:rPr>
+        <w:t>async</w:t>
+      </w:r>
+      <w:r>
+        <w:rPr>
+          <w:rFonts w:ascii="Consolas" w:eastAsia="Times New Roman" w:hAnsi="Consolas" w:cs="Times New Roman"/>
+          <w:color w:val="F8F8F2"/>
+          <w:sz w:val="21"/>
+          <w:szCs w:val="21"/>
+        </w:rPr>
+        <w:t xml:space="preserve"> </w:t>
+      </w:r>
+      <w:r>
+        <w:rPr>
+          <w:rFonts w:ascii="Consolas" w:eastAsia="Times New Roman" w:hAnsi="Consolas" w:cs="Times New Roman"/>
+          <w:color w:val="FF79C6"/>
+          <w:sz w:val="21"/>
+          <w:szCs w:val="21"/>
+        </w:rPr>
+        <w:t>function</w:t>
+      </w:r>
+      <w:r>
+        <w:rPr>
+          <w:rFonts w:ascii="Consolas" w:eastAsia="Times New Roman" w:hAnsi="Consolas" w:cs="Times New Roman"/>
+          <w:color w:val="F8F8F2"/>
+          <w:sz w:val="21"/>
+          <w:szCs w:val="21"/>
+        </w:rPr>
+        <w:t xml:space="preserve"> </w:t>
+      </w:r>
+      <w:proofErr w:type="spellStart"/>
+      <w:proofErr w:type="gramStart"/>
+      <w:r>
+        <w:rPr>
+          <w:rFonts w:ascii="Consolas" w:eastAsia="Times New Roman" w:hAnsi="Consolas" w:cs="Times New Roman"/>
+          <w:color w:val="50FA7B"/>
+          <w:sz w:val="21"/>
+          <w:szCs w:val="21"/>
+        </w:rPr>
+        <w:t>updateUser</w:t>
+      </w:r>
+      <w:proofErr w:type="spellEnd"/>
+      <w:r>
+        <w:rPr>
+          <w:rFonts w:ascii="Consolas" w:eastAsia="Times New Roman" w:hAnsi="Consolas" w:cs="Times New Roman"/>
+          <w:color w:val="F8F8F2"/>
+          <w:sz w:val="21"/>
+          <w:szCs w:val="21"/>
+        </w:rPr>
+        <w:t>(</w:t>
+      </w:r>
+      <w:proofErr w:type="spellStart"/>
+      <w:proofErr w:type="gramEnd"/>
+      <w:r>
+        <w:rPr>
+          <w:rFonts w:ascii="Consolas" w:eastAsia="Times New Roman" w:hAnsi="Consolas" w:cs="Times New Roman"/>
+          <w:i/>
+          <w:iCs/>
+          <w:color w:val="FFB86C"/>
+          <w:sz w:val="21"/>
+          <w:szCs w:val="21"/>
+        </w:rPr>
+        <w:t>userId</w:t>
+      </w:r>
+      <w:proofErr w:type="spellEnd"/>
+      <w:r>
+        <w:rPr>
+          <w:rFonts w:ascii="Consolas" w:eastAsia="Times New Roman" w:hAnsi="Consolas" w:cs="Times New Roman"/>
+          <w:color w:val="F8F8F2"/>
+          <w:sz w:val="21"/>
+          <w:szCs w:val="21"/>
+        </w:rPr>
+        <w:t xml:space="preserve">, </w:t>
+      </w:r>
+      <w:proofErr w:type="spellStart"/>
+      <w:r>
+        <w:rPr>
+          <w:rFonts w:ascii="Consolas" w:eastAsia="Times New Roman" w:hAnsi="Consolas" w:cs="Times New Roman"/>
+          <w:i/>
+          <w:iCs/>
+          <w:color w:val="FFB86C"/>
+          <w:sz w:val="21"/>
+          <w:szCs w:val="21"/>
+        </w:rPr>
+        <w:t>userData</w:t>
+      </w:r>
+      <w:proofErr w:type="spellEnd"/>
+      <w:r>
+        <w:rPr>
+          <w:rFonts w:ascii="Consolas" w:eastAsia="Times New Roman" w:hAnsi="Consolas" w:cs="Times New Roman"/>
+          <w:color w:val="F8F8F2"/>
+          <w:sz w:val="21"/>
+          <w:szCs w:val="21"/>
+        </w:rPr>
+        <w:t>) {</w:t>
+      </w:r>
+    </w:p>
+    <w:p>
+      <w:pPr>
+        <w:shd w:val="clear" w:color="auto" w:fill="282A36"/>
+        <w:spacing w:after="0" w:line="285" w:lineRule="atLeast"/>
+        <w:rPr>
+          <w:rFonts w:ascii="Consolas" w:eastAsia="Times New Roman" w:hAnsi="Consolas" w:cs="Times New Roman"/>
+          <w:color w:val="F8F8F2"/>
+          <w:sz w:val="21"/>
+          <w:szCs w:val="21"/>
+        </w:rPr>
+      </w:pPr>
+      <w:r>
+        <w:rPr>
+          <w:rFonts w:ascii="Consolas" w:eastAsia="Times New Roman" w:hAnsi="Consolas" w:cs="Times New Roman"/>
+          <w:color w:val="F8F8F2"/>
+          <w:sz w:val="21"/>
+          <w:szCs w:val="21"/>
+        </w:rPr>
+        <w:t xml:space="preserve">    </w:t>
+      </w:r>
+      <w:r>
+        <w:rPr>
+          <w:rFonts w:ascii="Consolas" w:eastAsia="Times New Roman" w:hAnsi="Consolas" w:cs="Times New Roman"/>
+          <w:color w:val="FF79C6"/>
+          <w:sz w:val="21"/>
+          <w:szCs w:val="21"/>
+        </w:rPr>
+        <w:t>const</w:t>
+      </w:r>
+      <w:r>
+        <w:rPr>
+          <w:rFonts w:ascii="Consolas" w:eastAsia="Times New Roman" w:hAnsi="Consolas" w:cs="Times New Roman"/>
+          <w:color w:val="F8F8F2"/>
+          <w:sz w:val="21"/>
+          <w:szCs w:val="21"/>
+        </w:rPr>
+        <w:t xml:space="preserve"> </w:t>
+      </w:r>
+      <w:proofErr w:type="gramStart"/>
+      <w:r>
+        <w:rPr>
+          <w:rFonts w:ascii="Consolas" w:eastAsia="Times New Roman" w:hAnsi="Consolas" w:cs="Times New Roman"/>
+          <w:color w:val="F8F8F2"/>
+          <w:sz w:val="21"/>
+          <w:szCs w:val="21"/>
+        </w:rPr>
+        <w:t xml:space="preserve">{ </w:t>
+      </w:r>
+      <w:r>
+        <w:rPr>
+          <w:rFonts w:ascii="Consolas" w:eastAsia="Times New Roman" w:hAnsi="Consolas" w:cs="Times New Roman"/>
+          <w:color w:val="BD93F9"/>
+          <w:sz w:val="21"/>
+          <w:szCs w:val="21"/>
+        </w:rPr>
+        <w:t>data</w:t>
+      </w:r>
+      <w:proofErr w:type="gramEnd"/>
+      <w:r>
+        <w:rPr>
+          <w:rFonts w:ascii="Consolas" w:eastAsia="Times New Roman" w:hAnsi="Consolas" w:cs="Times New Roman"/>
+          <w:color w:val="F8F8F2"/>
+          <w:sz w:val="21"/>
+          <w:szCs w:val="21"/>
+        </w:rPr>
+        <w:t xml:space="preserve">, </w:t>
+      </w:r>
+      <w:r>
+        <w:rPr>
+          <w:rFonts w:ascii="Consolas" w:eastAsia="Times New Roman" w:hAnsi="Consolas" w:cs="Times New Roman"/>
+          <w:color w:val="BD93F9"/>
+          <w:sz w:val="21"/>
+          <w:szCs w:val="21"/>
+        </w:rPr>
+        <w:t>error</w:t>
+      </w:r>
+      <w:r>
+        <w:rPr>
+          <w:rFonts w:ascii="Consolas" w:eastAsia="Times New Roman" w:hAnsi="Consolas" w:cs="Times New Roman"/>
+          <w:color w:val="F8F8F2"/>
+          <w:sz w:val="21"/>
+          <w:szCs w:val="21"/>
+        </w:rPr>
+        <w:t xml:space="preserve"> } </w:t>
+      </w:r>
+      <w:r>
+        <w:rPr>
+          <w:rFonts w:ascii="Consolas" w:eastAsia="Times New Roman" w:hAnsi="Consolas" w:cs="Times New Roman"/>
+          <w:color w:val="FF79C6"/>
+          <w:sz w:val="21"/>
+          <w:szCs w:val="21"/>
+        </w:rPr>
+        <w:t>=</w:t>
+      </w:r>
+      <w:r>
+        <w:rPr>
+          <w:rFonts w:ascii="Consolas" w:eastAsia="Times New Roman" w:hAnsi="Consolas" w:cs="Times New Roman"/>
+          <w:color w:val="F8F8F2"/>
+          <w:sz w:val="21"/>
+          <w:szCs w:val="21"/>
+        </w:rPr>
+        <w:t xml:space="preserve"> </w:t>
+      </w:r>
+      <w:r>
+        <w:rPr>
+          <w:rFonts w:ascii="Consolas" w:eastAsia="Times New Roman" w:hAnsi="Consolas" w:cs="Times New Roman"/>
+          <w:color w:val="FF79C6"/>
+          <w:sz w:val="21"/>
+          <w:szCs w:val="21"/>
+        </w:rPr>
+        <w:t>await</w:t>
+      </w:r>
+      <w:r>
+        <w:rPr>
+          <w:rFonts w:ascii="Consolas" w:eastAsia="Times New Roman" w:hAnsi="Consolas" w:cs="Times New Roman"/>
+          <w:color w:val="F8F8F2"/>
+          <w:sz w:val="21"/>
+          <w:szCs w:val="21"/>
+        </w:rPr>
+        <w:t xml:space="preserve"> </w:t>
+      </w:r>
+      <w:proofErr w:type="spellStart"/>
+      <w:r>
+        <w:rPr>
+          <w:rFonts w:ascii="Consolas" w:eastAsia="Times New Roman" w:hAnsi="Consolas" w:cs="Times New Roman"/>
+          <w:color w:val="BD93F9"/>
+          <w:sz w:val="21"/>
+          <w:szCs w:val="21"/>
+        </w:rPr>
+        <w:t>supabase</w:t>
+      </w:r>
+      <w:proofErr w:type="spellEnd"/>
+    </w:p>
+    <w:p>
+      <w:pPr>
+        <w:shd w:val="clear" w:color="auto" w:fill="282A36"/>
+        <w:spacing w:after="0" w:line="285" w:lineRule="atLeast"/>
+        <w:rPr>
+          <w:rFonts w:ascii="Consolas" w:eastAsia="Times New Roman" w:hAnsi="Consolas" w:cs="Times New Roman"/>
+          <w:color w:val="F8F8F2"/>
+          <w:sz w:val="21"/>
+          <w:szCs w:val="21"/>
+        </w:rPr>
+      </w:pPr>
+      <w:r>
+        <w:rPr>
+          <w:rFonts w:ascii="Consolas" w:eastAsia="Times New Roman" w:hAnsi="Consolas" w:cs="Times New Roman"/>
+          <w:color w:val="F8F8F2"/>
+          <w:sz w:val="21"/>
+          <w:szCs w:val="21"/>
+        </w:rPr>
+        <w:t xml:space="preserve">      </w:t>
+      </w:r>
+      <w:proofErr w:type="gramStart"/>
+      <w:r>
+        <w:rPr>
+          <w:rFonts w:ascii="Consolas" w:eastAsia="Times New Roman" w:hAnsi="Consolas" w:cs="Times New Roman"/>
+          <w:color w:val="F8F8F2"/>
+          <w:sz w:val="21"/>
+          <w:szCs w:val="21"/>
+        </w:rPr>
+        <w:t>.</w:t>
+      </w:r>
+      <w:r>
+        <w:rPr>
+          <w:rFonts w:ascii="Consolas" w:eastAsia="Times New Roman" w:hAnsi="Consolas" w:cs="Times New Roman"/>
+          <w:color w:val="50FA7B"/>
+          <w:sz w:val="21"/>
+          <w:szCs w:val="21"/>
+        </w:rPr>
+        <w:t>from</w:t>
+      </w:r>
+      <w:proofErr w:type="gramEnd"/>
+      <w:r>
+        <w:rPr>
+          <w:rFonts w:ascii="Consolas" w:eastAsia="Times New Roman" w:hAnsi="Consolas" w:cs="Times New Roman"/>
+          <w:color w:val="F8F8F2"/>
+          <w:sz w:val="21"/>
+          <w:szCs w:val="21"/>
+        </w:rPr>
+        <w:t>(</w:t>
+      </w:r>
+      <w:r>
+        <w:rPr>
+          <w:rFonts w:ascii="Consolas" w:eastAsia="Times New Roman" w:hAnsi="Consolas" w:cs="Times New Roman"/>
+          <w:color w:val="E9F284"/>
+          <w:sz w:val="21"/>
+          <w:szCs w:val="21"/>
+        </w:rPr>
+        <w:t>'</w:t>
+      </w:r>
+      <w:r>
+        <w:rPr>
+          <w:rFonts w:ascii="Consolas" w:eastAsia="Times New Roman" w:hAnsi="Consolas" w:cs="Times New Roman"/>
+          <w:color w:val="F1FA8C"/>
+          <w:sz w:val="21"/>
+          <w:szCs w:val="21"/>
+        </w:rPr>
+        <w:t>users</w:t>
+      </w:r>
+      <w:r>
+        <w:rPr>
+          <w:rFonts w:ascii="Consolas" w:eastAsia="Times New Roman" w:hAnsi="Consolas" w:cs="Times New Roman"/>
+          <w:color w:val="E9F284"/>
+          <w:sz w:val="21"/>
+          <w:szCs w:val="21"/>
+        </w:rPr>
+        <w:t>'</w:t>
+      </w:r>
+      <w:r>
+        <w:rPr>
+          <w:rFonts w:ascii="Consolas" w:eastAsia="Times New Roman" w:hAnsi="Consolas" w:cs="Times New Roman"/>
+          <w:color w:val="F8F8F2"/>
+          <w:sz w:val="21"/>
+          <w:szCs w:val="21"/>
+        </w:rPr>
+        <w:t>)</w:t>
+      </w:r>
+    </w:p>
+    <w:p>
+      <w:pPr>
+        <w:shd w:val="clear" w:color="auto" w:fill="282A36"/>
+        <w:spacing w:after="0" w:line="285" w:lineRule="atLeast"/>
+        <w:rPr>
+          <w:rFonts w:ascii="Consolas" w:eastAsia="Times New Roman" w:hAnsi="Consolas" w:cs="Times New Roman"/>
+          <w:color w:val="F8F8F2"/>
+          <w:sz w:val="21"/>
+          <w:szCs w:val="21"/>
+        </w:rPr>
+      </w:pPr>
+      <w:r>
+        <w:rPr>
+          <w:rFonts w:ascii="Consolas" w:eastAsia="Times New Roman" w:hAnsi="Consolas" w:cs="Times New Roman"/>
+          <w:color w:val="F8F8F2"/>
+          <w:sz w:val="21"/>
+          <w:szCs w:val="21"/>
+        </w:rPr>
+        <w:t xml:space="preserve">      </w:t>
+      </w:r>
+      <w:proofErr w:type="gramStart"/>
+      <w:r>
+        <w:rPr>
+          <w:rFonts w:ascii="Consolas" w:eastAsia="Times New Roman" w:hAnsi="Consolas" w:cs="Times New Roman"/>
+          <w:color w:val="F8F8F2"/>
+          <w:sz w:val="21"/>
+          <w:szCs w:val="21"/>
+        </w:rPr>
+        <w:t>.</w:t>
+      </w:r>
+      <w:r>
+        <w:rPr>
+          <w:rFonts w:ascii="Consolas" w:eastAsia="Times New Roman" w:hAnsi="Consolas" w:cs="Times New Roman"/>
+          <w:color w:val="50FA7B"/>
+          <w:sz w:val="21"/>
+          <w:szCs w:val="21"/>
+        </w:rPr>
+        <w:t>update</w:t>
+      </w:r>
+      <w:proofErr w:type="gramEnd"/>
+      <w:r>
+        <w:rPr>
+          <w:rFonts w:ascii="Consolas" w:eastAsia="Times New Roman" w:hAnsi="Consolas" w:cs="Times New Roman"/>
+          <w:color w:val="F8F8F2"/>
+          <w:sz w:val="21"/>
+          <w:szCs w:val="21"/>
+        </w:rPr>
+        <w:t>(</w:t>
+      </w:r>
+      <w:proofErr w:type="spellStart"/>
+      <w:r>
+        <w:rPr>
+          <w:rFonts w:ascii="Consolas" w:eastAsia="Times New Roman" w:hAnsi="Consolas" w:cs="Times New Roman"/>
+          <w:i/>
+          <w:iCs/>
+          <w:color w:val="FFB86C"/>
+          <w:sz w:val="21"/>
+          <w:szCs w:val="21"/>
+        </w:rPr>
+        <w:t>userData</w:t>
+      </w:r>
+      <w:proofErr w:type="spellEnd"/>
+      <w:r>
+        <w:rPr>
+          <w:rFonts w:ascii="Consolas" w:eastAsia="Times New Roman" w:hAnsi="Consolas" w:cs="Times New Roman"/>
+          <w:color w:val="F8F8F2"/>
+          <w:sz w:val="21"/>
+          <w:szCs w:val="21"/>
+        </w:rPr>
+        <w:t>)</w:t>
+      </w:r>
+    </w:p>
+    <w:p>
+      <w:pPr>
+        <w:shd w:val="clear" w:color="auto" w:fill="282A36"/>
+        <w:spacing w:after="0" w:line="285" w:lineRule="atLeast"/>
+        <w:rPr>
+          <w:rFonts w:ascii="Consolas" w:eastAsia="Times New Roman" w:hAnsi="Consolas" w:cs="Times New Roman"/>
+          <w:color w:val="F8F8F2"/>
+          <w:sz w:val="21"/>
+          <w:szCs w:val="21"/>
+        </w:rPr>
+      </w:pPr>
+      <w:r>
+        <w:rPr>
+          <w:rFonts w:ascii="Consolas" w:eastAsia="Times New Roman" w:hAnsi="Consolas" w:cs="Times New Roman"/>
+          <w:color w:val="F8F8F2"/>
+          <w:sz w:val="21"/>
+          <w:szCs w:val="21"/>
+        </w:rPr>
+        <w:t xml:space="preserve">      </w:t>
+      </w:r>
+      <w:proofErr w:type="gramStart"/>
+      <w:r>
+        <w:rPr>
+          <w:rFonts w:ascii="Consolas" w:eastAsia="Times New Roman" w:hAnsi="Consolas" w:cs="Times New Roman"/>
+          <w:color w:val="F8F8F2"/>
+          <w:sz w:val="21"/>
+          <w:szCs w:val="21"/>
+        </w:rPr>
+        <w:t>.</w:t>
+      </w:r>
+      <w:r>
+        <w:rPr>
+          <w:rFonts w:ascii="Consolas" w:eastAsia="Times New Roman" w:hAnsi="Consolas" w:cs="Times New Roman"/>
+          <w:color w:val="50FA7B"/>
+          <w:sz w:val="21"/>
+          <w:szCs w:val="21"/>
+        </w:rPr>
+        <w:t>match</w:t>
+      </w:r>
+      <w:proofErr w:type="gramEnd"/>
+      <w:r>
+        <w:rPr>
+          <w:rFonts w:ascii="Consolas" w:eastAsia="Times New Roman" w:hAnsi="Consolas" w:cs="Times New Roman"/>
+          <w:color w:val="F8F8F2"/>
+          <w:sz w:val="21"/>
+          <w:szCs w:val="21"/>
+        </w:rPr>
+        <w:t>({ id</w:t>
+      </w:r>
+      <w:r>
+        <w:rPr>
+          <w:rFonts w:ascii="Consolas" w:eastAsia="Times New Roman" w:hAnsi="Consolas" w:cs="Times New Roman"/>
+          <w:color w:val="FF79C6"/>
+          <w:sz w:val="21"/>
+          <w:szCs w:val="21"/>
+        </w:rPr>
+        <w:t>:</w:t>
+      </w:r>
+      <w:r>
+        <w:rPr>
+          <w:rFonts w:ascii="Consolas" w:eastAsia="Times New Roman" w:hAnsi="Consolas" w:cs="Times New Roman"/>
+          <w:color w:val="F8F8F2"/>
+          <w:sz w:val="21"/>
+          <w:szCs w:val="21"/>
+        </w:rPr>
+        <w:t xml:space="preserve"> </w:t>
+      </w:r>
+      <w:proofErr w:type="spellStart"/>
+      <w:r>
+        <w:rPr>
+          <w:rFonts w:ascii="Consolas" w:eastAsia="Times New Roman" w:hAnsi="Consolas" w:cs="Times New Roman"/>
+          <w:i/>
+          <w:iCs/>
+          <w:color w:val="FFB86C"/>
+          <w:sz w:val="21"/>
+          <w:szCs w:val="21"/>
+        </w:rPr>
+        <w:t>userId</w:t>
+      </w:r>
+      <w:proofErr w:type="spellEnd"/>
+      <w:r>
+        <w:rPr>
+          <w:rFonts w:ascii="Consolas" w:eastAsia="Times New Roman" w:hAnsi="Consolas" w:cs="Times New Roman"/>
+          <w:color w:val="F8F8F2"/>
+          <w:sz w:val="21"/>
+          <w:szCs w:val="21"/>
+        </w:rPr>
+        <w:t xml:space="preserve"> });</w:t>
+      </w:r>
+    </w:p>
+    <w:p>
+      <w:pPr>
+        <w:shd w:val="clear" w:color="auto" w:fill="282A36"/>
+        <w:spacing w:after="0" w:line="285" w:lineRule="atLeast"/>
+        <w:rPr>
+          <w:rFonts w:ascii="Consolas" w:eastAsia="Times New Roman" w:hAnsi="Consolas" w:cs="Times New Roman"/>
+          <w:color w:val="F8F8F2"/>
+          <w:sz w:val="21"/>
+          <w:szCs w:val="21"/>
+        </w:rPr>
+      </w:pPr>
+      <w:r>
+        <w:rPr>
+          <w:rFonts w:ascii="Consolas" w:eastAsia="Times New Roman" w:hAnsi="Consolas" w:cs="Times New Roman"/>
+          <w:color w:val="F8F8F2"/>
+          <w:sz w:val="21"/>
+          <w:szCs w:val="21"/>
+        </w:rPr>
+        <w:t xml:space="preserve">  </w:t>
+      </w:r>
+    </w:p>
+    <w:p>
+      <w:pPr>
+        <w:shd w:val="clear" w:color="auto" w:fill="282A36"/>
+        <w:spacing w:after="0" w:line="285" w:lineRule="atLeast"/>
+        <w:rPr>
+          <w:rFonts w:ascii="Consolas" w:eastAsia="Times New Roman" w:hAnsi="Consolas" w:cs="Times New Roman"/>
+          <w:color w:val="F8F8F2"/>
+          <w:sz w:val="21"/>
+          <w:szCs w:val="21"/>
+        </w:rPr>
+      </w:pPr>
+      <w:r>
+        <w:rPr>
+          <w:rFonts w:ascii="Consolas" w:eastAsia="Times New Roman" w:hAnsi="Consolas" w:cs="Times New Roman"/>
+          <w:color w:val="F8F8F2"/>
+          <w:sz w:val="21"/>
+          <w:szCs w:val="21"/>
+        </w:rPr>
+        <w:t xml:space="preserve">    </w:t>
+      </w:r>
+      <w:r>
+        <w:rPr>
+          <w:rFonts w:ascii="Consolas" w:eastAsia="Times New Roman" w:hAnsi="Consolas" w:cs="Times New Roman"/>
+          <w:color w:val="FF79C6"/>
+          <w:sz w:val="21"/>
+          <w:szCs w:val="21"/>
+        </w:rPr>
+        <w:t>if</w:t>
+      </w:r>
+      <w:r>
+        <w:rPr>
+          <w:rFonts w:ascii="Consolas" w:eastAsia="Times New Roman" w:hAnsi="Consolas" w:cs="Times New Roman"/>
+          <w:color w:val="F8F8F2"/>
+          <w:sz w:val="21"/>
+          <w:szCs w:val="21"/>
+        </w:rPr>
+        <w:t xml:space="preserve"> (</w:t>
+      </w:r>
+      <w:r>
+        <w:rPr>
+          <w:rFonts w:ascii="Consolas" w:eastAsia="Times New Roman" w:hAnsi="Consolas" w:cs="Times New Roman"/>
+          <w:color w:val="BD93F9"/>
+          <w:sz w:val="21"/>
+          <w:szCs w:val="21"/>
+        </w:rPr>
+        <w:t>error</w:t>
+      </w:r>
+      <w:r>
+        <w:rPr>
+          <w:rFonts w:ascii="Consolas" w:eastAsia="Times New Roman" w:hAnsi="Consolas" w:cs="Times New Roman"/>
+          <w:color w:val="F8F8F2"/>
+          <w:sz w:val="21"/>
+          <w:szCs w:val="21"/>
+        </w:rPr>
+        <w:t>) {</w:t>
+      </w:r>
+    </w:p>
+    <w:p>
+      <w:pPr>
+        <w:shd w:val="clear" w:color="auto" w:fill="282A36"/>
+        <w:spacing w:after="0" w:line="285" w:lineRule="atLeast"/>
+        <w:rPr>
+          <w:rFonts w:ascii="Consolas" w:eastAsia="Times New Roman" w:hAnsi="Consolas" w:cs="Times New Roman"/>
+          <w:color w:val="F8F8F2"/>
+          <w:sz w:val="21"/>
+          <w:szCs w:val="21"/>
+          <w:lang w:val="pt-BR"/>
+        </w:rPr>
+      </w:pPr>
+      <w:r>
+        <w:rPr>
+          <w:rFonts w:ascii="Consolas" w:eastAsia="Times New Roman" w:hAnsi="Consolas" w:cs="Times New Roman"/>
+          <w:color w:val="F8F8F2"/>
+          <w:sz w:val="21"/>
+          <w:szCs w:val="21"/>
+        </w:rPr>
+        <w:t xml:space="preserve">      </w:t>
+      </w:r>
+      <w:r>
+        <w:rPr>
+          <w:rFonts w:ascii="Consolas" w:eastAsia="Times New Roman" w:hAnsi="Consolas" w:cs="Times New Roman"/>
+          <w:color w:val="BD93F9"/>
+          <w:sz w:val="21"/>
+          <w:szCs w:val="21"/>
+          <w:lang w:val="pt-BR"/>
+        </w:rPr>
+        <w:t>console</w:t>
+      </w:r>
+      <w:r>
+        <w:rPr>
+          <w:rFonts w:ascii="Consolas" w:eastAsia="Times New Roman" w:hAnsi="Consolas" w:cs="Times New Roman"/>
+          <w:color w:val="F8F8F2"/>
+          <w:sz w:val="21"/>
+          <w:szCs w:val="21"/>
+          <w:lang w:val="pt-BR"/>
+        </w:rPr>
+        <w:t>.</w:t>
+      </w:r>
+      <w:r>
+        <w:rPr>
+          <w:rFonts w:ascii="Consolas" w:eastAsia="Times New Roman" w:hAnsi="Consolas" w:cs="Times New Roman"/>
+          <w:color w:val="50FA7B"/>
+          <w:sz w:val="21"/>
+          <w:szCs w:val="21"/>
+          <w:lang w:val="pt-BR"/>
+        </w:rPr>
+        <w:t>error</w:t>
+      </w:r>
+      <w:r>
+        <w:rPr>
+          <w:rFonts w:ascii="Consolas" w:eastAsia="Times New Roman" w:hAnsi="Consolas" w:cs="Times New Roman"/>
+          <w:color w:val="F8F8F2"/>
+          <w:sz w:val="21"/>
+          <w:szCs w:val="21"/>
+          <w:lang w:val="pt-BR"/>
+        </w:rPr>
+        <w:t>(</w:t>
+      </w:r>
+      <w:r>
+        <w:rPr>
+          <w:rFonts w:ascii="Consolas" w:eastAsia="Times New Roman" w:hAnsi="Consolas" w:cs="Times New Roman"/>
+          <w:color w:val="E9F284"/>
+          <w:sz w:val="21"/>
+          <w:szCs w:val="21"/>
+          <w:lang w:val="pt-BR"/>
+        </w:rPr>
+        <w:t>'</w:t>
+      </w:r>
+      <w:r>
+        <w:rPr>
+          <w:rFonts w:ascii="Consolas" w:eastAsia="Times New Roman" w:hAnsi="Consolas" w:cs="Times New Roman"/>
+          <w:color w:val="F1FA8C"/>
+          <w:sz w:val="21"/>
+          <w:szCs w:val="21"/>
+          <w:lang w:val="pt-BR"/>
+        </w:rPr>
+        <w:t>Erro ao atualizar usuário:</w:t>
+      </w:r>
+      <w:r>
+        <w:rPr>
+          <w:rFonts w:ascii="Consolas" w:eastAsia="Times New Roman" w:hAnsi="Consolas" w:cs="Times New Roman"/>
+          <w:color w:val="E9F284"/>
+          <w:sz w:val="21"/>
+          <w:szCs w:val="21"/>
+          <w:lang w:val="pt-BR"/>
+        </w:rPr>
+        <w:t>'</w:t>
+      </w:r>
+      <w:r>
+        <w:rPr>
+          <w:rFonts w:ascii="Consolas" w:eastAsia="Times New Roman" w:hAnsi="Consolas" w:cs="Times New Roman"/>
+          <w:color w:val="F8F8F2"/>
+          <w:sz w:val="21"/>
+          <w:szCs w:val="21"/>
+          <w:lang w:val="pt-BR"/>
+        </w:rPr>
+        <w:t xml:space="preserve">, </w:t>
+      </w:r>
+      <w:r>
+        <w:rPr>
+          <w:rFonts w:ascii="Consolas" w:eastAsia="Times New Roman" w:hAnsi="Consolas" w:cs="Times New Roman"/>
+          <w:color w:val="BD93F9"/>
+          <w:sz w:val="21"/>
+          <w:szCs w:val="21"/>
+          <w:lang w:val="pt-BR"/>
+        </w:rPr>
+        <w:t>error</w:t>
+      </w:r>
+      <w:r>
+        <w:rPr>
+          <w:rFonts w:ascii="Consolas" w:eastAsia="Times New Roman" w:hAnsi="Consolas" w:cs="Times New Roman"/>
+          <w:color w:val="F8F8F2"/>
+          <w:sz w:val="21"/>
+          <w:szCs w:val="21"/>
+          <w:lang w:val="pt-BR"/>
+        </w:rPr>
+        <w:t>);</w:t>
+      </w:r>
+    </w:p>
+    <w:p>
+      <w:pPr>
+        <w:shd w:val="clear" w:color="auto" w:fill="282A36"/>
+        <w:spacing w:after="0" w:line="285" w:lineRule="atLeast"/>
+        <w:rPr>
+          <w:rFonts w:ascii="Consolas" w:eastAsia="Times New Roman" w:hAnsi="Consolas" w:cs="Times New Roman"/>
+          <w:color w:val="F8F8F2"/>
+          <w:sz w:val="21"/>
+          <w:szCs w:val="21"/>
+        </w:rPr>
+      </w:pPr>
+      <w:r>
+        <w:rPr>
+          <w:rFonts w:ascii="Consolas" w:eastAsia="Times New Roman" w:hAnsi="Consolas" w:cs="Times New Roman"/>
+          <w:color w:val="F8F8F2"/>
+          <w:sz w:val="21"/>
+          <w:szCs w:val="21"/>
+          <w:lang w:val="pt-BR"/>
+        </w:rPr>
+        <w:t xml:space="preserve">      </w:t>
+      </w:r>
+      <w:r>
+        <w:rPr>
+          <w:rFonts w:ascii="Consolas" w:eastAsia="Times New Roman" w:hAnsi="Consolas" w:cs="Times New Roman"/>
+          <w:color w:val="FF79C6"/>
+          <w:sz w:val="21"/>
+          <w:szCs w:val="21"/>
+        </w:rPr>
+        <w:t>return</w:t>
+      </w:r>
+      <w:r>
+        <w:rPr>
+          <w:rFonts w:ascii="Consolas" w:eastAsia="Times New Roman" w:hAnsi="Consolas" w:cs="Times New Roman"/>
+          <w:color w:val="F8F8F2"/>
+          <w:sz w:val="21"/>
+          <w:szCs w:val="21"/>
+        </w:rPr>
+        <w:t xml:space="preserve"> </w:t>
+      </w:r>
+      <w:proofErr w:type="gramStart"/>
+      <w:r>
+        <w:rPr>
+          <w:rFonts w:ascii="Consolas" w:eastAsia="Times New Roman" w:hAnsi="Consolas" w:cs="Times New Roman"/>
+          <w:color w:val="BD93F9"/>
+          <w:sz w:val="21"/>
+          <w:szCs w:val="21"/>
+        </w:rPr>
+        <w:t>null</w:t>
+      </w:r>
+      <w:r>
+        <w:rPr>
+          <w:rFonts w:ascii="Consolas" w:eastAsia="Times New Roman" w:hAnsi="Consolas" w:cs="Times New Roman"/>
+          <w:color w:val="F8F8F2"/>
+          <w:sz w:val="21"/>
+          <w:szCs w:val="21"/>
+        </w:rPr>
+        <w:t>;</w:t>
+      </w:r>
+      <w:proofErr w:type="gramEnd"/>
+    </w:p>
+    <w:p>
+      <w:pPr>
+        <w:shd w:val="clear" w:color="auto" w:fill="282A36"/>
+        <w:spacing w:after="0" w:line="285" w:lineRule="atLeast"/>
+        <w:rPr>
+          <w:rFonts w:ascii="Consolas" w:eastAsia="Times New Roman" w:hAnsi="Consolas" w:cs="Times New Roman"/>
+          <w:color w:val="F8F8F2"/>
+          <w:sz w:val="21"/>
+          <w:szCs w:val="21"/>
+          <w:lang w:val="pt-BR"/>
+        </w:rPr>
+      </w:pPr>
+      <w:r>
+        <w:rPr>
+          <w:rFonts w:ascii="Consolas" w:eastAsia="Times New Roman" w:hAnsi="Consolas" w:cs="Times New Roman"/>
+          <w:color w:val="F8F8F2"/>
+          <w:sz w:val="21"/>
+          <w:szCs w:val="21"/>
+        </w:rPr>
+        <w:t xml:space="preserve">    </w:t>
+      </w:r>
+      <w:r>
+        <w:rPr>
+          <w:rFonts w:ascii="Consolas" w:eastAsia="Times New Roman" w:hAnsi="Consolas" w:cs="Times New Roman"/>
+          <w:color w:val="F8F8F2"/>
+          <w:sz w:val="21"/>
+          <w:szCs w:val="21"/>
+          <w:lang w:val="pt-BR"/>
+        </w:rPr>
+        <w:t>}</w:t>
+      </w:r>
+    </w:p>
+    <w:p>
+      <w:pPr>
+        <w:shd w:val="clear" w:color="auto" w:fill="282A36"/>
+        <w:spacing w:after="0" w:line="285" w:lineRule="atLeast"/>
+        <w:rPr>
+          <w:rFonts w:ascii="Consolas" w:eastAsia="Times New Roman" w:hAnsi="Consolas" w:cs="Times New Roman"/>
+          <w:color w:val="F8F8F2"/>
+          <w:sz w:val="21"/>
+          <w:szCs w:val="21"/>
+          <w:lang w:val="pt-BR"/>
+        </w:rPr>
+      </w:pPr>
+      <w:r>
+        <w:rPr>
+          <w:rFonts w:ascii="Consolas" w:eastAsia="Times New Roman" w:hAnsi="Consolas" w:cs="Times New Roman"/>
+          <w:color w:val="F8F8F2"/>
+          <w:sz w:val="21"/>
+          <w:szCs w:val="21"/>
+          <w:lang w:val="pt-BR"/>
+        </w:rPr>
+        <w:t xml:space="preserve">  </w:t>
+      </w:r>
+    </w:p>
+    <w:p>
+      <w:pPr>
+        <w:shd w:val="clear" w:color="auto" w:fill="282A36"/>
+        <w:spacing w:after="0" w:line="285" w:lineRule="atLeast"/>
+        <w:rPr>
+          <w:rFonts w:ascii="Consolas" w:eastAsia="Times New Roman" w:hAnsi="Consolas" w:cs="Times New Roman"/>
+          <w:color w:val="F8F8F2"/>
+          <w:sz w:val="21"/>
+          <w:szCs w:val="21"/>
+          <w:lang w:val="pt-BR"/>
+        </w:rPr>
+      </w:pPr>
+      <w:r>
+        <w:rPr>
+          <w:rFonts w:ascii="Consolas" w:eastAsia="Times New Roman" w:hAnsi="Consolas" w:cs="Times New Roman"/>
+          <w:color w:val="F8F8F2"/>
+          <w:sz w:val="21"/>
+          <w:szCs w:val="21"/>
+          <w:lang w:val="pt-BR"/>
+        </w:rPr>
+        <w:t xml:space="preserve">    </w:t>
+      </w:r>
+      <w:r>
+        <w:rPr>
+          <w:rFonts w:ascii="Consolas" w:eastAsia="Times New Roman" w:hAnsi="Consolas" w:cs="Times New Roman"/>
+          <w:color w:val="BD93F9"/>
+          <w:sz w:val="21"/>
+          <w:szCs w:val="21"/>
+          <w:lang w:val="pt-BR"/>
+        </w:rPr>
+        <w:t>console</w:t>
+      </w:r>
+      <w:r>
+        <w:rPr>
+          <w:rFonts w:ascii="Consolas" w:eastAsia="Times New Roman" w:hAnsi="Consolas" w:cs="Times New Roman"/>
+          <w:color w:val="F8F8F2"/>
+          <w:sz w:val="21"/>
+          <w:szCs w:val="21"/>
+          <w:lang w:val="pt-BR"/>
+        </w:rPr>
+        <w:t>.</w:t>
+      </w:r>
+      <w:r>
+        <w:rPr>
+          <w:rFonts w:ascii="Consolas" w:eastAsia="Times New Roman" w:hAnsi="Consolas" w:cs="Times New Roman"/>
+          <w:color w:val="50FA7B"/>
+          <w:sz w:val="21"/>
+          <w:szCs w:val="21"/>
+          <w:lang w:val="pt-BR"/>
+        </w:rPr>
+        <w:t>log</w:t>
+      </w:r>
+      <w:r>
+        <w:rPr>
+          <w:rFonts w:ascii="Consolas" w:eastAsia="Times New Roman" w:hAnsi="Consolas" w:cs="Times New Roman"/>
+          <w:color w:val="F8F8F2"/>
+          <w:sz w:val="21"/>
+          <w:szCs w:val="21"/>
+          <w:lang w:val="pt-BR"/>
+        </w:rPr>
+        <w:t>(</w:t>
+      </w:r>
+      <w:r>
+        <w:rPr>
+          <w:rFonts w:ascii="Consolas" w:eastAsia="Times New Roman" w:hAnsi="Consolas" w:cs="Times New Roman"/>
+          <w:color w:val="E9F284"/>
+          <w:sz w:val="21"/>
+          <w:szCs w:val="21"/>
+          <w:lang w:val="pt-BR"/>
+        </w:rPr>
+        <w:t>'</w:t>
+      </w:r>
+      <w:r>
+        <w:rPr>
+          <w:rFonts w:ascii="Consolas" w:eastAsia="Times New Roman" w:hAnsi="Consolas" w:cs="Times New Roman"/>
+          <w:color w:val="F1FA8C"/>
+          <w:sz w:val="21"/>
+          <w:szCs w:val="21"/>
+          <w:lang w:val="pt-BR"/>
+        </w:rPr>
+        <w:t>Usuário atualizado com sucesso!</w:t>
+      </w:r>
+      <w:r>
+        <w:rPr>
+          <w:rFonts w:ascii="Consolas" w:eastAsia="Times New Roman" w:hAnsi="Consolas" w:cs="Times New Roman"/>
+          <w:color w:val="E9F284"/>
+          <w:sz w:val="21"/>
+          <w:szCs w:val="21"/>
+          <w:lang w:val="pt-BR"/>
+        </w:rPr>
+        <w:t>'</w:t>
+      </w:r>
+      <w:r>
+        <w:rPr>
+          <w:rFonts w:ascii="Consolas" w:eastAsia="Times New Roman" w:hAnsi="Consolas" w:cs="Times New Roman"/>
+          <w:color w:val="F8F8F2"/>
+          <w:sz w:val="21"/>
+          <w:szCs w:val="21"/>
+          <w:lang w:val="pt-BR"/>
+        </w:rPr>
+        <w:t>);</w:t>
+      </w:r>
+    </w:p>
+    <w:p>
+      <w:pPr>
+        <w:shd w:val="clear" w:color="auto" w:fill="282A36"/>
+        <w:spacing w:after="0" w:line="285" w:lineRule="atLeast"/>
+        <w:rPr>
+          <w:rFonts w:ascii="Consolas" w:eastAsia="Times New Roman" w:hAnsi="Consolas" w:cs="Times New Roman"/>
+          <w:color w:val="F8F8F2"/>
+          <w:sz w:val="21"/>
+          <w:szCs w:val="21"/>
+          <w:lang w:val="pt-BR"/>
+        </w:rPr>
+      </w:pPr>
+      <w:r>
+        <w:rPr>
+          <w:rFonts w:ascii="Consolas" w:eastAsia="Times New Roman" w:hAnsi="Consolas" w:cs="Times New Roman"/>
+          <w:color w:val="F8F8F2"/>
+          <w:sz w:val="21"/>
+          <w:szCs w:val="21"/>
+          <w:lang w:val="pt-BR"/>
+        </w:rPr>
+        <w:t xml:space="preserve">    </w:t>
+      </w:r>
+      <w:r>
+        <w:rPr>
+          <w:rFonts w:ascii="Consolas" w:eastAsia="Times New Roman" w:hAnsi="Consolas" w:cs="Times New Roman"/>
+          <w:color w:val="FF79C6"/>
+          <w:sz w:val="21"/>
+          <w:szCs w:val="21"/>
+          <w:lang w:val="pt-BR"/>
+        </w:rPr>
+        <w:t>return</w:t>
+      </w:r>
+      <w:r>
+        <w:rPr>
+          <w:rFonts w:ascii="Consolas" w:eastAsia="Times New Roman" w:hAnsi="Consolas" w:cs="Times New Roman"/>
+          <w:color w:val="F8F8F2"/>
+          <w:sz w:val="21"/>
+          <w:szCs w:val="21"/>
+          <w:lang w:val="pt-BR"/>
+        </w:rPr>
+        <w:t xml:space="preserve"> </w:t>
+      </w:r>
+      <w:r>
+        <w:rPr>
+          <w:rFonts w:ascii="Consolas" w:eastAsia="Times New Roman" w:hAnsi="Consolas" w:cs="Times New Roman"/>
+          <w:color w:val="BD93F9"/>
+          <w:sz w:val="21"/>
+          <w:szCs w:val="21"/>
+          <w:lang w:val="pt-BR"/>
+        </w:rPr>
+        <w:t>data</w:t>
+      </w:r>
+      <w:r>
+        <w:rPr>
+          <w:rFonts w:ascii="Consolas" w:eastAsia="Times New Roman" w:hAnsi="Consolas" w:cs="Times New Roman"/>
+          <w:color w:val="F8F8F2"/>
+          <w:sz w:val="21"/>
+          <w:szCs w:val="21"/>
+          <w:lang w:val="pt-BR"/>
+        </w:rPr>
+        <w:t>[</w:t>
+      </w:r>
+      <w:r>
+        <w:rPr>
+          <w:rFonts w:ascii="Consolas" w:eastAsia="Times New Roman" w:hAnsi="Consolas" w:cs="Times New Roman"/>
+          <w:color w:val="BD93F9"/>
+          <w:sz w:val="21"/>
+          <w:szCs w:val="21"/>
+          <w:lang w:val="pt-BR"/>
+        </w:rPr>
+        <w:t>0</w:t>
+      </w:r>
+      <w:r>
+        <w:rPr>
+          <w:rFonts w:ascii="Consolas" w:eastAsia="Times New Roman" w:hAnsi="Consolas" w:cs="Times New Roman"/>
+          <w:color w:val="F8F8F2"/>
+          <w:sz w:val="21"/>
+          <w:szCs w:val="21"/>
+          <w:lang w:val="pt-BR"/>
+        </w:rPr>
+        <w:t>];</w:t>
+      </w:r>
+    </w:p>
+    <w:p>
+      <w:pPr>
+        <w:shd w:val="clear" w:color="auto" w:fill="282A36"/>
+        <w:spacing w:after="0" w:line="285" w:lineRule="atLeast"/>
+        <w:rPr>
+          <w:rFonts w:ascii="Consolas" w:eastAsia="Times New Roman" w:hAnsi="Consolas" w:cs="Times New Roman"/>
+          <w:color w:val="F8F8F2"/>
+          <w:sz w:val="21"/>
+          <w:szCs w:val="21"/>
+          <w:lang w:val="pt-BR"/>
+        </w:rPr>
+      </w:pPr>
+      <w:r>
+        <w:rPr>
+          <w:rFonts w:ascii="Consolas" w:eastAsia="Times New Roman" w:hAnsi="Consolas" w:cs="Times New Roman"/>
+          <w:color w:val="F8F8F2"/>
+          <w:sz w:val="21"/>
+          <w:szCs w:val="21"/>
+          <w:lang w:val="pt-BR"/>
+        </w:rPr>
+        <w:t>  }</w:t>
+      </w:r>
+    </w:p>
+    <w:p>
+      <w:pPr>
+        <w:shd w:val="clear" w:color="auto" w:fill="282A36"/>
+        <w:spacing w:after="0" w:line="285" w:lineRule="atLeast"/>
+        <w:rPr>
+          <w:rFonts w:ascii="Consolas" w:eastAsia="Times New Roman" w:hAnsi="Consolas" w:cs="Times New Roman"/>
+          <w:color w:val="F8F8F2"/>
+          <w:sz w:val="21"/>
+          <w:szCs w:val="21"/>
+          <w:lang w:val="pt-BR"/>
+        </w:rPr>
+      </w:pPr>
+      <w:r>
+        <w:rPr>
+          <w:rFonts w:ascii="Consolas" w:eastAsia="Times New Roman" w:hAnsi="Consolas" w:cs="Times New Roman"/>
+          <w:color w:val="F8F8F2"/>
+          <w:sz w:val="21"/>
+          <w:szCs w:val="21"/>
+          <w:lang w:val="pt-BR"/>
+        </w:rPr>
+        <w:t xml:space="preserve">  </w:t>
+      </w:r>
+    </w:p>
+    <w:p>
+      <w:pPr>
+        <w:shd w:val="clear" w:color="auto" w:fill="282A36"/>
+        <w:spacing w:after="0" w:line="285" w:lineRule="atLeast"/>
+        <w:rPr>
+          <w:rFonts w:ascii="Consolas" w:eastAsia="Times New Roman" w:hAnsi="Consolas" w:cs="Times New Roman"/>
+          <w:color w:val="F8F8F2"/>
+          <w:sz w:val="21"/>
+          <w:szCs w:val="21"/>
+          <w:lang w:val="pt-BR"/>
+        </w:rPr>
+      </w:pPr>
+      <w:r>
+        <w:rPr>
+          <w:rFonts w:ascii="Consolas" w:eastAsia="Times New Roman" w:hAnsi="Consolas" w:cs="Times New Roman"/>
+          <w:color w:val="F8F8F2"/>
+          <w:sz w:val="21"/>
+          <w:szCs w:val="21"/>
+          <w:lang w:val="pt-BR"/>
+        </w:rPr>
+        <w:t xml:space="preserve">  </w:t>
+      </w:r>
+      <w:r>
+        <w:rPr>
+          <w:rFonts w:ascii="Consolas" w:eastAsia="Times New Roman" w:hAnsi="Consolas" w:cs="Times New Roman"/>
+          <w:color w:val="6272A4"/>
+          <w:sz w:val="21"/>
+          <w:szCs w:val="21"/>
+          <w:lang w:val="pt-BR"/>
+        </w:rPr>
+        <w:t>// Função para obter um Usuário pelo ID</w:t>
+      </w:r>
+    </w:p>
+    <w:p>
+      <w:pPr>
+        <w:shd w:val="clear" w:color="auto" w:fill="282A36"/>
+        <w:spacing w:after="0" w:line="285" w:lineRule="atLeast"/>
+        <w:rPr>
+          <w:rFonts w:ascii="Consolas" w:eastAsia="Times New Roman" w:hAnsi="Consolas" w:cs="Times New Roman"/>
+          <w:color w:val="F8F8F2"/>
+          <w:sz w:val="21"/>
+          <w:szCs w:val="21"/>
+        </w:rPr>
+      </w:pPr>
+      <w:r>
+        <w:rPr>
+          <w:rFonts w:ascii="Consolas" w:eastAsia="Times New Roman" w:hAnsi="Consolas" w:cs="Times New Roman"/>
+          <w:color w:val="F8F8F2"/>
+          <w:sz w:val="21"/>
+          <w:szCs w:val="21"/>
+          <w:lang w:val="pt-BR"/>
+        </w:rPr>
+        <w:t xml:space="preserve">  </w:t>
+      </w:r>
+      <w:r>
+        <w:rPr>
+          <w:rFonts w:ascii="Consolas" w:eastAsia="Times New Roman" w:hAnsi="Consolas" w:cs="Times New Roman"/>
+          <w:color w:val="FF79C6"/>
+          <w:sz w:val="21"/>
+          <w:szCs w:val="21"/>
+        </w:rPr>
+        <w:t>async</w:t>
+      </w:r>
+      <w:r>
+        <w:rPr>
+          <w:rFonts w:ascii="Consolas" w:eastAsia="Times New Roman" w:hAnsi="Consolas" w:cs="Times New Roman"/>
+          <w:color w:val="F8F8F2"/>
+          <w:sz w:val="21"/>
+          <w:szCs w:val="21"/>
+        </w:rPr>
+        <w:t xml:space="preserve"> </w:t>
+      </w:r>
+      <w:r>
+        <w:rPr>
+          <w:rFonts w:ascii="Consolas" w:eastAsia="Times New Roman" w:hAnsi="Consolas" w:cs="Times New Roman"/>
+          <w:color w:val="FF79C6"/>
+          <w:sz w:val="21"/>
+          <w:szCs w:val="21"/>
+        </w:rPr>
+        <w:t>function</w:t>
+      </w:r>
+      <w:r>
+        <w:rPr>
+          <w:rFonts w:ascii="Consolas" w:eastAsia="Times New Roman" w:hAnsi="Consolas" w:cs="Times New Roman"/>
+          <w:color w:val="F8F8F2"/>
+          <w:sz w:val="21"/>
+          <w:szCs w:val="21"/>
+        </w:rPr>
+        <w:t xml:space="preserve"> </w:t>
+      </w:r>
+      <w:proofErr w:type="spellStart"/>
+      <w:r>
+        <w:rPr>
+          <w:rFonts w:ascii="Consolas" w:eastAsia="Times New Roman" w:hAnsi="Consolas" w:cs="Times New Roman"/>
+          <w:color w:val="50FA7B"/>
+          <w:sz w:val="21"/>
+          <w:szCs w:val="21"/>
+        </w:rPr>
+        <w:t>getUserById</w:t>
+      </w:r>
+      <w:proofErr w:type="spellEnd"/>
+      <w:r>
+        <w:rPr>
+          <w:rFonts w:ascii="Consolas" w:eastAsia="Times New Roman" w:hAnsi="Consolas" w:cs="Times New Roman"/>
+          <w:color w:val="F8F8F2"/>
+          <w:sz w:val="21"/>
+          <w:szCs w:val="21"/>
+        </w:rPr>
+        <w:t>(</w:t>
+      </w:r>
+      <w:proofErr w:type="spellStart"/>
+      <w:r>
+        <w:rPr>
+          <w:rFonts w:ascii="Consolas" w:eastAsia="Times New Roman" w:hAnsi="Consolas" w:cs="Times New Roman"/>
+          <w:i/>
+          <w:iCs/>
+          <w:color w:val="FFB86C"/>
+          <w:sz w:val="21"/>
+          <w:szCs w:val="21"/>
+        </w:rPr>
+        <w:t>userId</w:t>
+      </w:r>
+      <w:proofErr w:type="spellEnd"/>
+      <w:r>
+        <w:rPr>
+          <w:rFonts w:ascii="Consolas" w:eastAsia="Times New Roman" w:hAnsi="Consolas" w:cs="Times New Roman"/>
+          <w:color w:val="F8F8F2"/>
+          <w:sz w:val="21"/>
+          <w:szCs w:val="21"/>
+        </w:rPr>
+        <w:t>) {</w:t>
+      </w:r>
+    </w:p>
+    <w:p>
+      <w:pPr>
+        <w:shd w:val="clear" w:color="auto" w:fill="282A36"/>
+        <w:spacing w:after="0" w:line="285" w:lineRule="atLeast"/>
+        <w:rPr>
+          <w:rFonts w:ascii="Consolas" w:eastAsia="Times New Roman" w:hAnsi="Consolas" w:cs="Times New Roman"/>
+          <w:color w:val="F8F8F2"/>
+          <w:sz w:val="21"/>
+          <w:szCs w:val="21"/>
+        </w:rPr>
+      </w:pPr>
+      <w:r>
+        <w:rPr>
+          <w:rFonts w:ascii="Consolas" w:eastAsia="Times New Roman" w:hAnsi="Consolas" w:cs="Times New Roman"/>
+          <w:color w:val="F8F8F2"/>
+          <w:sz w:val="21"/>
+          <w:szCs w:val="21"/>
+        </w:rPr>
+        <w:t xml:space="preserve">    </w:t>
+      </w:r>
+      <w:r>
+        <w:rPr>
+          <w:rFonts w:ascii="Consolas" w:eastAsia="Times New Roman" w:hAnsi="Consolas" w:cs="Times New Roman"/>
+          <w:color w:val="FF79C6"/>
+          <w:sz w:val="21"/>
+          <w:szCs w:val="21"/>
+        </w:rPr>
+        <w:t>const</w:t>
+      </w:r>
+      <w:r>
+        <w:rPr>
+          <w:rFonts w:ascii="Consolas" w:eastAsia="Times New Roman" w:hAnsi="Consolas" w:cs="Times New Roman"/>
+          <w:color w:val="F8F8F2"/>
+          <w:sz w:val="21"/>
+          <w:szCs w:val="21"/>
+        </w:rPr>
+        <w:t xml:space="preserve"> </w:t>
+      </w:r>
+      <w:proofErr w:type="gramStart"/>
+      <w:r>
+        <w:rPr>
+          <w:rFonts w:ascii="Consolas" w:eastAsia="Times New Roman" w:hAnsi="Consolas" w:cs="Times New Roman"/>
+          <w:color w:val="F8F8F2"/>
+          <w:sz w:val="21"/>
+          <w:szCs w:val="21"/>
+        </w:rPr>
+        <w:t xml:space="preserve">{ </w:t>
+      </w:r>
+      <w:r>
+        <w:rPr>
+          <w:rFonts w:ascii="Consolas" w:eastAsia="Times New Roman" w:hAnsi="Consolas" w:cs="Times New Roman"/>
+          <w:color w:val="BD93F9"/>
+          <w:sz w:val="21"/>
+          <w:szCs w:val="21"/>
+        </w:rPr>
+        <w:t>data</w:t>
+      </w:r>
+      <w:proofErr w:type="gramEnd"/>
+      <w:r>
+        <w:rPr>
+          <w:rFonts w:ascii="Consolas" w:eastAsia="Times New Roman" w:hAnsi="Consolas" w:cs="Times New Roman"/>
+          <w:color w:val="F8F8F2"/>
+          <w:sz w:val="21"/>
+          <w:szCs w:val="21"/>
+        </w:rPr>
+        <w:t xml:space="preserve">, </w:t>
+      </w:r>
+      <w:r>
+        <w:rPr>
+          <w:rFonts w:ascii="Consolas" w:eastAsia="Times New Roman" w:hAnsi="Consolas" w:cs="Times New Roman"/>
+          <w:color w:val="BD93F9"/>
+          <w:sz w:val="21"/>
+          <w:szCs w:val="21"/>
+        </w:rPr>
+        <w:t>error</w:t>
+      </w:r>
+      <w:r>
+        <w:rPr>
+          <w:rFonts w:ascii="Consolas" w:eastAsia="Times New Roman" w:hAnsi="Consolas" w:cs="Times New Roman"/>
+          <w:color w:val="F8F8F2"/>
+          <w:sz w:val="21"/>
+          <w:szCs w:val="21"/>
+        </w:rPr>
+        <w:t xml:space="preserve"> } </w:t>
+      </w:r>
+      <w:r>
+        <w:rPr>
+          <w:rFonts w:ascii="Consolas" w:eastAsia="Times New Roman" w:hAnsi="Consolas" w:cs="Times New Roman"/>
+          <w:color w:val="FF79C6"/>
+          <w:sz w:val="21"/>
+          <w:szCs w:val="21"/>
+        </w:rPr>
+        <w:t>=</w:t>
+      </w:r>
+      <w:r>
+        <w:rPr>
+          <w:rFonts w:ascii="Consolas" w:eastAsia="Times New Roman" w:hAnsi="Consolas" w:cs="Times New Roman"/>
+          <w:color w:val="F8F8F2"/>
+          <w:sz w:val="21"/>
+          <w:szCs w:val="21"/>
+        </w:rPr>
+        <w:t xml:space="preserve"> </w:t>
+      </w:r>
+      <w:r>
+        <w:rPr>
+          <w:rFonts w:ascii="Consolas" w:eastAsia="Times New Roman" w:hAnsi="Consolas" w:cs="Times New Roman"/>
+          <w:color w:val="FF79C6"/>
+          <w:sz w:val="21"/>
+          <w:szCs w:val="21"/>
+        </w:rPr>
+        <w:t>await</w:t>
+      </w:r>
+      <w:r>
+        <w:rPr>
+          <w:rFonts w:ascii="Consolas" w:eastAsia="Times New Roman" w:hAnsi="Consolas" w:cs="Times New Roman"/>
+          <w:color w:val="F8F8F2"/>
+          <w:sz w:val="21"/>
+          <w:szCs w:val="21"/>
+        </w:rPr>
+        <w:t xml:space="preserve"> </w:t>
+      </w:r>
+      <w:proofErr w:type="spellStart"/>
+      <w:r>
+        <w:rPr>
+          <w:rFonts w:ascii="Consolas" w:eastAsia="Times New Roman" w:hAnsi="Consolas" w:cs="Times New Roman"/>
+          <w:color w:val="BD93F9"/>
+          <w:sz w:val="21"/>
+          <w:szCs w:val="21"/>
+        </w:rPr>
+        <w:t>supabase</w:t>
+      </w:r>
+      <w:proofErr w:type="spellEnd"/>
+    </w:p>
+    <w:p>
+      <w:pPr>
+        <w:shd w:val="clear" w:color="auto" w:fill="282A36"/>
+        <w:spacing w:after="0" w:line="285" w:lineRule="atLeast"/>
+        <w:rPr>
+          <w:rFonts w:ascii="Consolas" w:eastAsia="Times New Roman" w:hAnsi="Consolas" w:cs="Times New Roman"/>
+          <w:color w:val="F8F8F2"/>
+          <w:sz w:val="21"/>
+          <w:szCs w:val="21"/>
+        </w:rPr>
+      </w:pPr>
+      <w:r>
+        <w:rPr>
+          <w:rFonts w:ascii="Consolas" w:eastAsia="Times New Roman" w:hAnsi="Consolas" w:cs="Times New Roman"/>
+          <w:color w:val="F8F8F2"/>
+          <w:sz w:val="21"/>
+          <w:szCs w:val="21"/>
+        </w:rPr>
+        <w:t xml:space="preserve">      </w:t>
+      </w:r>
+      <w:proofErr w:type="gramStart"/>
+      <w:r>
+        <w:rPr>
+          <w:rFonts w:ascii="Consolas" w:eastAsia="Times New Roman" w:hAnsi="Consolas" w:cs="Times New Roman"/>
+          <w:color w:val="F8F8F2"/>
+          <w:sz w:val="21"/>
+          <w:szCs w:val="21"/>
+        </w:rPr>
+        <w:t>.</w:t>
+      </w:r>
+      <w:r>
+        <w:rPr>
+          <w:rFonts w:ascii="Consolas" w:eastAsia="Times New Roman" w:hAnsi="Consolas" w:cs="Times New Roman"/>
+          <w:color w:val="50FA7B"/>
+          <w:sz w:val="21"/>
+          <w:szCs w:val="21"/>
+        </w:rPr>
+        <w:t>from</w:t>
+      </w:r>
+      <w:proofErr w:type="gramEnd"/>
+      <w:r>
+        <w:rPr>
+          <w:rFonts w:ascii="Consolas" w:eastAsia="Times New Roman" w:hAnsi="Consolas" w:cs="Times New Roman"/>
+          <w:color w:val="F8F8F2"/>
+          <w:sz w:val="21"/>
+          <w:szCs w:val="21"/>
+        </w:rPr>
+        <w:t>(</w:t>
+      </w:r>
+      <w:r>
+        <w:rPr>
+          <w:rFonts w:ascii="Consolas" w:eastAsia="Times New Roman" w:hAnsi="Consolas" w:cs="Times New Roman"/>
+          <w:color w:val="E9F284"/>
+          <w:sz w:val="21"/>
+          <w:szCs w:val="21"/>
+        </w:rPr>
+        <w:t>'</w:t>
+      </w:r>
+      <w:r>
+        <w:rPr>
+          <w:rFonts w:ascii="Consolas" w:eastAsia="Times New Roman" w:hAnsi="Consolas" w:cs="Times New Roman"/>
+          <w:color w:val="F1FA8C"/>
+          <w:sz w:val="21"/>
+          <w:szCs w:val="21"/>
+        </w:rPr>
+        <w:t>users</w:t>
+      </w:r>
+      <w:r>
+        <w:rPr>
+          <w:rFonts w:ascii="Consolas" w:eastAsia="Times New Roman" w:hAnsi="Consolas" w:cs="Times New Roman"/>
+          <w:color w:val="E9F284"/>
+          <w:sz w:val="21"/>
+          <w:szCs w:val="21"/>
+        </w:rPr>
+        <w:t>'</w:t>
+      </w:r>
+      <w:r>
+        <w:rPr>
+          <w:rFonts w:ascii="Consolas" w:eastAsia="Times New Roman" w:hAnsi="Consolas" w:cs="Times New Roman"/>
+          <w:color w:val="F8F8F2"/>
+          <w:sz w:val="21"/>
+          <w:szCs w:val="21"/>
+        </w:rPr>
+        <w:t>)</w:t>
+      </w:r>
+    </w:p>
+    <w:p>
+      <w:pPr>
+        <w:shd w:val="clear" w:color="auto" w:fill="282A36"/>
+        <w:spacing w:after="0" w:line="285" w:lineRule="atLeast"/>
+        <w:rPr>
+          <w:rFonts w:ascii="Consolas" w:eastAsia="Times New Roman" w:hAnsi="Consolas" w:cs="Times New Roman"/>
+          <w:color w:val="F8F8F2"/>
+          <w:sz w:val="21"/>
+          <w:szCs w:val="21"/>
+        </w:rPr>
+      </w:pPr>
+      <w:r>
+        <w:rPr>
+          <w:rFonts w:ascii="Consolas" w:eastAsia="Times New Roman" w:hAnsi="Consolas" w:cs="Times New Roman"/>
+          <w:color w:val="F8F8F2"/>
+          <w:sz w:val="21"/>
+          <w:szCs w:val="21"/>
+        </w:rPr>
+        <w:t xml:space="preserve">      </w:t>
+      </w:r>
+      <w:proofErr w:type="gramStart"/>
+      <w:r>
+        <w:rPr>
+          <w:rFonts w:ascii="Consolas" w:eastAsia="Times New Roman" w:hAnsi="Consolas" w:cs="Times New Roman"/>
+          <w:color w:val="F8F8F2"/>
+          <w:sz w:val="21"/>
+          <w:szCs w:val="21"/>
+        </w:rPr>
+        <w:t>.</w:t>
+      </w:r>
+      <w:r>
+        <w:rPr>
+          <w:rFonts w:ascii="Consolas" w:eastAsia="Times New Roman" w:hAnsi="Consolas" w:cs="Times New Roman"/>
+          <w:color w:val="50FA7B"/>
+          <w:sz w:val="21"/>
+          <w:szCs w:val="21"/>
+        </w:rPr>
+        <w:t>select</w:t>
+      </w:r>
+      <w:proofErr w:type="gramEnd"/>
+      <w:r>
+        <w:rPr>
+          <w:rFonts w:ascii="Consolas" w:eastAsia="Times New Roman" w:hAnsi="Consolas" w:cs="Times New Roman"/>
+          <w:color w:val="F8F8F2"/>
+          <w:sz w:val="21"/>
+          <w:szCs w:val="21"/>
+        </w:rPr>
+        <w:t>()</w:t>
+      </w:r>
+    </w:p>
+    <w:p>
+      <w:pPr>
+        <w:shd w:val="clear" w:color="auto" w:fill="282A36"/>
+        <w:spacing w:after="0" w:line="285" w:lineRule="atLeast"/>
+        <w:rPr>
+          <w:rFonts w:ascii="Consolas" w:eastAsia="Times New Roman" w:hAnsi="Consolas" w:cs="Times New Roman"/>
+          <w:color w:val="F8F8F2"/>
+          <w:sz w:val="21"/>
+          <w:szCs w:val="21"/>
+        </w:rPr>
+      </w:pPr>
+      <w:r>
+        <w:rPr>
+          <w:rFonts w:ascii="Consolas" w:eastAsia="Times New Roman" w:hAnsi="Consolas" w:cs="Times New Roman"/>
+          <w:color w:val="F8F8F2"/>
+          <w:sz w:val="21"/>
+          <w:szCs w:val="21"/>
+        </w:rPr>
+        <w:t xml:space="preserve">      </w:t>
+      </w:r>
+      <w:proofErr w:type="gramStart"/>
+      <w:r>
+        <w:rPr>
+          <w:rFonts w:ascii="Consolas" w:eastAsia="Times New Roman" w:hAnsi="Consolas" w:cs="Times New Roman"/>
+          <w:color w:val="F8F8F2"/>
+          <w:sz w:val="21"/>
+          <w:szCs w:val="21"/>
+        </w:rPr>
+        <w:t>.</w:t>
+      </w:r>
+      <w:r>
+        <w:rPr>
+          <w:rFonts w:ascii="Consolas" w:eastAsia="Times New Roman" w:hAnsi="Consolas" w:cs="Times New Roman"/>
+          <w:color w:val="50FA7B"/>
+          <w:sz w:val="21"/>
+          <w:szCs w:val="21"/>
+        </w:rPr>
+        <w:t>match</w:t>
+      </w:r>
+      <w:proofErr w:type="gramEnd"/>
+      <w:r>
+        <w:rPr>
+          <w:rFonts w:ascii="Consolas" w:eastAsia="Times New Roman" w:hAnsi="Consolas" w:cs="Times New Roman"/>
+          <w:color w:val="F8F8F2"/>
+          <w:sz w:val="21"/>
+          <w:szCs w:val="21"/>
+        </w:rPr>
+        <w:t>({ id</w:t>
+      </w:r>
+      <w:r>
+        <w:rPr>
+          <w:rFonts w:ascii="Consolas" w:eastAsia="Times New Roman" w:hAnsi="Consolas" w:cs="Times New Roman"/>
+          <w:color w:val="FF79C6"/>
+          <w:sz w:val="21"/>
+          <w:szCs w:val="21"/>
+        </w:rPr>
+        <w:t>:</w:t>
+      </w:r>
+      <w:r>
+        <w:rPr>
+          <w:rFonts w:ascii="Consolas" w:eastAsia="Times New Roman" w:hAnsi="Consolas" w:cs="Times New Roman"/>
+          <w:color w:val="F8F8F2"/>
+          <w:sz w:val="21"/>
+          <w:szCs w:val="21"/>
+        </w:rPr>
+        <w:t xml:space="preserve"> </w:t>
+      </w:r>
+      <w:proofErr w:type="spellStart"/>
+      <w:r>
+        <w:rPr>
+          <w:rFonts w:ascii="Consolas" w:eastAsia="Times New Roman" w:hAnsi="Consolas" w:cs="Times New Roman"/>
+          <w:i/>
+          <w:iCs/>
+          <w:color w:val="FFB86C"/>
+          <w:sz w:val="21"/>
+          <w:szCs w:val="21"/>
+        </w:rPr>
+        <w:t>userId</w:t>
+      </w:r>
+      <w:proofErr w:type="spellEnd"/>
+      <w:r>
+        <w:rPr>
+          <w:rFonts w:ascii="Consolas" w:eastAsia="Times New Roman" w:hAnsi="Consolas" w:cs="Times New Roman"/>
+          <w:color w:val="F8F8F2"/>
+          <w:sz w:val="21"/>
+          <w:szCs w:val="21"/>
+        </w:rPr>
+        <w:t xml:space="preserve"> });</w:t>
+      </w:r>
+    </w:p>
+    <w:p>
+      <w:pPr>
+        <w:shd w:val="clear" w:color="auto" w:fill="282A36"/>
+        <w:spacing w:after="0" w:line="285" w:lineRule="atLeast"/>
+        <w:rPr>
+          <w:rFonts w:ascii="Consolas" w:eastAsia="Times New Roman" w:hAnsi="Consolas" w:cs="Times New Roman"/>
+          <w:color w:val="F8F8F2"/>
+          <w:sz w:val="21"/>
+          <w:szCs w:val="21"/>
+        </w:rPr>
+      </w:pPr>
+      <w:r>
+        <w:rPr>
+          <w:rFonts w:ascii="Consolas" w:eastAsia="Times New Roman" w:hAnsi="Consolas" w:cs="Times New Roman"/>
+          <w:color w:val="F8F8F2"/>
+          <w:sz w:val="21"/>
+          <w:szCs w:val="21"/>
+        </w:rPr>
+        <w:t xml:space="preserve">  </w:t>
+      </w:r>
+    </w:p>
+    <w:p>
+      <w:pPr>
+        <w:shd w:val="clear" w:color="auto" w:fill="282A36"/>
+        <w:spacing w:after="0" w:line="285" w:lineRule="atLeast"/>
+        <w:rPr>
+          <w:rFonts w:ascii="Consolas" w:eastAsia="Times New Roman" w:hAnsi="Consolas" w:cs="Times New Roman"/>
+          <w:color w:val="F8F8F2"/>
+          <w:sz w:val="21"/>
+          <w:szCs w:val="21"/>
+          <w:lang w:val="pt-BR"/>
+        </w:rPr>
+      </w:pPr>
+      <w:r>
+        <w:rPr>
+          <w:rFonts w:ascii="Consolas" w:eastAsia="Times New Roman" w:hAnsi="Consolas" w:cs="Times New Roman"/>
+          <w:color w:val="F8F8F2"/>
+          <w:sz w:val="21"/>
+          <w:szCs w:val="21"/>
+        </w:rPr>
+        <w:t xml:space="preserve">    </w:t>
+      </w:r>
+      <w:r>
+        <w:rPr>
+          <w:rFonts w:ascii="Consolas" w:eastAsia="Times New Roman" w:hAnsi="Consolas" w:cs="Times New Roman"/>
+          <w:color w:val="FF79C6"/>
+          <w:sz w:val="21"/>
+          <w:szCs w:val="21"/>
+          <w:lang w:val="pt-BR"/>
+        </w:rPr>
+        <w:t>if</w:t>
+      </w:r>
+      <w:r>
+        <w:rPr>
+          <w:rFonts w:ascii="Consolas" w:eastAsia="Times New Roman" w:hAnsi="Consolas" w:cs="Times New Roman"/>
+          <w:color w:val="F8F8F2"/>
+          <w:sz w:val="21"/>
+          <w:szCs w:val="21"/>
+          <w:lang w:val="pt-BR"/>
+        </w:rPr>
+        <w:t xml:space="preserve"> (</w:t>
+      </w:r>
+      <w:r>
+        <w:rPr>
+          <w:rFonts w:ascii="Consolas" w:eastAsia="Times New Roman" w:hAnsi="Consolas" w:cs="Times New Roman"/>
+          <w:color w:val="BD93F9"/>
+          <w:sz w:val="21"/>
+          <w:szCs w:val="21"/>
+          <w:lang w:val="pt-BR"/>
+        </w:rPr>
+        <w:t>error</w:t>
+      </w:r>
+      <w:r>
+        <w:rPr>
+          <w:rFonts w:ascii="Consolas" w:eastAsia="Times New Roman" w:hAnsi="Consolas" w:cs="Times New Roman"/>
+          <w:color w:val="F8F8F2"/>
+          <w:sz w:val="21"/>
+          <w:szCs w:val="21"/>
+          <w:lang w:val="pt-BR"/>
+        </w:rPr>
+        <w:t>) {</w:t>
+      </w:r>
+    </w:p>
+    <w:p>
+      <w:pPr>
+        <w:shd w:val="clear" w:color="auto" w:fill="282A36"/>
+        <w:spacing w:after="0" w:line="285" w:lineRule="atLeast"/>
+        <w:rPr>
+          <w:rFonts w:ascii="Consolas" w:eastAsia="Times New Roman" w:hAnsi="Consolas" w:cs="Times New Roman"/>
+          <w:color w:val="F8F8F2"/>
+          <w:sz w:val="21"/>
+          <w:szCs w:val="21"/>
+          <w:lang w:val="pt-BR"/>
+        </w:rPr>
+      </w:pPr>
+      <w:r>
+        <w:rPr>
+          <w:rFonts w:ascii="Consolas" w:eastAsia="Times New Roman" w:hAnsi="Consolas" w:cs="Times New Roman"/>
+          <w:color w:val="F8F8F2"/>
+          <w:sz w:val="21"/>
+          <w:szCs w:val="21"/>
+          <w:lang w:val="pt-BR"/>
+        </w:rPr>
+        <w:t xml:space="preserve">      </w:t>
+      </w:r>
+      <w:r>
+        <w:rPr>
+          <w:rFonts w:ascii="Consolas" w:eastAsia="Times New Roman" w:hAnsi="Consolas" w:cs="Times New Roman"/>
+          <w:color w:val="BD93F9"/>
+          <w:sz w:val="21"/>
+          <w:szCs w:val="21"/>
+          <w:lang w:val="pt-BR"/>
+        </w:rPr>
+        <w:t>console</w:t>
+      </w:r>
+      <w:r>
+        <w:rPr>
+          <w:rFonts w:ascii="Consolas" w:eastAsia="Times New Roman" w:hAnsi="Consolas" w:cs="Times New Roman"/>
+          <w:color w:val="F8F8F2"/>
+          <w:sz w:val="21"/>
+          <w:szCs w:val="21"/>
+          <w:lang w:val="pt-BR"/>
+        </w:rPr>
+        <w:t>.</w:t>
+      </w:r>
+      <w:r>
+        <w:rPr>
+          <w:rFonts w:ascii="Consolas" w:eastAsia="Times New Roman" w:hAnsi="Consolas" w:cs="Times New Roman"/>
+          <w:color w:val="50FA7B"/>
+          <w:sz w:val="21"/>
+          <w:szCs w:val="21"/>
+          <w:lang w:val="pt-BR"/>
+        </w:rPr>
+        <w:t>error</w:t>
+      </w:r>
+      <w:r>
+        <w:rPr>
+          <w:rFonts w:ascii="Consolas" w:eastAsia="Times New Roman" w:hAnsi="Consolas" w:cs="Times New Roman"/>
+          <w:color w:val="F8F8F2"/>
+          <w:sz w:val="21"/>
+          <w:szCs w:val="21"/>
+          <w:lang w:val="pt-BR"/>
+        </w:rPr>
+        <w:t>(</w:t>
+      </w:r>
+      <w:r>
+        <w:rPr>
+          <w:rFonts w:ascii="Consolas" w:eastAsia="Times New Roman" w:hAnsi="Consolas" w:cs="Times New Roman"/>
+          <w:color w:val="E9F284"/>
+          <w:sz w:val="21"/>
+          <w:szCs w:val="21"/>
+          <w:lang w:val="pt-BR"/>
+        </w:rPr>
+        <w:t>'</w:t>
+      </w:r>
+      <w:r>
+        <w:rPr>
+          <w:rFonts w:ascii="Consolas" w:eastAsia="Times New Roman" w:hAnsi="Consolas" w:cs="Times New Roman"/>
+          <w:color w:val="F1FA8C"/>
+          <w:sz w:val="21"/>
+          <w:szCs w:val="21"/>
+          <w:lang w:val="pt-BR"/>
+        </w:rPr>
+        <w:t>Erro ao obter usuário:</w:t>
+      </w:r>
+      <w:r>
+        <w:rPr>
+          <w:rFonts w:ascii="Consolas" w:eastAsia="Times New Roman" w:hAnsi="Consolas" w:cs="Times New Roman"/>
+          <w:color w:val="E9F284"/>
+          <w:sz w:val="21"/>
+          <w:szCs w:val="21"/>
+          <w:lang w:val="pt-BR"/>
+        </w:rPr>
+        <w:t>'</w:t>
+      </w:r>
+      <w:r>
+        <w:rPr>
+          <w:rFonts w:ascii="Consolas" w:eastAsia="Times New Roman" w:hAnsi="Consolas" w:cs="Times New Roman"/>
+          <w:color w:val="F8F8F2"/>
+          <w:sz w:val="21"/>
+          <w:szCs w:val="21"/>
+          <w:lang w:val="pt-BR"/>
+        </w:rPr>
+        <w:t xml:space="preserve">, </w:t>
+      </w:r>
+      <w:r>
+        <w:rPr>
+          <w:rFonts w:ascii="Consolas" w:eastAsia="Times New Roman" w:hAnsi="Consolas" w:cs="Times New Roman"/>
+          <w:color w:val="BD93F9"/>
+          <w:sz w:val="21"/>
+          <w:szCs w:val="21"/>
+          <w:lang w:val="pt-BR"/>
+        </w:rPr>
+        <w:t>error</w:t>
+      </w:r>
+      <w:r>
+        <w:rPr>
+          <w:rFonts w:ascii="Consolas" w:eastAsia="Times New Roman" w:hAnsi="Consolas" w:cs="Times New Roman"/>
+          <w:color w:val="F8F8F2"/>
+          <w:sz w:val="21"/>
+          <w:szCs w:val="21"/>
+          <w:lang w:val="pt-BR"/>
+        </w:rPr>
+        <w:t>);</w:t>
+      </w:r>
+    </w:p>
+    <w:p>
+      <w:pPr>
+        <w:shd w:val="clear" w:color="auto" w:fill="282A36"/>
+        <w:spacing w:after="0" w:line="285" w:lineRule="atLeast"/>
+        <w:rPr>
+          <w:rFonts w:ascii="Consolas" w:eastAsia="Times New Roman" w:hAnsi="Consolas" w:cs="Times New Roman"/>
+          <w:color w:val="F8F8F2"/>
+          <w:sz w:val="21"/>
+          <w:szCs w:val="21"/>
+        </w:rPr>
+      </w:pPr>
+      <w:r>
+        <w:rPr>
+          <w:rFonts w:ascii="Consolas" w:eastAsia="Times New Roman" w:hAnsi="Consolas" w:cs="Times New Roman"/>
+          <w:color w:val="F8F8F2"/>
+          <w:sz w:val="21"/>
+          <w:szCs w:val="21"/>
+          <w:lang w:val="pt-BR"/>
+        </w:rPr>
+        <w:t xml:space="preserve">      </w:t>
+      </w:r>
+      <w:r>
+        <w:rPr>
+          <w:rFonts w:ascii="Consolas" w:eastAsia="Times New Roman" w:hAnsi="Consolas" w:cs="Times New Roman"/>
+          <w:color w:val="FF79C6"/>
+          <w:sz w:val="21"/>
+          <w:szCs w:val="21"/>
+        </w:rPr>
+        <w:t>return</w:t>
+      </w:r>
+      <w:r>
+        <w:rPr>
+          <w:rFonts w:ascii="Consolas" w:eastAsia="Times New Roman" w:hAnsi="Consolas" w:cs="Times New Roman"/>
+          <w:color w:val="F8F8F2"/>
+          <w:sz w:val="21"/>
+          <w:szCs w:val="21"/>
+        </w:rPr>
+        <w:t xml:space="preserve"> </w:t>
+      </w:r>
+      <w:proofErr w:type="gramStart"/>
+      <w:r>
+        <w:rPr>
+          <w:rFonts w:ascii="Consolas" w:eastAsia="Times New Roman" w:hAnsi="Consolas" w:cs="Times New Roman"/>
+          <w:color w:val="BD93F9"/>
+          <w:sz w:val="21"/>
+          <w:szCs w:val="21"/>
+        </w:rPr>
+        <w:t>null</w:t>
+      </w:r>
+      <w:r>
+        <w:rPr>
+          <w:rFonts w:ascii="Consolas" w:eastAsia="Times New Roman" w:hAnsi="Consolas" w:cs="Times New Roman"/>
+          <w:color w:val="F8F8F2"/>
+          <w:sz w:val="21"/>
+          <w:szCs w:val="21"/>
+        </w:rPr>
+        <w:t>;</w:t>
+      </w:r>
+      <w:proofErr w:type="gramEnd"/>
+    </w:p>
+    <w:p>
+      <w:pPr>
+        <w:shd w:val="clear" w:color="auto" w:fill="282A36"/>
+        <w:spacing w:after="0" w:line="285" w:lineRule="atLeast"/>
+        <w:rPr>
+          <w:rFonts w:ascii="Consolas" w:eastAsia="Times New Roman" w:hAnsi="Consolas" w:cs="Times New Roman"/>
+          <w:color w:val="F8F8F2"/>
+          <w:sz w:val="21"/>
+          <w:szCs w:val="21"/>
+        </w:rPr>
+      </w:pPr>
+      <w:r>
+        <w:rPr>
+          <w:rFonts w:ascii="Consolas" w:eastAsia="Times New Roman" w:hAnsi="Consolas" w:cs="Times New Roman"/>
+          <w:color w:val="F8F8F2"/>
+          <w:sz w:val="21"/>
+          <w:szCs w:val="21"/>
+        </w:rPr>
+        <w:t>    }</w:t>
+      </w:r>
+    </w:p>
+    <w:p>
+      <w:pPr>
+        <w:shd w:val="clear" w:color="auto" w:fill="282A36"/>
+        <w:spacing w:after="0" w:line="285" w:lineRule="atLeast"/>
+        <w:rPr>
+          <w:rFonts w:ascii="Consolas" w:eastAsia="Times New Roman" w:hAnsi="Consolas" w:cs="Times New Roman"/>
+          <w:color w:val="F8F8F2"/>
+          <w:sz w:val="21"/>
+          <w:szCs w:val="21"/>
+        </w:rPr>
+      </w:pPr>
+      <w:r>
+        <w:rPr>
+          <w:rFonts w:ascii="Consolas" w:eastAsia="Times New Roman" w:hAnsi="Consolas" w:cs="Times New Roman"/>
+          <w:color w:val="F8F8F2"/>
+          <w:sz w:val="21"/>
+          <w:szCs w:val="21"/>
+        </w:rPr>
+        <w:t xml:space="preserve">  </w:t>
+      </w:r>
+    </w:p>
+    <w:p>
+      <w:pPr>
+        <w:shd w:val="clear" w:color="auto" w:fill="282A36"/>
+        <w:spacing w:after="0" w:line="285" w:lineRule="atLeast"/>
+        <w:rPr>
+          <w:rFonts w:ascii="Consolas" w:eastAsia="Times New Roman" w:hAnsi="Consolas" w:cs="Times New Roman"/>
+          <w:color w:val="F8F8F2"/>
+          <w:sz w:val="21"/>
+          <w:szCs w:val="21"/>
+        </w:rPr>
+      </w:pPr>
+      <w:r>
+        <w:rPr>
+          <w:rFonts w:ascii="Consolas" w:eastAsia="Times New Roman" w:hAnsi="Consolas" w:cs="Times New Roman"/>
+          <w:color w:val="F8F8F2"/>
+          <w:sz w:val="21"/>
+          <w:szCs w:val="21"/>
+        </w:rPr>
+        <w:t xml:space="preserve">    </w:t>
+      </w:r>
+      <w:r>
+        <w:rPr>
+          <w:rFonts w:ascii="Consolas" w:eastAsia="Times New Roman" w:hAnsi="Consolas" w:cs="Times New Roman"/>
+          <w:color w:val="FF79C6"/>
+          <w:sz w:val="21"/>
+          <w:szCs w:val="21"/>
+        </w:rPr>
+        <w:t>return</w:t>
+      </w:r>
+      <w:r>
+        <w:rPr>
+          <w:rFonts w:ascii="Consolas" w:eastAsia="Times New Roman" w:hAnsi="Consolas" w:cs="Times New Roman"/>
+          <w:color w:val="F8F8F2"/>
+          <w:sz w:val="21"/>
+          <w:szCs w:val="21"/>
+        </w:rPr>
+        <w:t xml:space="preserve"> </w:t>
+      </w:r>
+      <w:proofErr w:type="gramStart"/>
+      <w:r>
+        <w:rPr>
+          <w:rFonts w:ascii="Consolas" w:eastAsia="Times New Roman" w:hAnsi="Consolas" w:cs="Times New Roman"/>
+          <w:color w:val="BD93F9"/>
+          <w:sz w:val="21"/>
+          <w:szCs w:val="21"/>
+        </w:rPr>
+        <w:t>data</w:t>
+      </w:r>
+      <w:r>
+        <w:rPr>
+          <w:rFonts w:ascii="Consolas" w:eastAsia="Times New Roman" w:hAnsi="Consolas" w:cs="Times New Roman"/>
+          <w:color w:val="F8F8F2"/>
+          <w:sz w:val="21"/>
+          <w:szCs w:val="21"/>
+        </w:rPr>
+        <w:t>[</w:t>
+      </w:r>
+      <w:proofErr w:type="gramEnd"/>
+      <w:r>
+        <w:rPr>
+          <w:rFonts w:ascii="Consolas" w:eastAsia="Times New Roman" w:hAnsi="Consolas" w:cs="Times New Roman"/>
+          <w:color w:val="BD93F9"/>
+          <w:sz w:val="21"/>
+          <w:szCs w:val="21"/>
+        </w:rPr>
+        <w:t>0</w:t>
+      </w:r>
+      <w:r>
+        <w:rPr>
+          <w:rFonts w:ascii="Consolas" w:eastAsia="Times New Roman" w:hAnsi="Consolas" w:cs="Times New Roman"/>
+          <w:color w:val="F8F8F2"/>
+          <w:sz w:val="21"/>
+          <w:szCs w:val="21"/>
+        </w:rPr>
+        <w:t>];</w:t>
+      </w:r>
+    </w:p>
+    <w:p>
+      <w:pPr>
+        <w:shd w:val="clear" w:color="auto" w:fill="282A36"/>
+        <w:spacing w:after="0" w:line="285" w:lineRule="atLeast"/>
+        <w:rPr>
+          <w:rFonts w:ascii="Consolas" w:eastAsia="Times New Roman" w:hAnsi="Consolas" w:cs="Times New Roman"/>
+          <w:color w:val="F8F8F2"/>
+          <w:sz w:val="21"/>
+          <w:szCs w:val="21"/>
+        </w:rPr>
+      </w:pPr>
+      <w:r>
+        <w:rPr>
+          <w:rFonts w:ascii="Consolas" w:eastAsia="Times New Roman" w:hAnsi="Consolas" w:cs="Times New Roman"/>
+          <w:color w:val="F8F8F2"/>
+          <w:sz w:val="21"/>
+          <w:szCs w:val="21"/>
+        </w:rPr>
+        <w:t>  }</w:t>
+      </w:r>
+    </w:p>
+    <w:p>
+      <w:pPr>
+        <w:shd w:val="clear" w:color="auto" w:fill="282A36"/>
+        <w:spacing w:after="0" w:line="285" w:lineRule="atLeast"/>
+        <w:rPr>
+          <w:rFonts w:ascii="Consolas" w:eastAsia="Times New Roman" w:hAnsi="Consolas" w:cs="Times New Roman"/>
+          <w:color w:val="F8F8F2"/>
+          <w:sz w:val="21"/>
+          <w:szCs w:val="21"/>
+        </w:rPr>
+      </w:pPr>
+      <w:r>
+        <w:rPr>
+          <w:rFonts w:ascii="Consolas" w:eastAsia="Times New Roman" w:hAnsi="Consolas" w:cs="Times New Roman"/>
+          <w:color w:val="F8F8F2"/>
+          <w:sz w:val="21"/>
+          <w:szCs w:val="21"/>
+        </w:rPr>
+        <w:t xml:space="preserve">  </w:t>
+      </w:r>
+    </w:p>
+    <w:p>
+      <w:pPr>
+        <w:shd w:val="clear" w:color="auto" w:fill="282A36"/>
+        <w:spacing w:after="0" w:line="285" w:lineRule="atLeast"/>
+        <w:rPr>
+          <w:rFonts w:ascii="Consolas" w:eastAsia="Times New Roman" w:hAnsi="Consolas" w:cs="Times New Roman"/>
+          <w:color w:val="F8F8F2"/>
+          <w:sz w:val="21"/>
+          <w:szCs w:val="21"/>
+        </w:rPr>
+      </w:pPr>
+      <w:r>
+        <w:rPr>
+          <w:rFonts w:ascii="Consolas" w:eastAsia="Times New Roman" w:hAnsi="Consolas" w:cs="Times New Roman"/>
+          <w:color w:val="F8F8F2"/>
+          <w:sz w:val="21"/>
+          <w:szCs w:val="21"/>
+        </w:rPr>
+        <w:t xml:space="preserve">  </w:t>
+      </w:r>
+      <w:proofErr w:type="spellStart"/>
+      <w:proofErr w:type="gramStart"/>
+      <w:r>
+        <w:rPr>
+          <w:rFonts w:ascii="Consolas" w:eastAsia="Times New Roman" w:hAnsi="Consolas" w:cs="Times New Roman"/>
+          <w:i/>
+          <w:iCs/>
+          <w:color w:val="8BE9FD"/>
+          <w:sz w:val="21"/>
+          <w:szCs w:val="21"/>
+        </w:rPr>
+        <w:t>module</w:t>
+      </w:r>
+      <w:r>
+        <w:rPr>
+          <w:rFonts w:ascii="Consolas" w:eastAsia="Times New Roman" w:hAnsi="Consolas" w:cs="Times New Roman"/>
+          <w:color w:val="F8F8F2"/>
+          <w:sz w:val="21"/>
+          <w:szCs w:val="21"/>
+        </w:rPr>
+        <w:t>.</w:t>
+      </w:r>
+      <w:r>
+        <w:rPr>
+          <w:rFonts w:ascii="Consolas" w:eastAsia="Times New Roman" w:hAnsi="Consolas" w:cs="Times New Roman"/>
+          <w:i/>
+          <w:iCs/>
+          <w:color w:val="8BE9FD"/>
+          <w:sz w:val="21"/>
+          <w:szCs w:val="21"/>
+        </w:rPr>
+        <w:t>exports</w:t>
+      </w:r>
+      <w:proofErr w:type="spellEnd"/>
+      <w:proofErr w:type="gramEnd"/>
+      <w:r>
+        <w:rPr>
+          <w:rFonts w:ascii="Consolas" w:eastAsia="Times New Roman" w:hAnsi="Consolas" w:cs="Times New Roman"/>
+          <w:color w:val="F8F8F2"/>
+          <w:sz w:val="21"/>
+          <w:szCs w:val="21"/>
+        </w:rPr>
+        <w:t xml:space="preserve"> </w:t>
+      </w:r>
+      <w:r>
+        <w:rPr>
+          <w:rFonts w:ascii="Consolas" w:eastAsia="Times New Roman" w:hAnsi="Consolas" w:cs="Times New Roman"/>
+          <w:color w:val="FF79C6"/>
+          <w:sz w:val="21"/>
+          <w:szCs w:val="21"/>
+        </w:rPr>
+        <w:t>=</w:t>
+      </w:r>
+      <w:r>
+        <w:rPr>
+          <w:rFonts w:ascii="Consolas" w:eastAsia="Times New Roman" w:hAnsi="Consolas" w:cs="Times New Roman"/>
+          <w:color w:val="F8F8F2"/>
+          <w:sz w:val="21"/>
+          <w:szCs w:val="21"/>
+        </w:rPr>
+        <w:t xml:space="preserve"> {</w:t>
+      </w:r>
+    </w:p>
+    <w:p>
+      <w:pPr>
+        <w:shd w:val="clear" w:color="auto" w:fill="282A36"/>
+        <w:spacing w:after="0" w:line="285" w:lineRule="atLeast"/>
+        <w:rPr>
+          <w:rFonts w:ascii="Consolas" w:eastAsia="Times New Roman" w:hAnsi="Consolas" w:cs="Times New Roman"/>
+          <w:color w:val="F8F8F2"/>
+          <w:sz w:val="21"/>
+          <w:szCs w:val="21"/>
+        </w:rPr>
+      </w:pPr>
+      <w:r>
+        <w:rPr>
+          <w:rFonts w:ascii="Consolas" w:eastAsia="Times New Roman" w:hAnsi="Consolas" w:cs="Times New Roman"/>
+          <w:color w:val="F8F8F2"/>
+          <w:sz w:val="21"/>
+          <w:szCs w:val="21"/>
+        </w:rPr>
+        <w:t xml:space="preserve">    </w:t>
+      </w:r>
+      <w:proofErr w:type="spellStart"/>
+      <w:r>
+        <w:rPr>
+          <w:rFonts w:ascii="Consolas" w:eastAsia="Times New Roman" w:hAnsi="Consolas" w:cs="Times New Roman"/>
+          <w:color w:val="50FA7B"/>
+          <w:sz w:val="21"/>
+          <w:szCs w:val="21"/>
+        </w:rPr>
+        <w:t>createUser</w:t>
+      </w:r>
+      <w:proofErr w:type="spellEnd"/>
+      <w:r>
+        <w:rPr>
+          <w:rFonts w:ascii="Consolas" w:eastAsia="Times New Roman" w:hAnsi="Consolas" w:cs="Times New Roman"/>
+          <w:color w:val="F8F8F2"/>
+          <w:sz w:val="21"/>
+          <w:szCs w:val="21"/>
+        </w:rPr>
+        <w:t>,</w:t>
+      </w:r>
+    </w:p>
+    <w:p>
+      <w:pPr>
+        <w:shd w:val="clear" w:color="auto" w:fill="282A36"/>
+        <w:spacing w:after="0" w:line="285" w:lineRule="atLeast"/>
+        <w:rPr>
+          <w:rFonts w:ascii="Consolas" w:eastAsia="Times New Roman" w:hAnsi="Consolas" w:cs="Times New Roman"/>
+          <w:color w:val="F8F8F2"/>
+          <w:sz w:val="21"/>
+          <w:szCs w:val="21"/>
+        </w:rPr>
+      </w:pPr>
+      <w:r>
+        <w:rPr>
+          <w:rFonts w:ascii="Consolas" w:eastAsia="Times New Roman" w:hAnsi="Consolas" w:cs="Times New Roman"/>
+          <w:color w:val="F8F8F2"/>
+          <w:sz w:val="21"/>
+          <w:szCs w:val="21"/>
+        </w:rPr>
+        <w:t xml:space="preserve">    </w:t>
+      </w:r>
+      <w:proofErr w:type="spellStart"/>
+      <w:r>
+        <w:rPr>
+          <w:rFonts w:ascii="Consolas" w:eastAsia="Times New Roman" w:hAnsi="Consolas" w:cs="Times New Roman"/>
+          <w:color w:val="50FA7B"/>
+          <w:sz w:val="21"/>
+          <w:szCs w:val="21"/>
+        </w:rPr>
+        <w:t>updateUser</w:t>
+      </w:r>
+      <w:proofErr w:type="spellEnd"/>
+      <w:r>
+        <w:rPr>
+          <w:rFonts w:ascii="Consolas" w:eastAsia="Times New Roman" w:hAnsi="Consolas" w:cs="Times New Roman"/>
+          <w:color w:val="F8F8F2"/>
+          <w:sz w:val="21"/>
+          <w:szCs w:val="21"/>
+        </w:rPr>
+        <w:t>,</w:t>
+      </w:r>
+    </w:p>
+    <w:p>
+      <w:pPr>
+        <w:shd w:val="clear" w:color="auto" w:fill="282A36"/>
+        <w:spacing w:after="0" w:line="285" w:lineRule="atLeast"/>
+        <w:rPr>
+          <w:rFonts w:ascii="Consolas" w:eastAsia="Times New Roman" w:hAnsi="Consolas" w:cs="Times New Roman"/>
+          <w:color w:val="F8F8F2"/>
+          <w:sz w:val="21"/>
+          <w:szCs w:val="21"/>
+        </w:rPr>
+      </w:pPr>
+      <w:r>
+        <w:rPr>
+          <w:rFonts w:ascii="Consolas" w:eastAsia="Times New Roman" w:hAnsi="Consolas" w:cs="Times New Roman"/>
+          <w:color w:val="F8F8F2"/>
+          <w:sz w:val="21"/>
+          <w:szCs w:val="21"/>
+        </w:rPr>
+        <w:t xml:space="preserve">    </w:t>
+      </w:r>
+      <w:proofErr w:type="spellStart"/>
+      <w:r>
+        <w:rPr>
+          <w:rFonts w:ascii="Consolas" w:eastAsia="Times New Roman" w:hAnsi="Consolas" w:cs="Times New Roman"/>
+          <w:color w:val="50FA7B"/>
+          <w:sz w:val="21"/>
+          <w:szCs w:val="21"/>
+        </w:rPr>
+        <w:t>getUserById</w:t>
+      </w:r>
+      <w:proofErr w:type="spellEnd"/>
+      <w:r>
+        <w:rPr>
+          <w:rFonts w:ascii="Consolas" w:eastAsia="Times New Roman" w:hAnsi="Consolas" w:cs="Times New Roman"/>
+          <w:color w:val="F8F8F2"/>
+          <w:sz w:val="21"/>
+          <w:szCs w:val="21"/>
+        </w:rPr>
+        <w:t>,</w:t>
+      </w:r>
+    </w:p>
+    <w:p>
+      <w:pPr>
+        <w:shd w:val="clear" w:color="auto" w:fill="282A36"/>
+        <w:spacing w:after="0" w:line="285" w:lineRule="atLeast"/>
+        <w:rPr>
+          <w:rFonts w:ascii="Consolas" w:eastAsia="Times New Roman" w:hAnsi="Consolas" w:cs="Times New Roman"/>
+          <w:color w:val="F8F8F2"/>
+          <w:sz w:val="21"/>
+          <w:szCs w:val="21"/>
+        </w:rPr>
+      </w:pPr>
+      <w:r>
+        <w:rPr>
+          <w:rFonts w:ascii="Consolas" w:eastAsia="Times New Roman" w:hAnsi="Consolas" w:cs="Times New Roman"/>
+          <w:color w:val="F8F8F2"/>
+          <w:sz w:val="21"/>
+          <w:szCs w:val="21"/>
+        </w:rPr>
+        <w:t>  };</w:t>
+      </w:r>
+    </w:p>
+    <w:p>
+      <w:pPr>
+        <w:shd w:val="clear" w:color="auto" w:fill="282A36"/>
+        <w:spacing w:after="0" w:line="285" w:lineRule="atLeast"/>
+        <w:rPr>
+          <w:rFonts w:ascii="Consolas" w:eastAsia="Times New Roman" w:hAnsi="Consolas" w:cs="Times New Roman"/>
+          <w:color w:val="F8F8F2"/>
+          <w:sz w:val="21"/>
+          <w:szCs w:val="21"/>
+        </w:rPr>
+      </w:pPr>
+    </w:p>
+    <w:p>
+      <w:pPr>
         <w:rPr>
           <w:rFonts w:ascii="Segoe UI" w:hAnsi="Segoe UI" w:cs="Segoe UI"/>
           <w:sz w:val="21"/>
@@ -1047,18 +4990,71 @@
     <w:p>
       <w:pPr>
         <w:rPr>
-          <w:lang w:val="pt-BR"/>
-        </w:rPr>
-      </w:pPr>
-      <w:r>
-        <w:rPr>
           <w:rFonts w:ascii="Segoe UI" w:hAnsi="Segoe UI" w:cs="Segoe UI"/>
           <w:sz w:val="21"/>
           <w:szCs w:val="21"/>
           <w:shd w:val="clear" w:color="auto" w:fill="F2F2F2"/>
           <w:lang w:val="pt-BR"/>
         </w:rPr>
+      </w:pPr>
+    </w:p>
+    <w:p>
+      <w:pPr>
+        <w:rPr>
+          <w:rFonts w:ascii="Segoe UI" w:hAnsi="Segoe UI" w:cs="Segoe UI"/>
+          <w:sz w:val="21"/>
+          <w:szCs w:val="21"/>
+          <w:shd w:val="clear" w:color="auto" w:fill="F2F2F2"/>
+          <w:lang w:val="pt-BR"/>
+        </w:rPr>
+      </w:pPr>
+    </w:p>
+    <w:p>
+      <w:pPr>
+        <w:rPr>
+          <w:rFonts w:ascii="Segoe UI" w:hAnsi="Segoe UI" w:cs="Segoe UI"/>
+          <w:sz w:val="21"/>
+          <w:szCs w:val="21"/>
+          <w:shd w:val="clear" w:color="auto" w:fill="F2F2F2"/>
+          <w:lang w:val="pt-BR"/>
+        </w:rPr>
+      </w:pPr>
+    </w:p>
+    <w:p>
+      <w:pPr>
+        <w:rPr>
+          <w:rFonts w:ascii="Segoe UI" w:hAnsi="Segoe UI" w:cs="Segoe UI"/>
+          <w:sz w:val="21"/>
+          <w:szCs w:val="21"/>
+          <w:shd w:val="clear" w:color="auto" w:fill="F2F2F2"/>
+          <w:lang w:val="pt-BR"/>
+        </w:rPr>
+      </w:pPr>
+    </w:p>
+    <w:p>
+      <w:pPr>
+        <w:rPr>
+          <w:lang w:val="pt-BR"/>
+        </w:rPr>
+      </w:pPr>
+      <w:r>
+        <w:rPr>
+          <w:rFonts w:ascii="Segoe UI" w:hAnsi="Segoe UI" w:cs="Segoe UI"/>
+          <w:sz w:val="21"/>
+          <w:szCs w:val="21"/>
+          <w:shd w:val="clear" w:color="auto" w:fill="F2F2F2"/>
+          <w:lang w:val="pt-BR"/>
+        </w:rPr>
         <w:br/>
+      </w:r>
+      <w:r>
+        <w:rPr>
+          <w:rFonts w:ascii="Segoe UI" w:hAnsi="Segoe UI" w:cs="Segoe UI"/>
+          <w:sz w:val="21"/>
+          <w:szCs w:val="21"/>
+          <w:shd w:val="clear" w:color="auto" w:fill="F2F2F2"/>
+          <w:lang w:val="pt-BR"/>
+        </w:rPr>
         <w:t>Vagas 1 -</w:t>
       </w:r>
       <w:r>
@@ -1072,7 +5068,7 @@
         </w:rPr>
         <w:t xml:space="preserve"> </w:t>
       </w:r>
-      <w:hyperlink r:id="rId10" w:tgtFrame="_self" w:history="1">
+      <w:hyperlink r:id="rId14" w:tgtFrame="_self" w:history="1">
         <w:r>
           <w:rPr>
             <w:rStyle w:val="Hyperlink"/>
@@ -1107,7 +5103,7 @@
         </w:rPr>
         <w:t xml:space="preserve"> </w:t>
       </w:r>
-      <w:hyperlink r:id="rId11" w:tgtFrame="_self" w:history="1">
+      <w:hyperlink r:id="rId15" w:tgtFrame="_self" w:history="1">
         <w:r>
           <w:rPr>
             <w:rStyle w:val="Hyperlink"/>
@@ -1142,7 +5138,7 @@
         </w:rPr>
         <w:t xml:space="preserve"> </w:t>
       </w:r>
-      <w:hyperlink r:id="rId12" w:tgtFrame="_self" w:history="1">
+      <w:hyperlink r:id="rId16" w:tgtFrame="_self" w:history="1">
         <w:r>
           <w:rPr>
             <w:rStyle w:val="Hyperlink"/>
@@ -1177,7 +5173,7 @@
         </w:rPr>
         <w:t xml:space="preserve"> </w:t>
       </w:r>
-      <w:hyperlink r:id="rId13" w:tgtFrame="_self" w:history="1">
+      <w:hyperlink r:id="rId17" w:tgtFrame="_self" w:history="1">
         <w:r>
           <w:rPr>
             <w:rStyle w:val="Hyperlink"/>
@@ -1212,7 +5208,7 @@
         </w:rPr>
         <w:t xml:space="preserve"> </w:t>
       </w:r>
-      <w:hyperlink r:id="rId14" w:tgtFrame="_self" w:history="1">
+      <w:hyperlink r:id="rId18" w:tgtFrame="_self" w:history="1">
         <w:r>
           <w:rPr>
             <w:rStyle w:val="Hyperlink"/>
@@ -1247,7 +5243,7 @@
         </w:rPr>
         <w:t xml:space="preserve"> </w:t>
       </w:r>
-      <w:hyperlink r:id="rId15" w:tgtFrame="_self" w:history="1">
+      <w:hyperlink r:id="rId19" w:tgtFrame="_self" w:history="1">
         <w:r>
           <w:rPr>
             <w:rStyle w:val="Hyperlink"/>
@@ -1282,7 +5278,7 @@
         </w:rPr>
         <w:t xml:space="preserve"> </w:t>
       </w:r>
-      <w:hyperlink r:id="rId16" w:tgtFrame="_self" w:history="1">
+      <w:hyperlink r:id="rId20" w:tgtFrame="_self" w:history="1">
         <w:r>
           <w:rPr>
             <w:rStyle w:val="Hyperlink"/>
@@ -1317,7 +5313,7 @@
         </w:rPr>
         <w:t xml:space="preserve"> </w:t>
       </w:r>
-      <w:hyperlink r:id="rId17" w:tgtFrame="_self" w:history="1">
+      <w:hyperlink r:id="rId21" w:tgtFrame="_self" w:history="1">
         <w:r>
           <w:rPr>
             <w:rStyle w:val="Hyperlink"/>
@@ -1352,7 +5348,7 @@
         </w:rPr>
         <w:t xml:space="preserve"> </w:t>
       </w:r>
-      <w:hyperlink r:id="rId18" w:tgtFrame="_self" w:history="1">
+      <w:hyperlink r:id="rId22" w:tgtFrame="_self" w:history="1">
         <w:r>
           <w:rPr>
             <w:rStyle w:val="Hyperlink"/>
@@ -1387,7 +5383,7 @@
         </w:rPr>
         <w:t xml:space="preserve"> </w:t>
       </w:r>
-      <w:hyperlink r:id="rId19" w:tgtFrame="_self" w:history="1">
+      <w:hyperlink r:id="rId23" w:tgtFrame="_self" w:history="1">
         <w:r>
           <w:rPr>
             <w:rStyle w:val="Hyperlink"/>
@@ -1422,7 +5418,7 @@
         </w:rPr>
         <w:t xml:space="preserve"> </w:t>
       </w:r>
-      <w:hyperlink r:id="rId20" w:tgtFrame="_self" w:history="1">
+      <w:hyperlink r:id="rId24" w:tgtFrame="_self" w:history="1">
         <w:r>
           <w:rPr>
             <w:rStyle w:val="Hyperlink"/>
@@ -1457,7 +5453,7 @@
         </w:rPr>
         <w:t xml:space="preserve"> </w:t>
       </w:r>
-      <w:hyperlink r:id="rId21" w:tgtFrame="_self" w:history="1">
+      <w:hyperlink r:id="rId25" w:tgtFrame="_self" w:history="1">
         <w:r>
           <w:rPr>
             <w:rStyle w:val="Hyperlink"/>
@@ -1492,7 +5488,7 @@
         </w:rPr>
         <w:t xml:space="preserve"> </w:t>
       </w:r>
-      <w:hyperlink r:id="rId22" w:tgtFrame="_self" w:history="1">
+      <w:hyperlink r:id="rId26" w:tgtFrame="_self" w:history="1">
         <w:r>
           <w:rPr>
             <w:rStyle w:val="Hyperlink"/>
@@ -1527,7 +5523,7 @@
         </w:rPr>
         <w:t xml:space="preserve"> </w:t>
       </w:r>
-      <w:hyperlink r:id="rId23" w:tgtFrame="_self" w:history="1">
+      <w:hyperlink r:id="rId27" w:tgtFrame="_self" w:history="1">
         <w:r>
           <w:rPr>
             <w:rStyle w:val="Hyperlink"/>
@@ -1562,7 +5558,7 @@
         </w:rPr>
         <w:t xml:space="preserve"> </w:t>
       </w:r>
-      <w:hyperlink r:id="rId24" w:tgtFrame="_self" w:history="1">
+      <w:hyperlink r:id="rId28" w:tgtFrame="_self" w:history="1">
         <w:r>
           <w:rPr>
             <w:rStyle w:val="Hyperlink"/>
@@ -1597,7 +5593,7 @@
         </w:rPr>
         <w:t xml:space="preserve"> </w:t>
       </w:r>
-      <w:hyperlink r:id="rId25" w:tgtFrame="_self" w:history="1">
+      <w:hyperlink r:id="rId29" w:tgtFrame="_self" w:history="1">
         <w:r>
           <w:rPr>
             <w:rStyle w:val="Hyperlink"/>
@@ -1632,7 +5628,7 @@
         </w:rPr>
         <w:t xml:space="preserve"> </w:t>
       </w:r>
-      <w:hyperlink r:id="rId26" w:tgtFrame="_self" w:history="1">
+      <w:hyperlink r:id="rId30" w:tgtFrame="_self" w:history="1">
         <w:r>
           <w:rPr>
             <w:rStyle w:val="Hyperlink"/>
@@ -1667,7 +5663,7 @@
         </w:rPr>
         <w:t xml:space="preserve"> </w:t>
       </w:r>
-      <w:hyperlink r:id="rId27" w:tgtFrame="_self" w:history="1">
+      <w:hyperlink r:id="rId31" w:tgtFrame="_self" w:history="1">
         <w:r>
           <w:rPr>
             <w:rStyle w:val="Hyperlink"/>
@@ -1702,7 +5698,7 @@
         </w:rPr>
         <w:t xml:space="preserve"> </w:t>
       </w:r>
-      <w:hyperlink r:id="rId28" w:tgtFrame="_self" w:history="1">
+      <w:hyperlink r:id="rId32" w:tgtFrame="_self" w:history="1">
         <w:r>
           <w:rPr>
             <w:rStyle w:val="Hyperlink"/>
@@ -1737,7 +5733,7 @@
         </w:rPr>
         <w:t xml:space="preserve"> </w:t>
       </w:r>
-      <w:hyperlink r:id="rId29" w:tgtFrame="_self" w:history="1">
+      <w:hyperlink r:id="rId33" w:tgtFrame="_self" w:history="1">
         <w:r>
           <w:rPr>
             <w:rStyle w:val="Hyperlink"/>
@@ -1772,7 +5768,7 @@
         </w:rPr>
         <w:t xml:space="preserve"> </w:t>
       </w:r>
-      <w:hyperlink r:id="rId30" w:tgtFrame="_self" w:history="1">
+      <w:hyperlink r:id="rId34" w:tgtFrame="_self" w:history="1">
         <w:r>
           <w:rPr>
             <w:rStyle w:val="Hyperlink"/>
@@ -1807,7 +5803,7 @@
         </w:rPr>
         <w:t xml:space="preserve"> </w:t>
       </w:r>
-      <w:hyperlink r:id="rId31" w:tgtFrame="_self" w:history="1">
+      <w:hyperlink r:id="rId35" w:tgtFrame="_self" w:history="1">
         <w:r>
           <w:rPr>
             <w:rStyle w:val="Hyperlink"/>
@@ -1842,7 +5838,7 @@
         </w:rPr>
         <w:t xml:space="preserve"> </w:t>
       </w:r>
-      <w:hyperlink r:id="rId32" w:tgtFrame="_self" w:history="1">
+      <w:hyperlink r:id="rId36" w:tgtFrame="_self" w:history="1">
         <w:r>
           <w:rPr>
             <w:rStyle w:val="Hyperlink"/>
@@ -1877,7 +5873,7 @@
         </w:rPr>
         <w:t xml:space="preserve"> </w:t>
       </w:r>
-      <w:hyperlink r:id="rId33" w:tgtFrame="_self" w:history="1">
+      <w:hyperlink r:id="rId37" w:tgtFrame="_self" w:history="1">
         <w:r>
           <w:rPr>
             <w:rStyle w:val="Hyperlink"/>
@@ -1912,7 +5908,7 @@
         </w:rPr>
         <w:t xml:space="preserve"> </w:t>
       </w:r>
-      <w:hyperlink r:id="rId34" w:tgtFrame="_self" w:history="1">
+      <w:hyperlink r:id="rId38" w:tgtFrame="_self" w:history="1">
         <w:r>
           <w:rPr>
             <w:rStyle w:val="Hyperlink"/>
@@ -1982,7 +5978,6 @@
           <w:sz w:val="21"/>
           <w:szCs w:val="21"/>
         </w:rPr>
-        <w:lastRenderedPageBreak/>
         <w:t>function</w:t>
       </w:r>
       <w:r>

</xml_diff>